<commit_message>
second question is done
</commit_message>
<xml_diff>
--- a/Lecture one assignment.docx
+++ b/Lecture one assignment.docx
@@ -299,10 +299,2086 @@
       </w:r>
     </w:p>
     <w:p/>
-    <w:p>
-      <w:bookmarkStart w:id="1" w:name="_GoBack"/>
+    <w:p/>
+    <w:p/>
+    <w:p/>
+    <w:p/>
+    <w:p/>
+    <w:p/>
+    <w:p/>
+    <w:p/>
+    <w:p/>
+    <w:p/>
+    <w:p/>
+    <w:p/>
+    <w:p/>
+    <w:p/>
+    <w:p/>
+    <w:p/>
+    <w:p/>
+    <w:p/>
+    <w:p/>
+    <w:p>
+      <w:pPr>
+        <w:pStyle w:val="Heading1"/>
+        <w:spacing w:before="120" w:after="120" w:line="360" w:lineRule="auto"/>
+        <w:jc w:val="both"/>
+        <w:rPr>
+          <w:rFonts w:ascii="Times New Roman" w:hAnsi="Times New Roman" w:cs="Times New Roman"/>
+          <w:sz w:val="24"/>
+          <w:szCs w:val="24"/>
+          <w:shd w:val="clear" w:color="auto" w:fill="FFFFFF"/>
+        </w:rPr>
+      </w:pPr>
+      <w:bookmarkStart w:id="1" w:name="_Toc34406733"/>
+      <w:r>
+        <w:rPr>
+          <w:rFonts w:ascii="Times New Roman" w:hAnsi="Times New Roman" w:cs="Times New Roman"/>
+          <w:sz w:val="24"/>
+          <w:szCs w:val="24"/>
+          <w:shd w:val="clear" w:color="auto" w:fill="FFFFFF"/>
+        </w:rPr>
+        <w:lastRenderedPageBreak/>
+        <w:t>Website observation and assessment</w:t>
+      </w:r>
       <w:bookmarkEnd w:id="1"/>
     </w:p>
+    <w:p>
+      <w:pPr>
+        <w:spacing w:before="120" w:after="120" w:line="360" w:lineRule="auto"/>
+        <w:jc w:val="both"/>
+        <w:rPr>
+          <w:rFonts w:ascii="Times New Roman" w:hAnsi="Times New Roman" w:cs="Times New Roman"/>
+          <w:color w:val="181818"/>
+          <w:spacing w:val="8"/>
+          <w:sz w:val="24"/>
+          <w:szCs w:val="24"/>
+          <w:shd w:val="clear" w:color="auto" w:fill="FFFFFF"/>
+        </w:rPr>
+      </w:pPr>
+      <w:r>
+        <w:rPr>
+          <w:rFonts w:ascii="Times New Roman" w:hAnsi="Times New Roman" w:cs="Times New Roman"/>
+          <w:color w:val="181818"/>
+          <w:spacing w:val="8"/>
+          <w:sz w:val="24"/>
+          <w:szCs w:val="24"/>
+          <w:shd w:val="clear" w:color="auto" w:fill="FFFFFF"/>
+        </w:rPr>
+        <w:t>Even though there might be a lot of techniques to evaluate and assess websites, I used the followings from the simplest future to the graphics part.</w:t>
+      </w:r>
+    </w:p>
+    <w:p>
+      <w:pPr>
+        <w:pStyle w:val="ListParagraph"/>
+        <w:numPr>
+          <w:ilvl w:val="0"/>
+          <w:numId w:val="1"/>
+        </w:numPr>
+        <w:spacing w:before="120" w:after="120" w:line="360" w:lineRule="auto"/>
+        <w:jc w:val="both"/>
+        <w:rPr>
+          <w:rFonts w:ascii="Times New Roman" w:hAnsi="Times New Roman" w:cs="Times New Roman"/>
+          <w:color w:val="181818"/>
+          <w:spacing w:val="8"/>
+          <w:sz w:val="24"/>
+          <w:szCs w:val="24"/>
+          <w:shd w:val="clear" w:color="auto" w:fill="FFFFFF"/>
+        </w:rPr>
+      </w:pPr>
+      <w:r>
+        <w:rPr>
+          <w:rFonts w:ascii="Times New Roman" w:hAnsi="Times New Roman" w:cs="Times New Roman"/>
+          <w:color w:val="181818"/>
+          <w:spacing w:val="8"/>
+          <w:sz w:val="24"/>
+          <w:szCs w:val="24"/>
+          <w:shd w:val="clear" w:color="auto" w:fill="FFFFFF"/>
+        </w:rPr>
+        <w:t>Their Navigation</w:t>
+      </w:r>
+    </w:p>
+    <w:p>
+      <w:pPr>
+        <w:pStyle w:val="ListParagraph"/>
+        <w:numPr>
+          <w:ilvl w:val="0"/>
+          <w:numId w:val="1"/>
+        </w:numPr>
+        <w:spacing w:before="120" w:after="120" w:line="360" w:lineRule="auto"/>
+        <w:jc w:val="both"/>
+        <w:rPr>
+          <w:rFonts w:ascii="Times New Roman" w:hAnsi="Times New Roman" w:cs="Times New Roman"/>
+          <w:color w:val="181818"/>
+          <w:spacing w:val="8"/>
+          <w:sz w:val="24"/>
+          <w:szCs w:val="24"/>
+          <w:shd w:val="clear" w:color="auto" w:fill="FFFFFF"/>
+        </w:rPr>
+      </w:pPr>
+      <w:r>
+        <w:rPr>
+          <w:rFonts w:ascii="Times New Roman" w:hAnsi="Times New Roman" w:cs="Times New Roman"/>
+          <w:color w:val="181818"/>
+          <w:spacing w:val="8"/>
+          <w:sz w:val="24"/>
+          <w:szCs w:val="24"/>
+          <w:shd w:val="clear" w:color="auto" w:fill="FFFFFF"/>
+        </w:rPr>
+        <w:t>Accessibility (reaching to what we want without a lot of clicks)</w:t>
+      </w:r>
+    </w:p>
+    <w:p>
+      <w:pPr>
+        <w:pStyle w:val="ListParagraph"/>
+        <w:numPr>
+          <w:ilvl w:val="0"/>
+          <w:numId w:val="1"/>
+        </w:numPr>
+        <w:spacing w:before="120" w:after="120" w:line="360" w:lineRule="auto"/>
+        <w:jc w:val="both"/>
+        <w:rPr>
+          <w:rFonts w:ascii="Times New Roman" w:hAnsi="Times New Roman" w:cs="Times New Roman"/>
+          <w:color w:val="181818"/>
+          <w:spacing w:val="8"/>
+          <w:sz w:val="24"/>
+          <w:szCs w:val="24"/>
+          <w:shd w:val="clear" w:color="auto" w:fill="FFFFFF"/>
+        </w:rPr>
+      </w:pPr>
+      <w:r>
+        <w:rPr>
+          <w:rFonts w:ascii="Times New Roman" w:hAnsi="Times New Roman" w:cs="Times New Roman"/>
+          <w:color w:val="181818"/>
+          <w:spacing w:val="8"/>
+          <w:sz w:val="24"/>
+          <w:szCs w:val="24"/>
+          <w:shd w:val="clear" w:color="auto" w:fill="FFFFFF"/>
+        </w:rPr>
+        <w:t>Font style and size</w:t>
+      </w:r>
+    </w:p>
+    <w:p>
+      <w:pPr>
+        <w:pStyle w:val="ListParagraph"/>
+        <w:numPr>
+          <w:ilvl w:val="0"/>
+          <w:numId w:val="1"/>
+        </w:numPr>
+        <w:spacing w:before="120" w:after="120" w:line="360" w:lineRule="auto"/>
+        <w:jc w:val="both"/>
+        <w:rPr>
+          <w:rFonts w:ascii="Times New Roman" w:hAnsi="Times New Roman" w:cs="Times New Roman"/>
+          <w:color w:val="181818"/>
+          <w:spacing w:val="8"/>
+          <w:sz w:val="24"/>
+          <w:szCs w:val="24"/>
+          <w:shd w:val="clear" w:color="auto" w:fill="FFFFFF"/>
+        </w:rPr>
+      </w:pPr>
+      <w:r>
+        <w:rPr>
+          <w:rFonts w:ascii="Times New Roman" w:hAnsi="Times New Roman" w:cs="Times New Roman"/>
+          <w:color w:val="181818"/>
+          <w:spacing w:val="8"/>
+          <w:sz w:val="24"/>
+          <w:szCs w:val="24"/>
+          <w:shd w:val="clear" w:color="auto" w:fill="FFFFFF"/>
+        </w:rPr>
+        <w:t>Number of colors</w:t>
+      </w:r>
+    </w:p>
+    <w:p>
+      <w:pPr>
+        <w:pStyle w:val="ListParagraph"/>
+        <w:numPr>
+          <w:ilvl w:val="0"/>
+          <w:numId w:val="1"/>
+        </w:numPr>
+        <w:spacing w:before="120" w:after="120" w:line="360" w:lineRule="auto"/>
+        <w:jc w:val="both"/>
+        <w:rPr>
+          <w:rFonts w:ascii="Times New Roman" w:hAnsi="Times New Roman" w:cs="Times New Roman"/>
+          <w:color w:val="181818"/>
+          <w:spacing w:val="8"/>
+          <w:sz w:val="24"/>
+          <w:szCs w:val="24"/>
+          <w:shd w:val="clear" w:color="auto" w:fill="FFFFFF"/>
+        </w:rPr>
+      </w:pPr>
+      <w:r>
+        <w:rPr>
+          <w:rFonts w:ascii="Times New Roman" w:hAnsi="Times New Roman" w:cs="Times New Roman"/>
+          <w:color w:val="181818"/>
+          <w:spacing w:val="8"/>
+          <w:sz w:val="24"/>
+          <w:szCs w:val="24"/>
+          <w:shd w:val="clear" w:color="auto" w:fill="FFFFFF"/>
+        </w:rPr>
+        <w:t>Image and multimedia usage</w:t>
+      </w:r>
+    </w:p>
+    <w:p>
+      <w:pPr>
+        <w:pStyle w:val="ListParagraph"/>
+        <w:numPr>
+          <w:ilvl w:val="0"/>
+          <w:numId w:val="1"/>
+        </w:numPr>
+        <w:spacing w:before="120" w:after="120" w:line="360" w:lineRule="auto"/>
+        <w:jc w:val="both"/>
+        <w:rPr>
+          <w:rFonts w:ascii="Times New Roman" w:hAnsi="Times New Roman" w:cs="Times New Roman"/>
+          <w:color w:val="181818"/>
+          <w:spacing w:val="8"/>
+          <w:sz w:val="24"/>
+          <w:szCs w:val="24"/>
+          <w:shd w:val="clear" w:color="auto" w:fill="FFFFFF"/>
+        </w:rPr>
+      </w:pPr>
+      <w:r>
+        <w:rPr>
+          <w:rFonts w:ascii="Times New Roman" w:hAnsi="Times New Roman" w:cs="Times New Roman"/>
+          <w:color w:val="181818"/>
+          <w:spacing w:val="8"/>
+          <w:sz w:val="24"/>
+          <w:szCs w:val="24"/>
+          <w:shd w:val="clear" w:color="auto" w:fill="FFFFFF"/>
+        </w:rPr>
+        <w:t xml:space="preserve">Animation effect and responsiveness </w:t>
+      </w:r>
+    </w:p>
+    <w:p>
+      <w:pPr>
+        <w:pStyle w:val="ListParagraph"/>
+        <w:numPr>
+          <w:ilvl w:val="0"/>
+          <w:numId w:val="1"/>
+        </w:numPr>
+        <w:spacing w:before="120" w:after="120" w:line="360" w:lineRule="auto"/>
+        <w:jc w:val="both"/>
+        <w:rPr>
+          <w:rFonts w:ascii="Times New Roman" w:hAnsi="Times New Roman" w:cs="Times New Roman"/>
+          <w:color w:val="181818"/>
+          <w:spacing w:val="8"/>
+          <w:sz w:val="24"/>
+          <w:szCs w:val="24"/>
+          <w:shd w:val="clear" w:color="auto" w:fill="FFFFFF"/>
+        </w:rPr>
+      </w:pPr>
+      <w:r>
+        <w:rPr>
+          <w:rFonts w:ascii="Times New Roman" w:hAnsi="Times New Roman" w:cs="Times New Roman"/>
+          <w:color w:val="181818"/>
+          <w:spacing w:val="8"/>
+          <w:sz w:val="24"/>
+          <w:szCs w:val="24"/>
+          <w:shd w:val="clear" w:color="auto" w:fill="FFFFFF"/>
+        </w:rPr>
+        <w:t>Main changes made with in different years, mainly the years mention in each website.</w:t>
+      </w:r>
+    </w:p>
+    <w:p>
+      <w:pPr>
+        <w:pStyle w:val="ListParagraph"/>
+        <w:numPr>
+          <w:ilvl w:val="0"/>
+          <w:numId w:val="1"/>
+        </w:numPr>
+        <w:spacing w:before="120" w:after="120" w:line="360" w:lineRule="auto"/>
+        <w:jc w:val="both"/>
+        <w:rPr>
+          <w:rFonts w:ascii="Times New Roman" w:hAnsi="Times New Roman" w:cs="Times New Roman"/>
+          <w:color w:val="181818"/>
+          <w:spacing w:val="8"/>
+          <w:sz w:val="24"/>
+          <w:szCs w:val="24"/>
+          <w:shd w:val="clear" w:color="auto" w:fill="FFFFFF"/>
+        </w:rPr>
+      </w:pPr>
+      <w:r>
+        <w:rPr>
+          <w:rFonts w:ascii="Times New Roman" w:hAnsi="Times New Roman" w:cs="Times New Roman"/>
+          <w:color w:val="181818"/>
+          <w:spacing w:val="8"/>
+          <w:sz w:val="24"/>
+          <w:szCs w:val="24"/>
+          <w:shd w:val="clear" w:color="auto" w:fill="FFFFFF"/>
+        </w:rPr>
+        <w:t>All observations (a – f) are made for current website except in ‘g’ which compares the website on the mentioned time with the current time.</w:t>
+      </w:r>
+    </w:p>
+    <w:p>
+      <w:pPr>
+        <w:pStyle w:val="ListParagraph"/>
+        <w:spacing w:before="120" w:after="120" w:line="360" w:lineRule="auto"/>
+        <w:jc w:val="both"/>
+        <w:rPr>
+          <w:rFonts w:ascii="Times New Roman" w:hAnsi="Times New Roman" w:cs="Times New Roman"/>
+          <w:color w:val="181818"/>
+          <w:spacing w:val="8"/>
+          <w:sz w:val="24"/>
+          <w:szCs w:val="24"/>
+          <w:shd w:val="clear" w:color="auto" w:fill="FFFFFF"/>
+        </w:rPr>
+      </w:pPr>
+    </w:p>
+    <w:p>
+      <w:pPr>
+        <w:pStyle w:val="ListParagraph"/>
+        <w:numPr>
+          <w:ilvl w:val="0"/>
+          <w:numId w:val="2"/>
+        </w:numPr>
+        <w:spacing w:before="120" w:after="120" w:line="360" w:lineRule="auto"/>
+        <w:jc w:val="both"/>
+        <w:rPr>
+          <w:rFonts w:ascii="Times New Roman" w:hAnsi="Times New Roman" w:cs="Times New Roman"/>
+          <w:color w:val="181818"/>
+          <w:spacing w:val="8"/>
+          <w:sz w:val="24"/>
+          <w:szCs w:val="24"/>
+          <w:shd w:val="clear" w:color="auto" w:fill="FFFFFF"/>
+        </w:rPr>
+      </w:pPr>
+      <w:r>
+        <w:rPr>
+          <w:rFonts w:ascii="Times New Roman" w:hAnsi="Times New Roman" w:cs="Times New Roman"/>
+          <w:color w:val="181818"/>
+          <w:spacing w:val="8"/>
+          <w:sz w:val="24"/>
+          <w:szCs w:val="24"/>
+          <w:shd w:val="clear" w:color="auto" w:fill="FFFFFF"/>
+        </w:rPr>
+        <w:t xml:space="preserve">CR7 (Cristiano Ronaldo Official website) # </w:t>
+      </w:r>
+      <w:hyperlink r:id="rId5" w:anchor="cr7" w:history="1">
+        <w:r>
+          <w:rPr>
+            <w:rStyle w:val="Hyperlink"/>
+            <w:rFonts w:ascii="Times New Roman" w:hAnsi="Times New Roman" w:cs="Times New Roman"/>
+            <w:sz w:val="24"/>
+            <w:szCs w:val="24"/>
+          </w:rPr>
+          <w:t>https://www.cristianoronaldo.com/</w:t>
+        </w:r>
+      </w:hyperlink>
+      <w:r>
+        <w:rPr>
+          <w:rFonts w:ascii="Times New Roman" w:hAnsi="Times New Roman" w:cs="Times New Roman"/>
+          <w:sz w:val="24"/>
+          <w:szCs w:val="24"/>
+        </w:rPr>
+        <w:t xml:space="preserve"> , </w:t>
+      </w:r>
+      <w:hyperlink r:id="rId6" w:history="1">
+        <w:r>
+          <w:rPr>
+            <w:rStyle w:val="Hyperlink"/>
+            <w:rFonts w:ascii="Times New Roman" w:hAnsi="Times New Roman" w:cs="Times New Roman"/>
+            <w:sz w:val="24"/>
+            <w:szCs w:val="24"/>
+          </w:rPr>
+          <w:t>http://web.archive.org/web/20190529212232/https://www.ronaldo7.net/</w:t>
+        </w:r>
+      </w:hyperlink>
+    </w:p>
+    <w:p>
+      <w:pPr>
+        <w:pStyle w:val="ListParagraph"/>
+        <w:numPr>
+          <w:ilvl w:val="0"/>
+          <w:numId w:val="2"/>
+        </w:numPr>
+        <w:spacing w:before="120" w:after="120" w:line="360" w:lineRule="auto"/>
+        <w:jc w:val="both"/>
+        <w:rPr>
+          <w:rFonts w:ascii="Times New Roman" w:hAnsi="Times New Roman" w:cs="Times New Roman"/>
+          <w:color w:val="181818"/>
+          <w:spacing w:val="8"/>
+          <w:sz w:val="24"/>
+          <w:szCs w:val="24"/>
+          <w:shd w:val="clear" w:color="auto" w:fill="FFFFFF"/>
+        </w:rPr>
+      </w:pPr>
+      <w:r>
+        <w:rPr>
+          <w:rFonts w:ascii="Times New Roman" w:hAnsi="Times New Roman" w:cs="Times New Roman"/>
+          <w:color w:val="181818"/>
+          <w:spacing w:val="8"/>
+          <w:sz w:val="24"/>
+          <w:szCs w:val="24"/>
+          <w:shd w:val="clear" w:color="auto" w:fill="FFFFFF"/>
+        </w:rPr>
+        <w:t xml:space="preserve">edX (Online courses website) # </w:t>
+      </w:r>
+      <w:hyperlink r:id="rId7" w:history="1">
+        <w:r>
+          <w:rPr>
+            <w:rStyle w:val="Hyperlink"/>
+            <w:rFonts w:ascii="Times New Roman" w:hAnsi="Times New Roman" w:cs="Times New Roman"/>
+            <w:sz w:val="24"/>
+            <w:szCs w:val="24"/>
+          </w:rPr>
+          <w:t>https://www.edx.org/</w:t>
+        </w:r>
+      </w:hyperlink>
+      <w:r>
+        <w:rPr>
+          <w:rFonts w:ascii="Times New Roman" w:hAnsi="Times New Roman" w:cs="Times New Roman"/>
+          <w:sz w:val="24"/>
+          <w:szCs w:val="24"/>
+        </w:rPr>
+        <w:t xml:space="preserve"> , </w:t>
+      </w:r>
+      <w:hyperlink r:id="rId8" w:history="1">
+        <w:r>
+          <w:rPr>
+            <w:rStyle w:val="Hyperlink"/>
+            <w:rFonts w:ascii="Times New Roman" w:hAnsi="Times New Roman" w:cs="Times New Roman"/>
+            <w:sz w:val="24"/>
+            <w:szCs w:val="24"/>
+          </w:rPr>
+          <w:t>https://web.archive.org/web/20200302152154/https://www.edx.org/</w:t>
+        </w:r>
+      </w:hyperlink>
+    </w:p>
+    <w:p>
+      <w:pPr>
+        <w:pStyle w:val="ListParagraph"/>
+        <w:numPr>
+          <w:ilvl w:val="0"/>
+          <w:numId w:val="2"/>
+        </w:numPr>
+        <w:spacing w:before="120" w:after="120" w:line="360" w:lineRule="auto"/>
+        <w:jc w:val="both"/>
+        <w:rPr>
+          <w:rFonts w:ascii="Times New Roman" w:hAnsi="Times New Roman" w:cs="Times New Roman"/>
+          <w:color w:val="181818"/>
+          <w:spacing w:val="8"/>
+          <w:sz w:val="24"/>
+          <w:szCs w:val="24"/>
+          <w:shd w:val="clear" w:color="auto" w:fill="FFFFFF"/>
+        </w:rPr>
+      </w:pPr>
+      <w:r>
+        <w:rPr>
+          <w:rFonts w:ascii="Times New Roman" w:hAnsi="Times New Roman" w:cs="Times New Roman"/>
+          <w:color w:val="181818"/>
+          <w:spacing w:val="8"/>
+          <w:sz w:val="24"/>
+          <w:szCs w:val="24"/>
+          <w:shd w:val="clear" w:color="auto" w:fill="FFFFFF"/>
+        </w:rPr>
+        <w:t>CNN (</w:t>
+      </w:r>
+      <w:r>
+        <w:rPr>
+          <w:rFonts w:ascii="Times New Roman" w:hAnsi="Times New Roman" w:cs="Times New Roman"/>
+          <w:sz w:val="24"/>
+          <w:szCs w:val="24"/>
+          <w:shd w:val="clear" w:color="auto" w:fill="FFFFFF"/>
+        </w:rPr>
+        <w:t>Cable </w:t>
+      </w:r>
+      <w:r>
+        <w:rPr>
+          <w:rStyle w:val="Emphasis"/>
+          <w:rFonts w:ascii="Times New Roman" w:hAnsi="Times New Roman" w:cs="Times New Roman"/>
+          <w:sz w:val="24"/>
+          <w:szCs w:val="24"/>
+          <w:shd w:val="clear" w:color="auto" w:fill="FFFFFF"/>
+        </w:rPr>
+        <w:t>News</w:t>
+      </w:r>
+      <w:r>
+        <w:rPr>
+          <w:rFonts w:ascii="Times New Roman" w:hAnsi="Times New Roman" w:cs="Times New Roman"/>
+          <w:sz w:val="24"/>
+          <w:szCs w:val="24"/>
+          <w:shd w:val="clear" w:color="auto" w:fill="FFFFFF"/>
+        </w:rPr>
+        <w:t xml:space="preserve"> Network </w:t>
+      </w:r>
+      <w:r>
+        <w:rPr>
+          <w:rFonts w:ascii="Times New Roman" w:hAnsi="Times New Roman" w:cs="Times New Roman"/>
+          <w:spacing w:val="8"/>
+          <w:sz w:val="24"/>
+          <w:szCs w:val="24"/>
+          <w:shd w:val="clear" w:color="auto" w:fill="FFFFFF"/>
+        </w:rPr>
+        <w:t>website</w:t>
+      </w:r>
+      <w:r>
+        <w:rPr>
+          <w:rFonts w:ascii="Times New Roman" w:hAnsi="Times New Roman" w:cs="Times New Roman"/>
+          <w:color w:val="181818"/>
+          <w:spacing w:val="8"/>
+          <w:sz w:val="24"/>
+          <w:szCs w:val="24"/>
+          <w:shd w:val="clear" w:color="auto" w:fill="FFFFFF"/>
+        </w:rPr>
+        <w:t xml:space="preserve">) # </w:t>
+      </w:r>
+      <w:hyperlink r:id="rId9" w:history="1">
+        <w:r>
+          <w:rPr>
+            <w:rStyle w:val="Hyperlink"/>
+            <w:rFonts w:ascii="Times New Roman" w:hAnsi="Times New Roman" w:cs="Times New Roman"/>
+            <w:sz w:val="24"/>
+            <w:szCs w:val="24"/>
+          </w:rPr>
+          <w:t>https://edition.cnn.com/</w:t>
+        </w:r>
+      </w:hyperlink>
+      <w:r>
+        <w:rPr>
+          <w:rFonts w:ascii="Times New Roman" w:hAnsi="Times New Roman" w:cs="Times New Roman"/>
+          <w:sz w:val="24"/>
+          <w:szCs w:val="24"/>
+        </w:rPr>
+        <w:t xml:space="preserve"> , </w:t>
+      </w:r>
+      <w:hyperlink r:id="rId10" w:history="1">
+        <w:r>
+          <w:rPr>
+            <w:rStyle w:val="Hyperlink"/>
+            <w:rFonts w:ascii="Times New Roman" w:hAnsi="Times New Roman" w:cs="Times New Roman"/>
+            <w:sz w:val="24"/>
+            <w:szCs w:val="24"/>
+          </w:rPr>
+          <w:t>https://web.archive.org/web/20200305061803/https://www.cnn.com/</w:t>
+        </w:r>
+      </w:hyperlink>
+    </w:p>
+    <w:p>
+      <w:pPr>
+        <w:pStyle w:val="ListParagraph"/>
+        <w:numPr>
+          <w:ilvl w:val="0"/>
+          <w:numId w:val="2"/>
+        </w:numPr>
+        <w:spacing w:before="120" w:after="120" w:line="360" w:lineRule="auto"/>
+        <w:jc w:val="both"/>
+        <w:rPr>
+          <w:rFonts w:ascii="Times New Roman" w:hAnsi="Times New Roman" w:cs="Times New Roman"/>
+          <w:color w:val="181818"/>
+          <w:spacing w:val="8"/>
+          <w:sz w:val="24"/>
+          <w:szCs w:val="24"/>
+          <w:shd w:val="clear" w:color="auto" w:fill="FFFFFF"/>
+        </w:rPr>
+      </w:pPr>
+      <w:r>
+        <w:rPr>
+          <w:rFonts w:ascii="Times New Roman" w:hAnsi="Times New Roman" w:cs="Times New Roman"/>
+          <w:color w:val="181818"/>
+          <w:spacing w:val="8"/>
+          <w:sz w:val="24"/>
+          <w:szCs w:val="24"/>
+          <w:shd w:val="clear" w:color="auto" w:fill="FFFFFF"/>
+        </w:rPr>
+        <w:t xml:space="preserve">UN (United Nations website) # </w:t>
+      </w:r>
+      <w:hyperlink r:id="rId11" w:history="1">
+        <w:r>
+          <w:rPr>
+            <w:rStyle w:val="Hyperlink"/>
+            <w:rFonts w:ascii="Times New Roman" w:hAnsi="Times New Roman" w:cs="Times New Roman"/>
+            <w:sz w:val="24"/>
+            <w:szCs w:val="24"/>
+          </w:rPr>
+          <w:t>https://www.un.org/</w:t>
+        </w:r>
+      </w:hyperlink>
+    </w:p>
+    <w:p>
+      <w:pPr>
+        <w:pStyle w:val="ListParagraph"/>
+        <w:numPr>
+          <w:ilvl w:val="0"/>
+          <w:numId w:val="2"/>
+        </w:numPr>
+        <w:spacing w:before="120" w:after="120" w:line="360" w:lineRule="auto"/>
+        <w:jc w:val="both"/>
+        <w:rPr>
+          <w:rStyle w:val="Hyperlink"/>
+          <w:rFonts w:ascii="Times New Roman" w:hAnsi="Times New Roman" w:cs="Times New Roman"/>
+          <w:color w:val="181818"/>
+          <w:spacing w:val="8"/>
+          <w:sz w:val="24"/>
+          <w:szCs w:val="24"/>
+          <w:shd w:val="clear" w:color="auto" w:fill="FFFFFF"/>
+        </w:rPr>
+      </w:pPr>
+      <w:r>
+        <w:rPr>
+          <w:rFonts w:ascii="Times New Roman" w:hAnsi="Times New Roman" w:cs="Times New Roman"/>
+          <w:color w:val="181818"/>
+          <w:spacing w:val="8"/>
+          <w:sz w:val="24"/>
+          <w:szCs w:val="24"/>
+          <w:shd w:val="clear" w:color="auto" w:fill="FFFFFF"/>
+        </w:rPr>
+        <w:t xml:space="preserve">Emmanuel Tv # </w:t>
+      </w:r>
+      <w:hyperlink r:id="rId12" w:history="1">
+        <w:r>
+          <w:rPr>
+            <w:rStyle w:val="Hyperlink"/>
+            <w:rFonts w:ascii="Times New Roman" w:hAnsi="Times New Roman" w:cs="Times New Roman"/>
+            <w:sz w:val="24"/>
+            <w:szCs w:val="24"/>
+          </w:rPr>
+          <w:t>https://emmanuel.tv/</w:t>
+        </w:r>
+      </w:hyperlink>
+    </w:p>
+    <w:p>
+      <w:pPr>
+        <w:spacing w:before="120" w:after="120" w:line="360" w:lineRule="auto"/>
+        <w:ind w:left="360"/>
+        <w:jc w:val="both"/>
+        <w:rPr>
+          <w:rFonts w:ascii="Times New Roman" w:hAnsi="Times New Roman" w:cs="Times New Roman"/>
+          <w:color w:val="181818"/>
+          <w:spacing w:val="8"/>
+          <w:sz w:val="24"/>
+          <w:szCs w:val="24"/>
+          <w:shd w:val="clear" w:color="auto" w:fill="FFFFFF"/>
+        </w:rPr>
+      </w:pPr>
+    </w:p>
+    <w:p>
+      <w:pPr>
+        <w:spacing w:before="120" w:after="120" w:line="360" w:lineRule="auto"/>
+        <w:ind w:left="360"/>
+        <w:jc w:val="both"/>
+        <w:rPr>
+          <w:rFonts w:ascii="Times New Roman" w:hAnsi="Times New Roman" w:cs="Times New Roman"/>
+          <w:color w:val="181818"/>
+          <w:spacing w:val="8"/>
+          <w:sz w:val="24"/>
+          <w:szCs w:val="24"/>
+          <w:shd w:val="clear" w:color="auto" w:fill="FFFFFF"/>
+        </w:rPr>
+      </w:pPr>
+    </w:p>
+    <w:p>
+      <w:pPr>
+        <w:spacing w:before="120" w:after="120" w:line="360" w:lineRule="auto"/>
+        <w:ind w:left="360"/>
+        <w:jc w:val="both"/>
+        <w:rPr>
+          <w:rFonts w:ascii="Times New Roman" w:hAnsi="Times New Roman" w:cs="Times New Roman"/>
+          <w:color w:val="181818"/>
+          <w:spacing w:val="8"/>
+          <w:sz w:val="24"/>
+          <w:szCs w:val="24"/>
+          <w:shd w:val="clear" w:color="auto" w:fill="FFFFFF"/>
+        </w:rPr>
+      </w:pPr>
+    </w:p>
+    <w:p>
+      <w:pPr>
+        <w:spacing w:before="120" w:after="120" w:line="360" w:lineRule="auto"/>
+        <w:ind w:left="360"/>
+        <w:jc w:val="both"/>
+        <w:rPr>
+          <w:rFonts w:ascii="Times New Roman" w:hAnsi="Times New Roman" w:cs="Times New Roman"/>
+          <w:color w:val="181818"/>
+          <w:spacing w:val="8"/>
+          <w:sz w:val="24"/>
+          <w:szCs w:val="24"/>
+          <w:shd w:val="clear" w:color="auto" w:fill="FFFFFF"/>
+        </w:rPr>
+      </w:pPr>
+    </w:p>
+    <w:p>
+      <w:pPr>
+        <w:spacing w:before="120" w:after="120" w:line="360" w:lineRule="auto"/>
+        <w:ind w:left="360"/>
+        <w:jc w:val="both"/>
+        <w:rPr>
+          <w:rFonts w:ascii="Times New Roman" w:hAnsi="Times New Roman" w:cs="Times New Roman"/>
+          <w:color w:val="181818"/>
+          <w:spacing w:val="8"/>
+          <w:sz w:val="24"/>
+          <w:szCs w:val="24"/>
+          <w:shd w:val="clear" w:color="auto" w:fill="FFFFFF"/>
+        </w:rPr>
+      </w:pPr>
+    </w:p>
+    <w:p>
+      <w:pPr>
+        <w:spacing w:before="120" w:after="120" w:line="360" w:lineRule="auto"/>
+        <w:ind w:left="360"/>
+        <w:jc w:val="both"/>
+        <w:rPr>
+          <w:rFonts w:ascii="Times New Roman" w:hAnsi="Times New Roman" w:cs="Times New Roman"/>
+          <w:color w:val="181818"/>
+          <w:spacing w:val="8"/>
+          <w:sz w:val="24"/>
+          <w:szCs w:val="24"/>
+          <w:shd w:val="clear" w:color="auto" w:fill="FFFFFF"/>
+        </w:rPr>
+      </w:pPr>
+    </w:p>
+    <w:p>
+      <w:pPr>
+        <w:pStyle w:val="Heading2"/>
+        <w:spacing w:before="120" w:after="120" w:line="360" w:lineRule="auto"/>
+        <w:jc w:val="both"/>
+        <w:rPr>
+          <w:rFonts w:ascii="Times New Roman" w:hAnsi="Times New Roman" w:cs="Times New Roman"/>
+          <w:sz w:val="24"/>
+          <w:szCs w:val="24"/>
+          <w:shd w:val="clear" w:color="auto" w:fill="FFFFFF"/>
+        </w:rPr>
+      </w:pPr>
+      <w:bookmarkStart w:id="2" w:name="_Toc34406734"/>
+      <w:r>
+        <w:rPr>
+          <w:rFonts w:ascii="Times New Roman" w:hAnsi="Times New Roman" w:cs="Times New Roman"/>
+          <w:sz w:val="24"/>
+          <w:szCs w:val="24"/>
+          <w:shd w:val="clear" w:color="auto" w:fill="FFFFFF"/>
+        </w:rPr>
+        <w:lastRenderedPageBreak/>
+        <w:t>CR7</w:t>
+      </w:r>
+      <w:bookmarkEnd w:id="2"/>
+      <w:r>
+        <w:rPr>
+          <w:rFonts w:ascii="Times New Roman" w:hAnsi="Times New Roman" w:cs="Times New Roman"/>
+          <w:sz w:val="24"/>
+          <w:szCs w:val="24"/>
+          <w:shd w:val="clear" w:color="auto" w:fill="FFFFFF"/>
+        </w:rPr>
+        <w:t xml:space="preserve"> </w:t>
+      </w:r>
+    </w:p>
+    <w:p>
+      <w:pPr>
+        <w:spacing w:before="120" w:after="120" w:line="360" w:lineRule="auto"/>
+        <w:jc w:val="both"/>
+        <w:rPr>
+          <w:rFonts w:ascii="Times New Roman" w:hAnsi="Times New Roman" w:cs="Times New Roman"/>
+          <w:color w:val="181818"/>
+          <w:spacing w:val="8"/>
+          <w:sz w:val="24"/>
+          <w:szCs w:val="24"/>
+          <w:shd w:val="clear" w:color="auto" w:fill="FFFFFF"/>
+        </w:rPr>
+      </w:pPr>
+      <w:r>
+        <w:rPr>
+          <w:rFonts w:ascii="Times New Roman" w:hAnsi="Times New Roman" w:cs="Times New Roman"/>
+          <w:color w:val="181818"/>
+          <w:spacing w:val="8"/>
+          <w:sz w:val="24"/>
+          <w:szCs w:val="24"/>
+          <w:shd w:val="clear" w:color="auto" w:fill="FFFFFF"/>
+        </w:rPr>
+        <w:t>It’s personal website of the world’s most famous football player. In this website I observed that it’s very nice because of the following.</w:t>
+      </w:r>
+    </w:p>
+    <w:p>
+      <w:pPr>
+        <w:pStyle w:val="ListParagraph"/>
+        <w:numPr>
+          <w:ilvl w:val="0"/>
+          <w:numId w:val="3"/>
+        </w:numPr>
+        <w:spacing w:before="120" w:after="120" w:line="360" w:lineRule="auto"/>
+        <w:jc w:val="both"/>
+        <w:rPr>
+          <w:rFonts w:ascii="Times New Roman" w:hAnsi="Times New Roman" w:cs="Times New Roman"/>
+          <w:color w:val="181818"/>
+          <w:spacing w:val="8"/>
+          <w:sz w:val="24"/>
+          <w:szCs w:val="24"/>
+          <w:shd w:val="clear" w:color="auto" w:fill="FFFFFF"/>
+        </w:rPr>
+      </w:pPr>
+      <w:r>
+        <w:rPr>
+          <w:rFonts w:ascii="Times New Roman" w:hAnsi="Times New Roman" w:cs="Times New Roman"/>
+          <w:color w:val="181818"/>
+          <w:spacing w:val="8"/>
+          <w:sz w:val="24"/>
+          <w:szCs w:val="24"/>
+          <w:shd w:val="clear" w:color="auto" w:fill="FFFFFF"/>
+        </w:rPr>
+        <w:t>The navigation looks very nice and it directs with one click only</w:t>
+      </w:r>
+    </w:p>
+    <w:p>
+      <w:pPr>
+        <w:pStyle w:val="ListParagraph"/>
+        <w:numPr>
+          <w:ilvl w:val="0"/>
+          <w:numId w:val="3"/>
+        </w:numPr>
+        <w:spacing w:before="120" w:after="120" w:line="360" w:lineRule="auto"/>
+        <w:jc w:val="both"/>
+        <w:rPr>
+          <w:rFonts w:ascii="Times New Roman" w:hAnsi="Times New Roman" w:cs="Times New Roman"/>
+          <w:color w:val="181818"/>
+          <w:spacing w:val="8"/>
+          <w:sz w:val="24"/>
+          <w:szCs w:val="24"/>
+          <w:shd w:val="clear" w:color="auto" w:fill="FFFFFF"/>
+        </w:rPr>
+      </w:pPr>
+      <w:r>
+        <w:rPr>
+          <w:rFonts w:ascii="Times New Roman" w:hAnsi="Times New Roman" w:cs="Times New Roman"/>
+          <w:color w:val="181818"/>
+          <w:spacing w:val="8"/>
+          <w:sz w:val="24"/>
+          <w:szCs w:val="24"/>
+          <w:shd w:val="clear" w:color="auto" w:fill="FFFFFF"/>
+        </w:rPr>
+        <w:t>The back ground color is attractive and beautiful. It’s also my favorite color.</w:t>
+      </w:r>
+    </w:p>
+    <w:p>
+      <w:pPr>
+        <w:pStyle w:val="ListParagraph"/>
+        <w:numPr>
+          <w:ilvl w:val="0"/>
+          <w:numId w:val="3"/>
+        </w:numPr>
+        <w:spacing w:before="120" w:after="120" w:line="360" w:lineRule="auto"/>
+        <w:jc w:val="both"/>
+        <w:rPr>
+          <w:rFonts w:ascii="Times New Roman" w:hAnsi="Times New Roman" w:cs="Times New Roman"/>
+          <w:color w:val="181818"/>
+          <w:spacing w:val="8"/>
+          <w:sz w:val="24"/>
+          <w:szCs w:val="24"/>
+          <w:shd w:val="clear" w:color="auto" w:fill="FFFFFF"/>
+        </w:rPr>
+      </w:pPr>
+      <w:r>
+        <w:rPr>
+          <w:rFonts w:ascii="Times New Roman" w:hAnsi="Times New Roman" w:cs="Times New Roman"/>
+          <w:color w:val="181818"/>
+          <w:spacing w:val="8"/>
+          <w:sz w:val="24"/>
+          <w:szCs w:val="24"/>
+          <w:shd w:val="clear" w:color="auto" w:fill="FFFFFF"/>
+        </w:rPr>
+        <w:t>Font style and size is consistent and complementary to the website’s purpose</w:t>
+      </w:r>
+    </w:p>
+    <w:p>
+      <w:pPr>
+        <w:pStyle w:val="ListParagraph"/>
+        <w:numPr>
+          <w:ilvl w:val="0"/>
+          <w:numId w:val="3"/>
+        </w:numPr>
+        <w:spacing w:before="120" w:after="120" w:line="360" w:lineRule="auto"/>
+        <w:jc w:val="both"/>
+        <w:rPr>
+          <w:rFonts w:ascii="Times New Roman" w:hAnsi="Times New Roman" w:cs="Times New Roman"/>
+          <w:color w:val="181818"/>
+          <w:spacing w:val="8"/>
+          <w:sz w:val="24"/>
+          <w:szCs w:val="24"/>
+          <w:shd w:val="clear" w:color="auto" w:fill="FFFFFF"/>
+        </w:rPr>
+      </w:pPr>
+      <w:r>
+        <w:rPr>
+          <w:rFonts w:ascii="Times New Roman" w:hAnsi="Times New Roman" w:cs="Times New Roman"/>
+          <w:color w:val="181818"/>
+          <w:spacing w:val="8"/>
+          <w:sz w:val="24"/>
+          <w:szCs w:val="24"/>
+          <w:shd w:val="clear" w:color="auto" w:fill="FFFFFF"/>
+        </w:rPr>
+        <w:t xml:space="preserve">Color consistency is kept since the background is the same </w:t>
+      </w:r>
+    </w:p>
+    <w:p>
+      <w:pPr>
+        <w:pStyle w:val="ListParagraph"/>
+        <w:numPr>
+          <w:ilvl w:val="0"/>
+          <w:numId w:val="3"/>
+        </w:numPr>
+        <w:spacing w:before="120" w:after="120" w:line="360" w:lineRule="auto"/>
+        <w:jc w:val="both"/>
+        <w:rPr>
+          <w:rFonts w:ascii="Times New Roman" w:hAnsi="Times New Roman" w:cs="Times New Roman"/>
+          <w:color w:val="181818"/>
+          <w:spacing w:val="8"/>
+          <w:sz w:val="24"/>
+          <w:szCs w:val="24"/>
+          <w:shd w:val="clear" w:color="auto" w:fill="FFFFFF"/>
+        </w:rPr>
+      </w:pPr>
+      <w:r>
+        <w:rPr>
+          <w:rFonts w:ascii="Times New Roman" w:hAnsi="Times New Roman" w:cs="Times New Roman"/>
+          <w:color w:val="181818"/>
+          <w:spacing w:val="8"/>
+          <w:sz w:val="24"/>
+          <w:szCs w:val="24"/>
+          <w:shd w:val="clear" w:color="auto" w:fill="FFFFFF"/>
+        </w:rPr>
+        <w:t>Image and multimedia usage are what makes the website most attractive specially the combination of images and videos.</w:t>
+      </w:r>
+    </w:p>
+    <w:p>
+      <w:pPr>
+        <w:pStyle w:val="ListParagraph"/>
+        <w:numPr>
+          <w:ilvl w:val="0"/>
+          <w:numId w:val="3"/>
+        </w:numPr>
+        <w:spacing w:before="120" w:after="120" w:line="360" w:lineRule="auto"/>
+        <w:jc w:val="both"/>
+        <w:rPr>
+          <w:rFonts w:ascii="Times New Roman" w:hAnsi="Times New Roman" w:cs="Times New Roman"/>
+          <w:color w:val="181818"/>
+          <w:spacing w:val="8"/>
+          <w:sz w:val="24"/>
+          <w:szCs w:val="24"/>
+          <w:shd w:val="clear" w:color="auto" w:fill="FFFFFF"/>
+        </w:rPr>
+      </w:pPr>
+      <w:r>
+        <w:rPr>
+          <w:rFonts w:ascii="Times New Roman" w:hAnsi="Times New Roman" w:cs="Times New Roman"/>
+          <w:color w:val="181818"/>
+          <w:spacing w:val="8"/>
+          <w:sz w:val="24"/>
+          <w:szCs w:val="24"/>
+          <w:shd w:val="clear" w:color="auto" w:fill="FFFFFF"/>
+        </w:rPr>
+        <w:t>It’s animation effect and responsiveness it too much attractive.</w:t>
+      </w:r>
+    </w:p>
+    <w:p>
+      <w:pPr>
+        <w:pStyle w:val="ListParagraph"/>
+        <w:numPr>
+          <w:ilvl w:val="0"/>
+          <w:numId w:val="3"/>
+        </w:numPr>
+        <w:spacing w:before="120" w:after="120" w:line="360" w:lineRule="auto"/>
+        <w:jc w:val="both"/>
+        <w:rPr>
+          <w:rFonts w:ascii="Times New Roman" w:hAnsi="Times New Roman" w:cs="Times New Roman"/>
+          <w:color w:val="181818"/>
+          <w:spacing w:val="8"/>
+          <w:sz w:val="24"/>
+          <w:szCs w:val="24"/>
+          <w:shd w:val="clear" w:color="auto" w:fill="FFFFFF"/>
+        </w:rPr>
+      </w:pPr>
+      <w:r>
+        <w:rPr>
+          <w:rFonts w:ascii="Times New Roman" w:hAnsi="Times New Roman" w:cs="Times New Roman"/>
+          <w:color w:val="181818"/>
+          <w:spacing w:val="8"/>
+          <w:sz w:val="24"/>
+          <w:szCs w:val="24"/>
+          <w:shd w:val="clear" w:color="auto" w:fill="FFFFFF"/>
+        </w:rPr>
+        <w:t xml:space="preserve">For the website in different times, I observed changes in navigation, sometimes it becomes His body part like in 2013. There is also changes on the animation effect which finally became more attractive in 2019. </w:t>
+      </w:r>
+    </w:p>
+    <w:p>
+      <w:pPr>
+        <w:pStyle w:val="Heading2"/>
+        <w:spacing w:before="120" w:after="120" w:line="360" w:lineRule="auto"/>
+        <w:jc w:val="both"/>
+        <w:rPr>
+          <w:rFonts w:ascii="Times New Roman" w:hAnsi="Times New Roman" w:cs="Times New Roman"/>
+          <w:sz w:val="24"/>
+          <w:szCs w:val="24"/>
+          <w:shd w:val="clear" w:color="auto" w:fill="FFFFFF"/>
+        </w:rPr>
+      </w:pPr>
+      <w:bookmarkStart w:id="3" w:name="_Toc34406735"/>
+      <w:r>
+        <w:rPr>
+          <w:rFonts w:ascii="Times New Roman" w:hAnsi="Times New Roman" w:cs="Times New Roman"/>
+          <w:sz w:val="24"/>
+          <w:szCs w:val="24"/>
+          <w:shd w:val="clear" w:color="auto" w:fill="FFFFFF"/>
+        </w:rPr>
+        <w:t>edX</w:t>
+      </w:r>
+      <w:bookmarkEnd w:id="3"/>
+      <w:r>
+        <w:rPr>
+          <w:rFonts w:ascii="Times New Roman" w:hAnsi="Times New Roman" w:cs="Times New Roman"/>
+          <w:sz w:val="24"/>
+          <w:szCs w:val="24"/>
+          <w:shd w:val="clear" w:color="auto" w:fill="FFFFFF"/>
+        </w:rPr>
+        <w:t xml:space="preserve"> </w:t>
+      </w:r>
+    </w:p>
+    <w:p>
+      <w:pPr>
+        <w:spacing w:before="120" w:after="120" w:line="360" w:lineRule="auto"/>
+        <w:jc w:val="both"/>
+        <w:rPr>
+          <w:rFonts w:ascii="Times New Roman" w:hAnsi="Times New Roman" w:cs="Times New Roman"/>
+          <w:sz w:val="24"/>
+          <w:szCs w:val="24"/>
+          <w:shd w:val="clear" w:color="auto" w:fill="FFFFFF"/>
+        </w:rPr>
+      </w:pPr>
+      <w:r>
+        <w:rPr>
+          <w:rStyle w:val="Emphasis"/>
+          <w:rFonts w:ascii="Times New Roman" w:hAnsi="Times New Roman" w:cs="Times New Roman"/>
+          <w:b/>
+          <w:bCs/>
+          <w:sz w:val="24"/>
+          <w:szCs w:val="24"/>
+          <w:shd w:val="clear" w:color="auto" w:fill="FFFFFF"/>
+        </w:rPr>
+        <w:t>EdX</w:t>
+      </w:r>
+      <w:r>
+        <w:rPr>
+          <w:rFonts w:ascii="Times New Roman" w:hAnsi="Times New Roman" w:cs="Times New Roman"/>
+          <w:sz w:val="24"/>
+          <w:szCs w:val="24"/>
+          <w:shd w:val="clear" w:color="auto" w:fill="FFFFFF"/>
+        </w:rPr>
+        <w:t> is a non-profit, massive open online course (MOOC) provider. On the website I observed the following.</w:t>
+      </w:r>
+    </w:p>
+    <w:p>
+      <w:pPr>
+        <w:pStyle w:val="ListParagraph"/>
+        <w:numPr>
+          <w:ilvl w:val="0"/>
+          <w:numId w:val="4"/>
+        </w:numPr>
+        <w:spacing w:before="120" w:after="120" w:line="360" w:lineRule="auto"/>
+        <w:jc w:val="both"/>
+        <w:rPr>
+          <w:rFonts w:ascii="Times New Roman" w:hAnsi="Times New Roman" w:cs="Times New Roman"/>
+          <w:spacing w:val="8"/>
+          <w:sz w:val="24"/>
+          <w:szCs w:val="24"/>
+          <w:shd w:val="clear" w:color="auto" w:fill="FFFFFF"/>
+        </w:rPr>
+      </w:pPr>
+      <w:r>
+        <w:rPr>
+          <w:rFonts w:ascii="Times New Roman" w:hAnsi="Times New Roman" w:cs="Times New Roman"/>
+          <w:spacing w:val="8"/>
+          <w:sz w:val="24"/>
+          <w:szCs w:val="24"/>
+          <w:shd w:val="clear" w:color="auto" w:fill="FFFFFF"/>
+        </w:rPr>
+        <w:t>The navigation bar is not such attractive due to its box-shadow size, which is too much big, and spacing.</w:t>
+      </w:r>
+    </w:p>
+    <w:p>
+      <w:pPr>
+        <w:pStyle w:val="ListParagraph"/>
+        <w:numPr>
+          <w:ilvl w:val="0"/>
+          <w:numId w:val="4"/>
+        </w:numPr>
+        <w:spacing w:before="120" w:after="120" w:line="360" w:lineRule="auto"/>
+        <w:jc w:val="both"/>
+        <w:rPr>
+          <w:rFonts w:ascii="Times New Roman" w:hAnsi="Times New Roman" w:cs="Times New Roman"/>
+          <w:spacing w:val="8"/>
+          <w:sz w:val="24"/>
+          <w:szCs w:val="24"/>
+          <w:shd w:val="clear" w:color="auto" w:fill="FFFFFF"/>
+        </w:rPr>
+      </w:pPr>
+      <w:r>
+        <w:rPr>
+          <w:rFonts w:ascii="Times New Roman" w:hAnsi="Times New Roman" w:cs="Times New Roman"/>
+          <w:spacing w:val="8"/>
+          <w:sz w:val="24"/>
+          <w:szCs w:val="24"/>
+          <w:shd w:val="clear" w:color="auto" w:fill="FFFFFF"/>
+        </w:rPr>
+        <w:t>The background color is fair enough.</w:t>
+      </w:r>
+    </w:p>
+    <w:p>
+      <w:pPr>
+        <w:pStyle w:val="ListParagraph"/>
+        <w:numPr>
+          <w:ilvl w:val="0"/>
+          <w:numId w:val="4"/>
+        </w:numPr>
+        <w:spacing w:before="120" w:after="120" w:line="360" w:lineRule="auto"/>
+        <w:jc w:val="both"/>
+        <w:rPr>
+          <w:rFonts w:ascii="Times New Roman" w:hAnsi="Times New Roman" w:cs="Times New Roman"/>
+          <w:spacing w:val="8"/>
+          <w:sz w:val="24"/>
+          <w:szCs w:val="24"/>
+          <w:shd w:val="clear" w:color="auto" w:fill="FFFFFF"/>
+        </w:rPr>
+      </w:pPr>
+      <w:r>
+        <w:rPr>
+          <w:rFonts w:ascii="Times New Roman" w:hAnsi="Times New Roman" w:cs="Times New Roman"/>
+          <w:spacing w:val="8"/>
+          <w:sz w:val="24"/>
+          <w:szCs w:val="24"/>
+          <w:shd w:val="clear" w:color="auto" w:fill="FFFFFF"/>
+        </w:rPr>
+        <w:t>I saw problem with the font size because it changed too much. I prefer it to be unique except in some special cases.</w:t>
+      </w:r>
+    </w:p>
+    <w:p>
+      <w:pPr>
+        <w:pStyle w:val="ListParagraph"/>
+        <w:numPr>
+          <w:ilvl w:val="0"/>
+          <w:numId w:val="4"/>
+        </w:numPr>
+        <w:spacing w:before="120" w:after="120" w:line="360" w:lineRule="auto"/>
+        <w:jc w:val="both"/>
+        <w:rPr>
+          <w:rFonts w:ascii="Times New Roman" w:hAnsi="Times New Roman" w:cs="Times New Roman"/>
+          <w:spacing w:val="8"/>
+          <w:sz w:val="24"/>
+          <w:szCs w:val="24"/>
+          <w:shd w:val="clear" w:color="auto" w:fill="FFFFFF"/>
+        </w:rPr>
+      </w:pPr>
+      <w:r>
+        <w:rPr>
+          <w:rFonts w:ascii="Times New Roman" w:hAnsi="Times New Roman" w:cs="Times New Roman"/>
+          <w:spacing w:val="8"/>
+          <w:sz w:val="24"/>
+          <w:szCs w:val="24"/>
+          <w:shd w:val="clear" w:color="auto" w:fill="FFFFFF"/>
+        </w:rPr>
+        <w:t>Color consistency is kept except in the case of buttons.</w:t>
+      </w:r>
+    </w:p>
+    <w:p>
+      <w:pPr>
+        <w:pStyle w:val="ListParagraph"/>
+        <w:numPr>
+          <w:ilvl w:val="0"/>
+          <w:numId w:val="4"/>
+        </w:numPr>
+        <w:spacing w:before="120" w:after="120" w:line="360" w:lineRule="auto"/>
+        <w:jc w:val="both"/>
+        <w:rPr>
+          <w:rFonts w:ascii="Times New Roman" w:hAnsi="Times New Roman" w:cs="Times New Roman"/>
+          <w:spacing w:val="8"/>
+          <w:sz w:val="24"/>
+          <w:szCs w:val="24"/>
+          <w:shd w:val="clear" w:color="auto" w:fill="FFFFFF"/>
+        </w:rPr>
+      </w:pPr>
+      <w:r>
+        <w:rPr>
+          <w:rFonts w:ascii="Times New Roman" w:hAnsi="Times New Roman" w:cs="Times New Roman"/>
+          <w:spacing w:val="8"/>
+          <w:sz w:val="24"/>
+          <w:szCs w:val="24"/>
+          <w:shd w:val="clear" w:color="auto" w:fill="FFFFFF"/>
+        </w:rPr>
+        <w:t>Image usage is nice even the image itself plus the position too.</w:t>
+      </w:r>
+    </w:p>
+    <w:p>
+      <w:pPr>
+        <w:pStyle w:val="ListParagraph"/>
+        <w:numPr>
+          <w:ilvl w:val="0"/>
+          <w:numId w:val="4"/>
+        </w:numPr>
+        <w:spacing w:before="120" w:after="120" w:line="360" w:lineRule="auto"/>
+        <w:jc w:val="both"/>
+        <w:rPr>
+          <w:rFonts w:ascii="Times New Roman" w:hAnsi="Times New Roman" w:cs="Times New Roman"/>
+          <w:spacing w:val="8"/>
+          <w:sz w:val="24"/>
+          <w:szCs w:val="24"/>
+          <w:shd w:val="clear" w:color="auto" w:fill="FFFFFF"/>
+        </w:rPr>
+      </w:pPr>
+      <w:r>
+        <w:rPr>
+          <w:rFonts w:ascii="Times New Roman" w:hAnsi="Times New Roman" w:cs="Times New Roman"/>
+          <w:spacing w:val="8"/>
+          <w:sz w:val="24"/>
+          <w:szCs w:val="24"/>
+          <w:shd w:val="clear" w:color="auto" w:fill="FFFFFF"/>
+        </w:rPr>
+        <w:t>The animation effect and responsiveness are not too much but fair enough.</w:t>
+      </w:r>
+    </w:p>
+    <w:p>
+      <w:pPr>
+        <w:pStyle w:val="ListParagraph"/>
+        <w:numPr>
+          <w:ilvl w:val="0"/>
+          <w:numId w:val="4"/>
+        </w:numPr>
+        <w:spacing w:before="120" w:after="120" w:line="360" w:lineRule="auto"/>
+        <w:jc w:val="both"/>
+        <w:rPr>
+          <w:rFonts w:ascii="Times New Roman" w:hAnsi="Times New Roman" w:cs="Times New Roman"/>
+          <w:spacing w:val="8"/>
+          <w:sz w:val="24"/>
+          <w:szCs w:val="24"/>
+          <w:shd w:val="clear" w:color="auto" w:fill="FFFFFF"/>
+        </w:rPr>
+      </w:pPr>
+      <w:r>
+        <w:rPr>
+          <w:rFonts w:ascii="Times New Roman" w:hAnsi="Times New Roman" w:cs="Times New Roman"/>
+          <w:spacing w:val="8"/>
+          <w:sz w:val="24"/>
+          <w:szCs w:val="24"/>
+          <w:shd w:val="clear" w:color="auto" w:fill="FFFFFF"/>
+        </w:rPr>
+        <w:t>For the website with in different years the way, navigation bar was changed from single line in 2014 to drop-down in 2019, and the way courses offered is also changed which became more attractive.</w:t>
+      </w:r>
+    </w:p>
+    <w:p>
+      <w:pPr>
+        <w:spacing w:before="120" w:after="120" w:line="360" w:lineRule="auto"/>
+        <w:ind w:left="360"/>
+        <w:jc w:val="both"/>
+        <w:rPr>
+          <w:rFonts w:ascii="Times New Roman" w:hAnsi="Times New Roman" w:cs="Times New Roman"/>
+          <w:spacing w:val="8"/>
+          <w:sz w:val="24"/>
+          <w:szCs w:val="24"/>
+          <w:shd w:val="clear" w:color="auto" w:fill="FFFFFF"/>
+        </w:rPr>
+      </w:pPr>
+    </w:p>
+    <w:p>
+      <w:pPr>
+        <w:spacing w:before="120" w:after="120" w:line="360" w:lineRule="auto"/>
+        <w:ind w:left="360"/>
+        <w:jc w:val="both"/>
+        <w:rPr>
+          <w:rFonts w:ascii="Times New Roman" w:hAnsi="Times New Roman" w:cs="Times New Roman"/>
+          <w:spacing w:val="8"/>
+          <w:sz w:val="24"/>
+          <w:szCs w:val="24"/>
+          <w:shd w:val="clear" w:color="auto" w:fill="FFFFFF"/>
+        </w:rPr>
+      </w:pPr>
+    </w:p>
+    <w:p>
+      <w:pPr>
+        <w:spacing w:before="120" w:after="120" w:line="360" w:lineRule="auto"/>
+        <w:ind w:left="360"/>
+        <w:jc w:val="both"/>
+        <w:rPr>
+          <w:rFonts w:ascii="Times New Roman" w:hAnsi="Times New Roman" w:cs="Times New Roman"/>
+          <w:spacing w:val="8"/>
+          <w:sz w:val="24"/>
+          <w:szCs w:val="24"/>
+          <w:shd w:val="clear" w:color="auto" w:fill="FFFFFF"/>
+        </w:rPr>
+      </w:pPr>
+    </w:p>
+    <w:p>
+      <w:pPr>
+        <w:pStyle w:val="Heading2"/>
+        <w:spacing w:before="120" w:after="120" w:line="360" w:lineRule="auto"/>
+        <w:jc w:val="both"/>
+        <w:rPr>
+          <w:rFonts w:ascii="Times New Roman" w:hAnsi="Times New Roman" w:cs="Times New Roman"/>
+          <w:sz w:val="24"/>
+          <w:szCs w:val="24"/>
+          <w:shd w:val="clear" w:color="auto" w:fill="FFFFFF"/>
+        </w:rPr>
+      </w:pPr>
+      <w:bookmarkStart w:id="4" w:name="_Toc34406736"/>
+      <w:r>
+        <w:rPr>
+          <w:rFonts w:ascii="Times New Roman" w:hAnsi="Times New Roman" w:cs="Times New Roman"/>
+          <w:sz w:val="24"/>
+          <w:szCs w:val="24"/>
+          <w:shd w:val="clear" w:color="auto" w:fill="FFFFFF"/>
+        </w:rPr>
+        <w:lastRenderedPageBreak/>
+        <w:t>CNN</w:t>
+      </w:r>
+      <w:bookmarkEnd w:id="4"/>
+      <w:r>
+        <w:rPr>
+          <w:rFonts w:ascii="Times New Roman" w:hAnsi="Times New Roman" w:cs="Times New Roman"/>
+          <w:sz w:val="24"/>
+          <w:szCs w:val="24"/>
+          <w:shd w:val="clear" w:color="auto" w:fill="FFFFFF"/>
+        </w:rPr>
+        <w:t xml:space="preserve"> </w:t>
+      </w:r>
+    </w:p>
+    <w:p>
+      <w:pPr>
+        <w:spacing w:before="120" w:after="120" w:line="360" w:lineRule="auto"/>
+        <w:jc w:val="both"/>
+        <w:rPr>
+          <w:rFonts w:ascii="Times New Roman" w:hAnsi="Times New Roman" w:cs="Times New Roman"/>
+          <w:sz w:val="24"/>
+          <w:szCs w:val="24"/>
+          <w:shd w:val="clear" w:color="auto" w:fill="FFFFFF"/>
+        </w:rPr>
+      </w:pPr>
+      <w:r>
+        <w:rPr>
+          <w:rFonts w:ascii="Times New Roman" w:hAnsi="Times New Roman" w:cs="Times New Roman"/>
+          <w:sz w:val="24"/>
+          <w:szCs w:val="24"/>
+          <w:shd w:val="clear" w:color="auto" w:fill="FFFFFF"/>
+        </w:rPr>
+        <w:t xml:space="preserve">CNN (Cable News Network) is an American news-based pay television channel owned by AT&amp;T's Warner Media. For the evaluation, </w:t>
+      </w:r>
+    </w:p>
+    <w:p>
+      <w:pPr>
+        <w:pStyle w:val="ListParagraph"/>
+        <w:numPr>
+          <w:ilvl w:val="0"/>
+          <w:numId w:val="5"/>
+        </w:numPr>
+        <w:spacing w:before="120" w:after="120" w:line="360" w:lineRule="auto"/>
+        <w:jc w:val="both"/>
+        <w:rPr>
+          <w:rFonts w:ascii="Times New Roman" w:hAnsi="Times New Roman" w:cs="Times New Roman"/>
+          <w:spacing w:val="8"/>
+          <w:sz w:val="24"/>
+          <w:szCs w:val="24"/>
+          <w:shd w:val="clear" w:color="auto" w:fill="FFFFFF"/>
+        </w:rPr>
+      </w:pPr>
+      <w:r>
+        <w:rPr>
+          <w:rFonts w:ascii="Times New Roman" w:hAnsi="Times New Roman" w:cs="Times New Roman"/>
+          <w:spacing w:val="8"/>
+          <w:sz w:val="24"/>
+          <w:szCs w:val="24"/>
+          <w:shd w:val="clear" w:color="auto" w:fill="FFFFFF"/>
+        </w:rPr>
+        <w:t xml:space="preserve">The navigation is normal. It’s not admirable nor underminable. </w:t>
+      </w:r>
+    </w:p>
+    <w:p>
+      <w:pPr>
+        <w:pStyle w:val="ListParagraph"/>
+        <w:numPr>
+          <w:ilvl w:val="0"/>
+          <w:numId w:val="5"/>
+        </w:numPr>
+        <w:spacing w:before="120" w:after="120" w:line="360" w:lineRule="auto"/>
+        <w:jc w:val="both"/>
+        <w:rPr>
+          <w:rFonts w:ascii="Times New Roman" w:hAnsi="Times New Roman" w:cs="Times New Roman"/>
+          <w:spacing w:val="8"/>
+          <w:sz w:val="24"/>
+          <w:szCs w:val="24"/>
+          <w:shd w:val="clear" w:color="auto" w:fill="FFFFFF"/>
+        </w:rPr>
+      </w:pPr>
+      <w:r>
+        <w:rPr>
+          <w:rFonts w:ascii="Times New Roman" w:hAnsi="Times New Roman" w:cs="Times New Roman"/>
+          <w:spacing w:val="8"/>
+          <w:sz w:val="24"/>
+          <w:szCs w:val="24"/>
+          <w:shd w:val="clear" w:color="auto" w:fill="FFFFFF"/>
+        </w:rPr>
+        <w:t>The background color is good. It’s the same everywhere which in turn makes it attractive.</w:t>
+      </w:r>
+    </w:p>
+    <w:p>
+      <w:pPr>
+        <w:pStyle w:val="ListParagraph"/>
+        <w:numPr>
+          <w:ilvl w:val="0"/>
+          <w:numId w:val="5"/>
+        </w:numPr>
+        <w:spacing w:before="120" w:after="120" w:line="360" w:lineRule="auto"/>
+        <w:jc w:val="both"/>
+        <w:rPr>
+          <w:rFonts w:ascii="Times New Roman" w:hAnsi="Times New Roman" w:cs="Times New Roman"/>
+          <w:spacing w:val="8"/>
+          <w:sz w:val="24"/>
+          <w:szCs w:val="24"/>
+          <w:shd w:val="clear" w:color="auto" w:fill="FFFFFF"/>
+        </w:rPr>
+      </w:pPr>
+      <w:r>
+        <w:rPr>
+          <w:rFonts w:ascii="Times New Roman" w:hAnsi="Times New Roman" w:cs="Times New Roman"/>
+          <w:spacing w:val="8"/>
+          <w:sz w:val="24"/>
+          <w:szCs w:val="24"/>
+          <w:shd w:val="clear" w:color="auto" w:fill="FFFFFF"/>
+        </w:rPr>
+        <w:t>I saw appreciable font style and size.</w:t>
+      </w:r>
+    </w:p>
+    <w:p>
+      <w:pPr>
+        <w:pStyle w:val="ListParagraph"/>
+        <w:numPr>
+          <w:ilvl w:val="0"/>
+          <w:numId w:val="5"/>
+        </w:numPr>
+        <w:spacing w:before="120" w:after="120" w:line="360" w:lineRule="auto"/>
+        <w:jc w:val="both"/>
+        <w:rPr>
+          <w:rFonts w:ascii="Times New Roman" w:hAnsi="Times New Roman" w:cs="Times New Roman"/>
+          <w:spacing w:val="8"/>
+          <w:sz w:val="24"/>
+          <w:szCs w:val="24"/>
+          <w:shd w:val="clear" w:color="auto" w:fill="FFFFFF"/>
+        </w:rPr>
+      </w:pPr>
+      <w:r>
+        <w:rPr>
+          <w:rFonts w:ascii="Times New Roman" w:hAnsi="Times New Roman" w:cs="Times New Roman"/>
+          <w:spacing w:val="8"/>
+          <w:sz w:val="24"/>
+          <w:szCs w:val="24"/>
+          <w:shd w:val="clear" w:color="auto" w:fill="FFFFFF"/>
+        </w:rPr>
+        <w:t>Color consistency is also good.</w:t>
+      </w:r>
+    </w:p>
+    <w:p>
+      <w:pPr>
+        <w:pStyle w:val="ListParagraph"/>
+        <w:numPr>
+          <w:ilvl w:val="0"/>
+          <w:numId w:val="5"/>
+        </w:numPr>
+        <w:spacing w:before="120" w:after="120" w:line="360" w:lineRule="auto"/>
+        <w:jc w:val="both"/>
+        <w:rPr>
+          <w:rFonts w:ascii="Times New Roman" w:hAnsi="Times New Roman" w:cs="Times New Roman"/>
+          <w:spacing w:val="8"/>
+          <w:sz w:val="24"/>
+          <w:szCs w:val="24"/>
+          <w:shd w:val="clear" w:color="auto" w:fill="FFFFFF"/>
+        </w:rPr>
+      </w:pPr>
+      <w:r>
+        <w:rPr>
+          <w:rFonts w:ascii="Times New Roman" w:hAnsi="Times New Roman" w:cs="Times New Roman"/>
+          <w:spacing w:val="8"/>
+          <w:sz w:val="24"/>
+          <w:szCs w:val="24"/>
+          <w:shd w:val="clear" w:color="auto" w:fill="FFFFFF"/>
+        </w:rPr>
+        <w:t>Images and videos usage are based on the type of news, but it’s row and column-based placement is nice.</w:t>
+      </w:r>
+    </w:p>
+    <w:p>
+      <w:pPr>
+        <w:pStyle w:val="ListParagraph"/>
+        <w:numPr>
+          <w:ilvl w:val="0"/>
+          <w:numId w:val="5"/>
+        </w:numPr>
+        <w:spacing w:before="120" w:after="120" w:line="360" w:lineRule="auto"/>
+        <w:jc w:val="both"/>
+        <w:rPr>
+          <w:rFonts w:ascii="Times New Roman" w:hAnsi="Times New Roman" w:cs="Times New Roman"/>
+          <w:spacing w:val="8"/>
+          <w:sz w:val="24"/>
+          <w:szCs w:val="24"/>
+          <w:shd w:val="clear" w:color="auto" w:fill="FFFFFF"/>
+        </w:rPr>
+      </w:pPr>
+      <w:r>
+        <w:rPr>
+          <w:rFonts w:ascii="Times New Roman" w:hAnsi="Times New Roman" w:cs="Times New Roman"/>
+          <w:spacing w:val="8"/>
+          <w:sz w:val="24"/>
+          <w:szCs w:val="24"/>
+          <w:shd w:val="clear" w:color="auto" w:fill="FFFFFF"/>
+        </w:rPr>
+        <w:t>Animation effect and responsiveness is not that much this is may be because of the purpose of the website, which is just to deliver news as it is.</w:t>
+      </w:r>
+    </w:p>
+    <w:p>
+      <w:pPr>
+        <w:pStyle w:val="ListParagraph"/>
+        <w:numPr>
+          <w:ilvl w:val="0"/>
+          <w:numId w:val="5"/>
+        </w:numPr>
+        <w:spacing w:before="120" w:after="120" w:line="360" w:lineRule="auto"/>
+        <w:jc w:val="both"/>
+        <w:rPr>
+          <w:rFonts w:ascii="Times New Roman" w:hAnsi="Times New Roman" w:cs="Times New Roman"/>
+          <w:spacing w:val="8"/>
+          <w:sz w:val="24"/>
+          <w:szCs w:val="24"/>
+          <w:shd w:val="clear" w:color="auto" w:fill="FFFFFF"/>
+        </w:rPr>
+      </w:pPr>
+      <w:r>
+        <w:rPr>
+          <w:rFonts w:ascii="Times New Roman" w:hAnsi="Times New Roman" w:cs="Times New Roman"/>
+          <w:spacing w:val="8"/>
+          <w:sz w:val="24"/>
+          <w:szCs w:val="24"/>
+          <w:shd w:val="clear" w:color="auto" w:fill="FFFFFF"/>
+        </w:rPr>
+        <w:t>For the website with in the time, the navigation bar which was vertical in 2001 was changed to more attractive and horizontal in 2019, and some effects like animation and responsiveness is also introduced.</w:t>
+      </w:r>
+    </w:p>
+    <w:p>
+      <w:pPr>
+        <w:pStyle w:val="Heading2"/>
+        <w:spacing w:before="120" w:after="120" w:line="360" w:lineRule="auto"/>
+        <w:jc w:val="both"/>
+        <w:rPr>
+          <w:rFonts w:ascii="Times New Roman" w:hAnsi="Times New Roman" w:cs="Times New Roman"/>
+          <w:sz w:val="24"/>
+          <w:szCs w:val="24"/>
+          <w:shd w:val="clear" w:color="auto" w:fill="FFFFFF"/>
+        </w:rPr>
+      </w:pPr>
+      <w:bookmarkStart w:id="5" w:name="_Toc34406737"/>
+      <w:r>
+        <w:rPr>
+          <w:rFonts w:ascii="Times New Roman" w:hAnsi="Times New Roman" w:cs="Times New Roman"/>
+          <w:sz w:val="24"/>
+          <w:szCs w:val="24"/>
+          <w:shd w:val="clear" w:color="auto" w:fill="FFFFFF"/>
+        </w:rPr>
+        <w:t>UN (Unite Nations website)</w:t>
+      </w:r>
+      <w:bookmarkEnd w:id="5"/>
+    </w:p>
+    <w:p>
+      <w:pPr>
+        <w:spacing w:before="120" w:after="120" w:line="360" w:lineRule="auto"/>
+        <w:jc w:val="both"/>
+        <w:rPr>
+          <w:rFonts w:ascii="Times New Roman" w:hAnsi="Times New Roman" w:cs="Times New Roman"/>
+          <w:spacing w:val="8"/>
+          <w:sz w:val="24"/>
+          <w:szCs w:val="24"/>
+          <w:shd w:val="clear" w:color="auto" w:fill="FFFFFF"/>
+        </w:rPr>
+      </w:pPr>
+      <w:r>
+        <w:rPr>
+          <w:rFonts w:ascii="Times New Roman" w:hAnsi="Times New Roman" w:cs="Times New Roman"/>
+          <w:spacing w:val="8"/>
+          <w:sz w:val="24"/>
+          <w:szCs w:val="24"/>
+          <w:shd w:val="clear" w:color="auto" w:fill="FFFFFF"/>
+        </w:rPr>
+        <w:t>It is organizational website of United Nations.</w:t>
+      </w:r>
+      <w:r>
+        <w:rPr>
+          <w:rFonts w:ascii="Times New Roman" w:hAnsi="Times New Roman" w:cs="Times New Roman"/>
+          <w:sz w:val="24"/>
+          <w:szCs w:val="24"/>
+          <w:shd w:val="clear" w:color="auto" w:fill="FFFFFF"/>
+        </w:rPr>
+        <w:t xml:space="preserve"> </w:t>
+      </w:r>
+    </w:p>
+    <w:p>
+      <w:pPr>
+        <w:pStyle w:val="ListParagraph"/>
+        <w:numPr>
+          <w:ilvl w:val="0"/>
+          <w:numId w:val="6"/>
+        </w:numPr>
+        <w:spacing w:before="120" w:after="120" w:line="360" w:lineRule="auto"/>
+        <w:jc w:val="both"/>
+        <w:rPr>
+          <w:rFonts w:ascii="Times New Roman" w:hAnsi="Times New Roman" w:cs="Times New Roman"/>
+          <w:color w:val="181818"/>
+          <w:spacing w:val="8"/>
+          <w:sz w:val="24"/>
+          <w:szCs w:val="24"/>
+          <w:shd w:val="clear" w:color="auto" w:fill="FFFFFF"/>
+        </w:rPr>
+      </w:pPr>
+      <w:r>
+        <w:rPr>
+          <w:rFonts w:ascii="Times New Roman" w:hAnsi="Times New Roman" w:cs="Times New Roman"/>
+          <w:color w:val="181818"/>
+          <w:spacing w:val="8"/>
+          <w:sz w:val="24"/>
+          <w:szCs w:val="24"/>
+          <w:shd w:val="clear" w:color="auto" w:fill="FFFFFF"/>
+        </w:rPr>
+        <w:t>The Navigation is not bad.</w:t>
+      </w:r>
+    </w:p>
+    <w:p>
+      <w:pPr>
+        <w:pStyle w:val="ListParagraph"/>
+        <w:numPr>
+          <w:ilvl w:val="0"/>
+          <w:numId w:val="6"/>
+        </w:numPr>
+        <w:spacing w:before="120" w:after="120" w:line="360" w:lineRule="auto"/>
+        <w:jc w:val="both"/>
+        <w:rPr>
+          <w:rFonts w:ascii="Times New Roman" w:hAnsi="Times New Roman" w:cs="Times New Roman"/>
+          <w:color w:val="181818"/>
+          <w:spacing w:val="8"/>
+          <w:sz w:val="24"/>
+          <w:szCs w:val="24"/>
+          <w:shd w:val="clear" w:color="auto" w:fill="FFFFFF"/>
+        </w:rPr>
+      </w:pPr>
+      <w:r>
+        <w:rPr>
+          <w:rFonts w:ascii="Times New Roman" w:hAnsi="Times New Roman" w:cs="Times New Roman"/>
+          <w:color w:val="181818"/>
+          <w:spacing w:val="8"/>
+          <w:sz w:val="24"/>
+          <w:szCs w:val="24"/>
+          <w:shd w:val="clear" w:color="auto" w:fill="FFFFFF"/>
+        </w:rPr>
+        <w:t>The background color is fine and somehow attractive.</w:t>
+      </w:r>
+    </w:p>
+    <w:p>
+      <w:pPr>
+        <w:pStyle w:val="ListParagraph"/>
+        <w:numPr>
+          <w:ilvl w:val="0"/>
+          <w:numId w:val="6"/>
+        </w:numPr>
+        <w:spacing w:before="120" w:after="120" w:line="360" w:lineRule="auto"/>
+        <w:jc w:val="both"/>
+        <w:rPr>
+          <w:rFonts w:ascii="Times New Roman" w:hAnsi="Times New Roman" w:cs="Times New Roman"/>
+          <w:color w:val="181818"/>
+          <w:spacing w:val="8"/>
+          <w:sz w:val="24"/>
+          <w:szCs w:val="24"/>
+          <w:shd w:val="clear" w:color="auto" w:fill="FFFFFF"/>
+        </w:rPr>
+      </w:pPr>
+      <w:r>
+        <w:rPr>
+          <w:rFonts w:ascii="Times New Roman" w:hAnsi="Times New Roman" w:cs="Times New Roman"/>
+          <w:color w:val="181818"/>
+          <w:spacing w:val="8"/>
+          <w:sz w:val="24"/>
+          <w:szCs w:val="24"/>
+          <w:shd w:val="clear" w:color="auto" w:fill="FFFFFF"/>
+        </w:rPr>
+        <w:t>Font style and size is fair.</w:t>
+      </w:r>
+    </w:p>
+    <w:p>
+      <w:pPr>
+        <w:pStyle w:val="ListParagraph"/>
+        <w:numPr>
+          <w:ilvl w:val="0"/>
+          <w:numId w:val="6"/>
+        </w:numPr>
+        <w:spacing w:before="120" w:after="120" w:line="360" w:lineRule="auto"/>
+        <w:jc w:val="both"/>
+        <w:rPr>
+          <w:rFonts w:ascii="Times New Roman" w:hAnsi="Times New Roman" w:cs="Times New Roman"/>
+          <w:color w:val="181818"/>
+          <w:spacing w:val="8"/>
+          <w:sz w:val="24"/>
+          <w:szCs w:val="24"/>
+          <w:shd w:val="clear" w:color="auto" w:fill="FFFFFF"/>
+        </w:rPr>
+      </w:pPr>
+      <w:r>
+        <w:rPr>
+          <w:rFonts w:ascii="Times New Roman" w:hAnsi="Times New Roman" w:cs="Times New Roman"/>
+          <w:color w:val="181818"/>
+          <w:spacing w:val="8"/>
+          <w:sz w:val="24"/>
+          <w:szCs w:val="24"/>
+          <w:shd w:val="clear" w:color="auto" w:fill="FFFFFF"/>
+        </w:rPr>
+        <w:t>Color consistency is kept.</w:t>
+      </w:r>
+    </w:p>
+    <w:p>
+      <w:pPr>
+        <w:pStyle w:val="ListParagraph"/>
+        <w:numPr>
+          <w:ilvl w:val="0"/>
+          <w:numId w:val="6"/>
+        </w:numPr>
+        <w:spacing w:before="120" w:after="120" w:line="360" w:lineRule="auto"/>
+        <w:jc w:val="both"/>
+        <w:rPr>
+          <w:rFonts w:ascii="Times New Roman" w:hAnsi="Times New Roman" w:cs="Times New Roman"/>
+          <w:color w:val="181818"/>
+          <w:spacing w:val="8"/>
+          <w:sz w:val="24"/>
+          <w:szCs w:val="24"/>
+          <w:shd w:val="clear" w:color="auto" w:fill="FFFFFF"/>
+        </w:rPr>
+      </w:pPr>
+      <w:r>
+        <w:rPr>
+          <w:rFonts w:ascii="Times New Roman" w:hAnsi="Times New Roman" w:cs="Times New Roman"/>
+          <w:color w:val="181818"/>
+          <w:spacing w:val="8"/>
+          <w:sz w:val="24"/>
+          <w:szCs w:val="24"/>
+          <w:shd w:val="clear" w:color="auto" w:fill="FFFFFF"/>
+        </w:rPr>
+        <w:t>Some images are not in their good quality. So, image preference is not appreciable.</w:t>
+      </w:r>
+    </w:p>
+    <w:p>
+      <w:pPr>
+        <w:pStyle w:val="ListParagraph"/>
+        <w:numPr>
+          <w:ilvl w:val="0"/>
+          <w:numId w:val="6"/>
+        </w:numPr>
+        <w:spacing w:before="120" w:after="120" w:line="360" w:lineRule="auto"/>
+        <w:jc w:val="both"/>
+        <w:rPr>
+          <w:rFonts w:ascii="Times New Roman" w:hAnsi="Times New Roman" w:cs="Times New Roman"/>
+          <w:color w:val="181818"/>
+          <w:spacing w:val="8"/>
+          <w:sz w:val="24"/>
+          <w:szCs w:val="24"/>
+          <w:shd w:val="clear" w:color="auto" w:fill="FFFFFF"/>
+        </w:rPr>
+      </w:pPr>
+      <w:r>
+        <w:rPr>
+          <w:rFonts w:ascii="Times New Roman" w:hAnsi="Times New Roman" w:cs="Times New Roman"/>
+          <w:color w:val="181818"/>
+          <w:spacing w:val="8"/>
+          <w:sz w:val="24"/>
+          <w:szCs w:val="24"/>
+          <w:shd w:val="clear" w:color="auto" w:fill="FFFFFF"/>
+        </w:rPr>
+        <w:t>Animation effect is not used well.</w:t>
+      </w:r>
+    </w:p>
+    <w:p>
+      <w:pPr>
+        <w:pStyle w:val="ListParagraph"/>
+        <w:numPr>
+          <w:ilvl w:val="0"/>
+          <w:numId w:val="6"/>
+        </w:numPr>
+        <w:spacing w:before="120" w:after="120" w:line="360" w:lineRule="auto"/>
+        <w:jc w:val="both"/>
+        <w:rPr>
+          <w:rFonts w:ascii="Times New Roman" w:hAnsi="Times New Roman" w:cs="Times New Roman"/>
+          <w:color w:val="181818"/>
+          <w:spacing w:val="8"/>
+          <w:sz w:val="24"/>
+          <w:szCs w:val="24"/>
+          <w:shd w:val="clear" w:color="auto" w:fill="FFFFFF"/>
+        </w:rPr>
+      </w:pPr>
+      <w:r>
+        <w:rPr>
+          <w:rFonts w:ascii="Times New Roman" w:hAnsi="Times New Roman" w:cs="Times New Roman"/>
+          <w:color w:val="181818"/>
+          <w:spacing w:val="8"/>
+          <w:sz w:val="24"/>
+          <w:szCs w:val="24"/>
+          <w:shd w:val="clear" w:color="auto" w:fill="FFFFFF"/>
+        </w:rPr>
+        <w:t>It was ugly in 2001, with a single page with circular feature that has navigation surrounding it wit different languages. But now it’s changed and became nice looking website. More than one or two clicks will lead to the desired point in the 2001’s website.</w:t>
+      </w:r>
+    </w:p>
+    <w:p>
+      <w:pPr>
+        <w:spacing w:before="120" w:after="120" w:line="360" w:lineRule="auto"/>
+        <w:jc w:val="both"/>
+        <w:rPr>
+          <w:rFonts w:ascii="Times New Roman" w:hAnsi="Times New Roman" w:cs="Times New Roman"/>
+          <w:color w:val="181818"/>
+          <w:spacing w:val="8"/>
+          <w:sz w:val="24"/>
+          <w:szCs w:val="24"/>
+          <w:shd w:val="clear" w:color="auto" w:fill="FFFFFF"/>
+        </w:rPr>
+      </w:pPr>
+    </w:p>
+    <w:p>
+      <w:pPr>
+        <w:pStyle w:val="Heading2"/>
+        <w:spacing w:before="120" w:after="120" w:line="360" w:lineRule="auto"/>
+        <w:jc w:val="both"/>
+        <w:rPr>
+          <w:rFonts w:ascii="Times New Roman" w:hAnsi="Times New Roman" w:cs="Times New Roman"/>
+          <w:sz w:val="24"/>
+          <w:szCs w:val="24"/>
+          <w:shd w:val="clear" w:color="auto" w:fill="FFFFFF"/>
+        </w:rPr>
+      </w:pPr>
+      <w:bookmarkStart w:id="6" w:name="_Toc34406738"/>
+      <w:r>
+        <w:rPr>
+          <w:rFonts w:ascii="Times New Roman" w:hAnsi="Times New Roman" w:cs="Times New Roman"/>
+          <w:sz w:val="24"/>
+          <w:szCs w:val="24"/>
+          <w:shd w:val="clear" w:color="auto" w:fill="FFFFFF"/>
+        </w:rPr>
+        <w:lastRenderedPageBreak/>
+        <w:t>Emmanuel Tv</w:t>
+      </w:r>
+      <w:bookmarkEnd w:id="6"/>
+    </w:p>
+    <w:p>
+      <w:pPr>
+        <w:spacing w:before="120" w:after="120" w:line="360" w:lineRule="auto"/>
+        <w:jc w:val="both"/>
+        <w:rPr>
+          <w:rFonts w:ascii="Times New Roman" w:hAnsi="Times New Roman" w:cs="Times New Roman"/>
+          <w:color w:val="000000"/>
+          <w:sz w:val="24"/>
+          <w:szCs w:val="24"/>
+          <w:shd w:val="clear" w:color="auto" w:fill="FFFFFF"/>
+        </w:rPr>
+      </w:pPr>
+      <w:r>
+        <w:rPr>
+          <w:rFonts w:ascii="Times New Roman" w:hAnsi="Times New Roman" w:cs="Times New Roman"/>
+          <w:color w:val="000000"/>
+          <w:sz w:val="24"/>
+          <w:szCs w:val="24"/>
+          <w:shd w:val="clear" w:color="auto" w:fill="FFFFFF"/>
+        </w:rPr>
+        <w:t xml:space="preserve">It is an official website of SCOAN (Synagogue Church for All Nations) which is led by Prophet TB. Joshua. </w:t>
+      </w:r>
+    </w:p>
+    <w:p>
+      <w:pPr>
+        <w:pStyle w:val="ListParagraph"/>
+        <w:numPr>
+          <w:ilvl w:val="0"/>
+          <w:numId w:val="7"/>
+        </w:numPr>
+        <w:spacing w:before="120" w:after="120" w:line="360" w:lineRule="auto"/>
+        <w:jc w:val="both"/>
+        <w:rPr>
+          <w:rFonts w:ascii="Times New Roman" w:hAnsi="Times New Roman" w:cs="Times New Roman"/>
+          <w:color w:val="000000"/>
+          <w:sz w:val="24"/>
+          <w:szCs w:val="24"/>
+          <w:shd w:val="clear" w:color="auto" w:fill="FFFFFF"/>
+        </w:rPr>
+      </w:pPr>
+      <w:r>
+        <w:rPr>
+          <w:rFonts w:ascii="Times New Roman" w:hAnsi="Times New Roman" w:cs="Times New Roman"/>
+          <w:color w:val="000000"/>
+          <w:sz w:val="24"/>
+          <w:szCs w:val="24"/>
+          <w:shd w:val="clear" w:color="auto" w:fill="FFFFFF"/>
+        </w:rPr>
+        <w:t>The navigation bar is awesome. It is invisible until someone hovers on the top areas of the site. It’s also drop-down button. But the box-shadow is not attractive.</w:t>
+      </w:r>
+    </w:p>
+    <w:p>
+      <w:pPr>
+        <w:pStyle w:val="ListParagraph"/>
+        <w:numPr>
+          <w:ilvl w:val="0"/>
+          <w:numId w:val="7"/>
+        </w:numPr>
+        <w:spacing w:before="120" w:after="120" w:line="360" w:lineRule="auto"/>
+        <w:jc w:val="both"/>
+        <w:rPr>
+          <w:rFonts w:ascii="Times New Roman" w:hAnsi="Times New Roman" w:cs="Times New Roman"/>
+          <w:color w:val="000000"/>
+          <w:sz w:val="24"/>
+          <w:szCs w:val="24"/>
+          <w:shd w:val="clear" w:color="auto" w:fill="FFFFFF"/>
+        </w:rPr>
+      </w:pPr>
+      <w:r>
+        <w:rPr>
+          <w:rFonts w:ascii="Times New Roman" w:hAnsi="Times New Roman" w:cs="Times New Roman"/>
+          <w:color w:val="000000"/>
+          <w:sz w:val="24"/>
+          <w:szCs w:val="24"/>
+          <w:shd w:val="clear" w:color="auto" w:fill="FFFFFF"/>
+        </w:rPr>
+        <w:t>The background is color is nice.</w:t>
+      </w:r>
+    </w:p>
+    <w:p>
+      <w:pPr>
+        <w:pStyle w:val="ListParagraph"/>
+        <w:numPr>
+          <w:ilvl w:val="0"/>
+          <w:numId w:val="7"/>
+        </w:numPr>
+        <w:spacing w:before="120" w:after="120" w:line="360" w:lineRule="auto"/>
+        <w:jc w:val="both"/>
+        <w:rPr>
+          <w:rFonts w:ascii="Times New Roman" w:hAnsi="Times New Roman" w:cs="Times New Roman"/>
+          <w:color w:val="000000"/>
+          <w:sz w:val="24"/>
+          <w:szCs w:val="24"/>
+          <w:shd w:val="clear" w:color="auto" w:fill="FFFFFF"/>
+        </w:rPr>
+      </w:pPr>
+      <w:r>
+        <w:rPr>
+          <w:rFonts w:ascii="Times New Roman" w:hAnsi="Times New Roman" w:cs="Times New Roman"/>
+          <w:color w:val="000000"/>
+          <w:sz w:val="24"/>
+          <w:szCs w:val="24"/>
+          <w:shd w:val="clear" w:color="auto" w:fill="FFFFFF"/>
+        </w:rPr>
+        <w:t>Font consistency is kept.</w:t>
+      </w:r>
+    </w:p>
+    <w:p>
+      <w:pPr>
+        <w:pStyle w:val="ListParagraph"/>
+        <w:numPr>
+          <w:ilvl w:val="0"/>
+          <w:numId w:val="7"/>
+        </w:numPr>
+        <w:spacing w:before="120" w:after="120" w:line="360" w:lineRule="auto"/>
+        <w:jc w:val="both"/>
+        <w:rPr>
+          <w:rFonts w:ascii="Times New Roman" w:hAnsi="Times New Roman" w:cs="Times New Roman"/>
+          <w:color w:val="000000"/>
+          <w:sz w:val="24"/>
+          <w:szCs w:val="24"/>
+          <w:shd w:val="clear" w:color="auto" w:fill="FFFFFF"/>
+        </w:rPr>
+      </w:pPr>
+      <w:r>
+        <w:rPr>
+          <w:rFonts w:ascii="Times New Roman" w:hAnsi="Times New Roman" w:cs="Times New Roman"/>
+          <w:color w:val="000000"/>
+          <w:sz w:val="24"/>
+          <w:szCs w:val="24"/>
+          <w:shd w:val="clear" w:color="auto" w:fill="FFFFFF"/>
+        </w:rPr>
+        <w:t>Color consistency is kept.</w:t>
+      </w:r>
+    </w:p>
+    <w:p>
+      <w:pPr>
+        <w:pStyle w:val="ListParagraph"/>
+        <w:numPr>
+          <w:ilvl w:val="0"/>
+          <w:numId w:val="7"/>
+        </w:numPr>
+        <w:spacing w:before="120" w:after="120" w:line="360" w:lineRule="auto"/>
+        <w:jc w:val="both"/>
+        <w:rPr>
+          <w:rFonts w:ascii="Times New Roman" w:hAnsi="Times New Roman" w:cs="Times New Roman"/>
+          <w:color w:val="000000"/>
+          <w:sz w:val="24"/>
+          <w:szCs w:val="24"/>
+          <w:shd w:val="clear" w:color="auto" w:fill="FFFFFF"/>
+        </w:rPr>
+      </w:pPr>
+      <w:r>
+        <w:rPr>
+          <w:rFonts w:ascii="Times New Roman" w:hAnsi="Times New Roman" w:cs="Times New Roman"/>
+          <w:color w:val="000000"/>
+          <w:sz w:val="24"/>
+          <w:szCs w:val="24"/>
+          <w:shd w:val="clear" w:color="auto" w:fill="FFFFFF"/>
+        </w:rPr>
+        <w:t>Image and video usage as well as putting them in the background makes the website attractive except in some cases in which low quality images are used.</w:t>
+      </w:r>
+    </w:p>
+    <w:p>
+      <w:pPr>
+        <w:pStyle w:val="ListParagraph"/>
+        <w:numPr>
+          <w:ilvl w:val="0"/>
+          <w:numId w:val="7"/>
+        </w:numPr>
+        <w:spacing w:before="120" w:after="120" w:line="360" w:lineRule="auto"/>
+        <w:jc w:val="both"/>
+        <w:rPr>
+          <w:rFonts w:ascii="Times New Roman" w:hAnsi="Times New Roman" w:cs="Times New Roman"/>
+          <w:color w:val="000000"/>
+          <w:sz w:val="24"/>
+          <w:szCs w:val="24"/>
+          <w:shd w:val="clear" w:color="auto" w:fill="FFFFFF"/>
+        </w:rPr>
+      </w:pPr>
+      <w:r>
+        <w:rPr>
+          <w:rFonts w:ascii="Times New Roman" w:hAnsi="Times New Roman" w:cs="Times New Roman"/>
+          <w:color w:val="000000"/>
+          <w:sz w:val="24"/>
+          <w:szCs w:val="24"/>
+          <w:shd w:val="clear" w:color="auto" w:fill="FFFFFF"/>
+        </w:rPr>
+        <w:t>Amination effect and responsiveness is used even though it is not too much.</w:t>
+      </w:r>
+    </w:p>
+    <w:p>
+      <w:pPr>
+        <w:pStyle w:val="ListParagraph"/>
+        <w:numPr>
+          <w:ilvl w:val="0"/>
+          <w:numId w:val="7"/>
+        </w:numPr>
+        <w:spacing w:before="120" w:after="120" w:line="360" w:lineRule="auto"/>
+        <w:jc w:val="both"/>
+        <w:rPr>
+          <w:rFonts w:ascii="Times New Roman" w:hAnsi="Times New Roman" w:cs="Times New Roman"/>
+          <w:color w:val="000000"/>
+          <w:sz w:val="24"/>
+          <w:szCs w:val="24"/>
+          <w:shd w:val="clear" w:color="auto" w:fill="FFFFFF"/>
+        </w:rPr>
+      </w:pPr>
+      <w:r>
+        <w:rPr>
+          <w:rFonts w:ascii="Times New Roman" w:hAnsi="Times New Roman" w:cs="Times New Roman"/>
+          <w:color w:val="000000"/>
+          <w:sz w:val="24"/>
+          <w:szCs w:val="24"/>
+          <w:shd w:val="clear" w:color="auto" w:fill="FFFFFF"/>
+        </w:rPr>
+        <w:t>The website’s some futures were not done well and they were not finished like in 2008, 2012… which disfigured the site. But now, thigs are done well and it’s fine.</w:t>
+      </w:r>
+    </w:p>
+    <w:p/>
+    <w:p>
+      <w:bookmarkStart w:id="7" w:name="_GoBack"/>
+      <w:bookmarkEnd w:id="7"/>
+    </w:p>
+    <w:p/>
     <w:sectPr>
       <w:pgSz w:w="11906" w:h="16838"/>
       <w:pgMar w:top="1440" w:right="1440" w:bottom="1440" w:left="1440" w:header="720" w:footer="720" w:gutter="0"/>
@@ -311,6 +2387,680 @@
     </w:sectPr>
   </w:body>
 </w:document>
+</file>
+
+<file path=word/numbering.xml><?xml version="1.0" encoding="utf-8"?>
+<w:numbering xmlns:wpc="http://schemas.microsoft.com/office/word/2010/wordprocessingCanvas" xmlns:cx="http://schemas.microsoft.com/office/drawing/2014/chartex" xmlns:cx1="http://schemas.microsoft.com/office/drawing/2015/9/8/chartex" xmlns:cx2="http://schemas.microsoft.com/office/drawing/2015/10/21/chartex" xmlns:cx3="http://schemas.microsoft.com/office/drawing/2016/5/9/chartex" xmlns:cx4="http://schemas.microsoft.com/office/drawing/2016/5/10/chartex" xmlns:cx5="http://schemas.microsoft.com/office/drawing/2016/5/11/chartex" xmlns:cx6="http://schemas.microsoft.com/office/drawing/2016/5/12/chartex" xmlns:cx7="http://schemas.microsoft.com/office/drawing/2016/5/13/chartex" xmlns:cx8="http://schemas.microsoft.com/office/drawing/2016/5/14/chartex" xmlns:mc="http://schemas.openxmlformats.org/markup-compatibility/2006" xmlns:aink="http://schemas.microsoft.com/office/drawing/2016/ink" xmlns:am3d="http://schemas.microsoft.com/office/drawing/2017/model3d" xmlns:o="urn:schemas-microsoft-com:office:office" xmlns:r="http://schemas.openxmlformats.org/officeDocument/2006/relationships" xmlns:m="http://schemas.openxmlformats.org/officeDocument/2006/math" xmlns:v="urn:schemas-microsoft-com:vml" xmlns:wp14="http://schemas.microsoft.com/office/word/2010/wordprocessingDrawing" xmlns:wp="http://schemas.openxmlformats.org/drawingml/2006/wordprocessingDrawing" xmlns:w10="urn:schemas-microsoft-com:office:word" xmlns:w="http://schemas.openxmlformats.org/wordprocessingml/2006/main" xmlns:w14="http://schemas.microsoft.com/office/word/2010/wordml" xmlns:w15="http://schemas.microsoft.com/office/word/2012/wordml" xmlns:w16cid="http://schemas.microsoft.com/office/word/2016/wordml/cid" xmlns:w16se="http://schemas.microsoft.com/office/word/2015/wordml/symex" xmlns:wpg="http://schemas.microsoft.com/office/word/2010/wordprocessingGroup" xmlns:wpi="http://schemas.microsoft.com/office/word/2010/wordprocessingInk" xmlns:wne="http://schemas.microsoft.com/office/word/2006/wordml" xmlns:wps="http://schemas.microsoft.com/office/word/2010/wordprocessingShape" mc:Ignorable="w14 w15 w16se w16cid wp14">
+  <w:abstractNum w:abstractNumId="0" w15:restartNumberingAfterBreak="0">
+    <w:nsid w:val="146647A6"/>
+    <w:multiLevelType w:val="hybridMultilevel"/>
+    <w:tmpl w:val="F222B87E"/>
+    <w:lvl w:ilvl="0" w:tplc="04090001">
+      <w:start w:val="1"/>
+      <w:numFmt w:val="bullet"/>
+      <w:lvlText w:val=""/>
+      <w:lvlJc w:val="left"/>
+      <w:pPr>
+        <w:ind w:left="720" w:hanging="360"/>
+      </w:pPr>
+      <w:rPr>
+        <w:rFonts w:ascii="Symbol" w:hAnsi="Symbol" w:hint="default"/>
+      </w:rPr>
+    </w:lvl>
+    <w:lvl w:ilvl="1" w:tplc="04090003" w:tentative="1">
+      <w:start w:val="1"/>
+      <w:numFmt w:val="bullet"/>
+      <w:lvlText w:val="o"/>
+      <w:lvlJc w:val="left"/>
+      <w:pPr>
+        <w:ind w:left="1440" w:hanging="360"/>
+      </w:pPr>
+      <w:rPr>
+        <w:rFonts w:ascii="Courier New" w:hAnsi="Courier New" w:cs="Courier New" w:hint="default"/>
+      </w:rPr>
+    </w:lvl>
+    <w:lvl w:ilvl="2" w:tplc="04090005" w:tentative="1">
+      <w:start w:val="1"/>
+      <w:numFmt w:val="bullet"/>
+      <w:lvlText w:val=""/>
+      <w:lvlJc w:val="left"/>
+      <w:pPr>
+        <w:ind w:left="2160" w:hanging="360"/>
+      </w:pPr>
+      <w:rPr>
+        <w:rFonts w:ascii="Wingdings" w:hAnsi="Wingdings" w:hint="default"/>
+      </w:rPr>
+    </w:lvl>
+    <w:lvl w:ilvl="3" w:tplc="04090001" w:tentative="1">
+      <w:start w:val="1"/>
+      <w:numFmt w:val="bullet"/>
+      <w:lvlText w:val=""/>
+      <w:lvlJc w:val="left"/>
+      <w:pPr>
+        <w:ind w:left="2880" w:hanging="360"/>
+      </w:pPr>
+      <w:rPr>
+        <w:rFonts w:ascii="Symbol" w:hAnsi="Symbol" w:hint="default"/>
+      </w:rPr>
+    </w:lvl>
+    <w:lvl w:ilvl="4" w:tplc="04090003" w:tentative="1">
+      <w:start w:val="1"/>
+      <w:numFmt w:val="bullet"/>
+      <w:lvlText w:val="o"/>
+      <w:lvlJc w:val="left"/>
+      <w:pPr>
+        <w:ind w:left="3600" w:hanging="360"/>
+      </w:pPr>
+      <w:rPr>
+        <w:rFonts w:ascii="Courier New" w:hAnsi="Courier New" w:cs="Courier New" w:hint="default"/>
+      </w:rPr>
+    </w:lvl>
+    <w:lvl w:ilvl="5" w:tplc="04090005" w:tentative="1">
+      <w:start w:val="1"/>
+      <w:numFmt w:val="bullet"/>
+      <w:lvlText w:val=""/>
+      <w:lvlJc w:val="left"/>
+      <w:pPr>
+        <w:ind w:left="4320" w:hanging="360"/>
+      </w:pPr>
+      <w:rPr>
+        <w:rFonts w:ascii="Wingdings" w:hAnsi="Wingdings" w:hint="default"/>
+      </w:rPr>
+    </w:lvl>
+    <w:lvl w:ilvl="6" w:tplc="04090001" w:tentative="1">
+      <w:start w:val="1"/>
+      <w:numFmt w:val="bullet"/>
+      <w:lvlText w:val=""/>
+      <w:lvlJc w:val="left"/>
+      <w:pPr>
+        <w:ind w:left="5040" w:hanging="360"/>
+      </w:pPr>
+      <w:rPr>
+        <w:rFonts w:ascii="Symbol" w:hAnsi="Symbol" w:hint="default"/>
+      </w:rPr>
+    </w:lvl>
+    <w:lvl w:ilvl="7" w:tplc="04090003" w:tentative="1">
+      <w:start w:val="1"/>
+      <w:numFmt w:val="bullet"/>
+      <w:lvlText w:val="o"/>
+      <w:lvlJc w:val="left"/>
+      <w:pPr>
+        <w:ind w:left="5760" w:hanging="360"/>
+      </w:pPr>
+      <w:rPr>
+        <w:rFonts w:ascii="Courier New" w:hAnsi="Courier New" w:cs="Courier New" w:hint="default"/>
+      </w:rPr>
+    </w:lvl>
+    <w:lvl w:ilvl="8" w:tplc="04090005" w:tentative="1">
+      <w:start w:val="1"/>
+      <w:numFmt w:val="bullet"/>
+      <w:lvlText w:val=""/>
+      <w:lvlJc w:val="left"/>
+      <w:pPr>
+        <w:ind w:left="6480" w:hanging="360"/>
+      </w:pPr>
+      <w:rPr>
+        <w:rFonts w:ascii="Wingdings" w:hAnsi="Wingdings" w:hint="default"/>
+      </w:rPr>
+    </w:lvl>
+  </w:abstractNum>
+  <w:abstractNum w:abstractNumId="1" w15:restartNumberingAfterBreak="0">
+    <w:nsid w:val="424A5E3B"/>
+    <w:multiLevelType w:val="hybridMultilevel"/>
+    <w:tmpl w:val="E4368AEC"/>
+    <w:lvl w:ilvl="0" w:tplc="04090019">
+      <w:start w:val="1"/>
+      <w:numFmt w:val="lowerLetter"/>
+      <w:lvlText w:val="%1."/>
+      <w:lvlJc w:val="left"/>
+      <w:pPr>
+        <w:ind w:left="720" w:hanging="360"/>
+      </w:pPr>
+      <w:rPr>
+        <w:rFonts w:hint="default"/>
+      </w:rPr>
+    </w:lvl>
+    <w:lvl w:ilvl="1" w:tplc="04090019" w:tentative="1">
+      <w:start w:val="1"/>
+      <w:numFmt w:val="lowerLetter"/>
+      <w:lvlText w:val="%2."/>
+      <w:lvlJc w:val="left"/>
+      <w:pPr>
+        <w:ind w:left="1440" w:hanging="360"/>
+      </w:pPr>
+    </w:lvl>
+    <w:lvl w:ilvl="2" w:tplc="0409001B" w:tentative="1">
+      <w:start w:val="1"/>
+      <w:numFmt w:val="lowerRoman"/>
+      <w:lvlText w:val="%3."/>
+      <w:lvlJc w:val="right"/>
+      <w:pPr>
+        <w:ind w:left="2160" w:hanging="180"/>
+      </w:pPr>
+    </w:lvl>
+    <w:lvl w:ilvl="3" w:tplc="0409000F" w:tentative="1">
+      <w:start w:val="1"/>
+      <w:numFmt w:val="decimal"/>
+      <w:lvlText w:val="%4."/>
+      <w:lvlJc w:val="left"/>
+      <w:pPr>
+        <w:ind w:left="2880" w:hanging="360"/>
+      </w:pPr>
+    </w:lvl>
+    <w:lvl w:ilvl="4" w:tplc="04090019" w:tentative="1">
+      <w:start w:val="1"/>
+      <w:numFmt w:val="lowerLetter"/>
+      <w:lvlText w:val="%5."/>
+      <w:lvlJc w:val="left"/>
+      <w:pPr>
+        <w:ind w:left="3600" w:hanging="360"/>
+      </w:pPr>
+    </w:lvl>
+    <w:lvl w:ilvl="5" w:tplc="0409001B" w:tentative="1">
+      <w:start w:val="1"/>
+      <w:numFmt w:val="lowerRoman"/>
+      <w:lvlText w:val="%6."/>
+      <w:lvlJc w:val="right"/>
+      <w:pPr>
+        <w:ind w:left="4320" w:hanging="180"/>
+      </w:pPr>
+    </w:lvl>
+    <w:lvl w:ilvl="6" w:tplc="0409000F" w:tentative="1">
+      <w:start w:val="1"/>
+      <w:numFmt w:val="decimal"/>
+      <w:lvlText w:val="%7."/>
+      <w:lvlJc w:val="left"/>
+      <w:pPr>
+        <w:ind w:left="5040" w:hanging="360"/>
+      </w:pPr>
+    </w:lvl>
+    <w:lvl w:ilvl="7" w:tplc="04090019" w:tentative="1">
+      <w:start w:val="1"/>
+      <w:numFmt w:val="lowerLetter"/>
+      <w:lvlText w:val="%8."/>
+      <w:lvlJc w:val="left"/>
+      <w:pPr>
+        <w:ind w:left="5760" w:hanging="360"/>
+      </w:pPr>
+    </w:lvl>
+    <w:lvl w:ilvl="8" w:tplc="0409001B" w:tentative="1">
+      <w:start w:val="1"/>
+      <w:numFmt w:val="lowerRoman"/>
+      <w:lvlText w:val="%9."/>
+      <w:lvlJc w:val="right"/>
+      <w:pPr>
+        <w:ind w:left="6480" w:hanging="180"/>
+      </w:pPr>
+    </w:lvl>
+  </w:abstractNum>
+  <w:abstractNum w:abstractNumId="2" w15:restartNumberingAfterBreak="0">
+    <w:nsid w:val="47E6057C"/>
+    <w:multiLevelType w:val="hybridMultilevel"/>
+    <w:tmpl w:val="505668A6"/>
+    <w:lvl w:ilvl="0" w:tplc="04090019">
+      <w:start w:val="1"/>
+      <w:numFmt w:val="lowerLetter"/>
+      <w:lvlText w:val="%1."/>
+      <w:lvlJc w:val="left"/>
+      <w:pPr>
+        <w:ind w:left="720" w:hanging="360"/>
+      </w:pPr>
+      <w:rPr>
+        <w:rFonts w:hint="default"/>
+      </w:rPr>
+    </w:lvl>
+    <w:lvl w:ilvl="1" w:tplc="04090019" w:tentative="1">
+      <w:start w:val="1"/>
+      <w:numFmt w:val="lowerLetter"/>
+      <w:lvlText w:val="%2."/>
+      <w:lvlJc w:val="left"/>
+      <w:pPr>
+        <w:ind w:left="1440" w:hanging="360"/>
+      </w:pPr>
+    </w:lvl>
+    <w:lvl w:ilvl="2" w:tplc="0409001B" w:tentative="1">
+      <w:start w:val="1"/>
+      <w:numFmt w:val="lowerRoman"/>
+      <w:lvlText w:val="%3."/>
+      <w:lvlJc w:val="right"/>
+      <w:pPr>
+        <w:ind w:left="2160" w:hanging="180"/>
+      </w:pPr>
+    </w:lvl>
+    <w:lvl w:ilvl="3" w:tplc="0409000F" w:tentative="1">
+      <w:start w:val="1"/>
+      <w:numFmt w:val="decimal"/>
+      <w:lvlText w:val="%4."/>
+      <w:lvlJc w:val="left"/>
+      <w:pPr>
+        <w:ind w:left="2880" w:hanging="360"/>
+      </w:pPr>
+    </w:lvl>
+    <w:lvl w:ilvl="4" w:tplc="04090019" w:tentative="1">
+      <w:start w:val="1"/>
+      <w:numFmt w:val="lowerLetter"/>
+      <w:lvlText w:val="%5."/>
+      <w:lvlJc w:val="left"/>
+      <w:pPr>
+        <w:ind w:left="3600" w:hanging="360"/>
+      </w:pPr>
+    </w:lvl>
+    <w:lvl w:ilvl="5" w:tplc="0409001B" w:tentative="1">
+      <w:start w:val="1"/>
+      <w:numFmt w:val="lowerRoman"/>
+      <w:lvlText w:val="%6."/>
+      <w:lvlJc w:val="right"/>
+      <w:pPr>
+        <w:ind w:left="4320" w:hanging="180"/>
+      </w:pPr>
+    </w:lvl>
+    <w:lvl w:ilvl="6" w:tplc="0409000F" w:tentative="1">
+      <w:start w:val="1"/>
+      <w:numFmt w:val="decimal"/>
+      <w:lvlText w:val="%7."/>
+      <w:lvlJc w:val="left"/>
+      <w:pPr>
+        <w:ind w:left="5040" w:hanging="360"/>
+      </w:pPr>
+    </w:lvl>
+    <w:lvl w:ilvl="7" w:tplc="04090019" w:tentative="1">
+      <w:start w:val="1"/>
+      <w:numFmt w:val="lowerLetter"/>
+      <w:lvlText w:val="%8."/>
+      <w:lvlJc w:val="left"/>
+      <w:pPr>
+        <w:ind w:left="5760" w:hanging="360"/>
+      </w:pPr>
+    </w:lvl>
+    <w:lvl w:ilvl="8" w:tplc="0409001B" w:tentative="1">
+      <w:start w:val="1"/>
+      <w:numFmt w:val="lowerRoman"/>
+      <w:lvlText w:val="%9."/>
+      <w:lvlJc w:val="right"/>
+      <w:pPr>
+        <w:ind w:left="6480" w:hanging="180"/>
+      </w:pPr>
+    </w:lvl>
+  </w:abstractNum>
+  <w:abstractNum w:abstractNumId="3" w15:restartNumberingAfterBreak="0">
+    <w:nsid w:val="50BC143A"/>
+    <w:multiLevelType w:val="hybridMultilevel"/>
+    <w:tmpl w:val="CA5A5D0E"/>
+    <w:lvl w:ilvl="0" w:tplc="B446844C">
+      <w:start w:val="1"/>
+      <w:numFmt w:val="lowerLetter"/>
+      <w:lvlText w:val="%1."/>
+      <w:lvlJc w:val="left"/>
+      <w:pPr>
+        <w:ind w:left="720" w:hanging="360"/>
+      </w:pPr>
+      <w:rPr>
+        <w:rFonts w:hint="default"/>
+        <w:sz w:val="22"/>
+      </w:rPr>
+    </w:lvl>
+    <w:lvl w:ilvl="1" w:tplc="04090019" w:tentative="1">
+      <w:start w:val="1"/>
+      <w:numFmt w:val="lowerLetter"/>
+      <w:lvlText w:val="%2."/>
+      <w:lvlJc w:val="left"/>
+      <w:pPr>
+        <w:ind w:left="1440" w:hanging="360"/>
+      </w:pPr>
+    </w:lvl>
+    <w:lvl w:ilvl="2" w:tplc="0409001B" w:tentative="1">
+      <w:start w:val="1"/>
+      <w:numFmt w:val="lowerRoman"/>
+      <w:lvlText w:val="%3."/>
+      <w:lvlJc w:val="right"/>
+      <w:pPr>
+        <w:ind w:left="2160" w:hanging="180"/>
+      </w:pPr>
+    </w:lvl>
+    <w:lvl w:ilvl="3" w:tplc="0409000F" w:tentative="1">
+      <w:start w:val="1"/>
+      <w:numFmt w:val="decimal"/>
+      <w:lvlText w:val="%4."/>
+      <w:lvlJc w:val="left"/>
+      <w:pPr>
+        <w:ind w:left="2880" w:hanging="360"/>
+      </w:pPr>
+    </w:lvl>
+    <w:lvl w:ilvl="4" w:tplc="04090019" w:tentative="1">
+      <w:start w:val="1"/>
+      <w:numFmt w:val="lowerLetter"/>
+      <w:lvlText w:val="%5."/>
+      <w:lvlJc w:val="left"/>
+      <w:pPr>
+        <w:ind w:left="3600" w:hanging="360"/>
+      </w:pPr>
+    </w:lvl>
+    <w:lvl w:ilvl="5" w:tplc="0409001B" w:tentative="1">
+      <w:start w:val="1"/>
+      <w:numFmt w:val="lowerRoman"/>
+      <w:lvlText w:val="%6."/>
+      <w:lvlJc w:val="right"/>
+      <w:pPr>
+        <w:ind w:left="4320" w:hanging="180"/>
+      </w:pPr>
+    </w:lvl>
+    <w:lvl w:ilvl="6" w:tplc="0409000F" w:tentative="1">
+      <w:start w:val="1"/>
+      <w:numFmt w:val="decimal"/>
+      <w:lvlText w:val="%7."/>
+      <w:lvlJc w:val="left"/>
+      <w:pPr>
+        <w:ind w:left="5040" w:hanging="360"/>
+      </w:pPr>
+    </w:lvl>
+    <w:lvl w:ilvl="7" w:tplc="04090019" w:tentative="1">
+      <w:start w:val="1"/>
+      <w:numFmt w:val="lowerLetter"/>
+      <w:lvlText w:val="%8."/>
+      <w:lvlJc w:val="left"/>
+      <w:pPr>
+        <w:ind w:left="5760" w:hanging="360"/>
+      </w:pPr>
+    </w:lvl>
+    <w:lvl w:ilvl="8" w:tplc="0409001B" w:tentative="1">
+      <w:start w:val="1"/>
+      <w:numFmt w:val="lowerRoman"/>
+      <w:lvlText w:val="%9."/>
+      <w:lvlJc w:val="right"/>
+      <w:pPr>
+        <w:ind w:left="6480" w:hanging="180"/>
+      </w:pPr>
+    </w:lvl>
+  </w:abstractNum>
+  <w:abstractNum w:abstractNumId="4" w15:restartNumberingAfterBreak="0">
+    <w:nsid w:val="52C76DBD"/>
+    <w:multiLevelType w:val="hybridMultilevel"/>
+    <w:tmpl w:val="DCFE759A"/>
+    <w:lvl w:ilvl="0" w:tplc="04090019">
+      <w:start w:val="1"/>
+      <w:numFmt w:val="lowerLetter"/>
+      <w:lvlText w:val="%1."/>
+      <w:lvlJc w:val="left"/>
+      <w:pPr>
+        <w:ind w:left="720" w:hanging="360"/>
+      </w:pPr>
+      <w:rPr>
+        <w:rFonts w:hint="default"/>
+      </w:rPr>
+    </w:lvl>
+    <w:lvl w:ilvl="1" w:tplc="04090019" w:tentative="1">
+      <w:start w:val="1"/>
+      <w:numFmt w:val="lowerLetter"/>
+      <w:lvlText w:val="%2."/>
+      <w:lvlJc w:val="left"/>
+      <w:pPr>
+        <w:ind w:left="1440" w:hanging="360"/>
+      </w:pPr>
+    </w:lvl>
+    <w:lvl w:ilvl="2" w:tplc="0409001B" w:tentative="1">
+      <w:start w:val="1"/>
+      <w:numFmt w:val="lowerRoman"/>
+      <w:lvlText w:val="%3."/>
+      <w:lvlJc w:val="right"/>
+      <w:pPr>
+        <w:ind w:left="2160" w:hanging="180"/>
+      </w:pPr>
+    </w:lvl>
+    <w:lvl w:ilvl="3" w:tplc="0409000F" w:tentative="1">
+      <w:start w:val="1"/>
+      <w:numFmt w:val="decimal"/>
+      <w:lvlText w:val="%4."/>
+      <w:lvlJc w:val="left"/>
+      <w:pPr>
+        <w:ind w:left="2880" w:hanging="360"/>
+      </w:pPr>
+    </w:lvl>
+    <w:lvl w:ilvl="4" w:tplc="04090019" w:tentative="1">
+      <w:start w:val="1"/>
+      <w:numFmt w:val="lowerLetter"/>
+      <w:lvlText w:val="%5."/>
+      <w:lvlJc w:val="left"/>
+      <w:pPr>
+        <w:ind w:left="3600" w:hanging="360"/>
+      </w:pPr>
+    </w:lvl>
+    <w:lvl w:ilvl="5" w:tplc="0409001B" w:tentative="1">
+      <w:start w:val="1"/>
+      <w:numFmt w:val="lowerRoman"/>
+      <w:lvlText w:val="%6."/>
+      <w:lvlJc w:val="right"/>
+      <w:pPr>
+        <w:ind w:left="4320" w:hanging="180"/>
+      </w:pPr>
+    </w:lvl>
+    <w:lvl w:ilvl="6" w:tplc="0409000F" w:tentative="1">
+      <w:start w:val="1"/>
+      <w:numFmt w:val="decimal"/>
+      <w:lvlText w:val="%7."/>
+      <w:lvlJc w:val="left"/>
+      <w:pPr>
+        <w:ind w:left="5040" w:hanging="360"/>
+      </w:pPr>
+    </w:lvl>
+    <w:lvl w:ilvl="7" w:tplc="04090019" w:tentative="1">
+      <w:start w:val="1"/>
+      <w:numFmt w:val="lowerLetter"/>
+      <w:lvlText w:val="%8."/>
+      <w:lvlJc w:val="left"/>
+      <w:pPr>
+        <w:ind w:left="5760" w:hanging="360"/>
+      </w:pPr>
+    </w:lvl>
+    <w:lvl w:ilvl="8" w:tplc="0409001B" w:tentative="1">
+      <w:start w:val="1"/>
+      <w:numFmt w:val="lowerRoman"/>
+      <w:lvlText w:val="%9."/>
+      <w:lvlJc w:val="right"/>
+      <w:pPr>
+        <w:ind w:left="6480" w:hanging="180"/>
+      </w:pPr>
+    </w:lvl>
+  </w:abstractNum>
+  <w:abstractNum w:abstractNumId="5" w15:restartNumberingAfterBreak="0">
+    <w:nsid w:val="52E3033F"/>
+    <w:multiLevelType w:val="hybridMultilevel"/>
+    <w:tmpl w:val="F8D49684"/>
+    <w:lvl w:ilvl="0" w:tplc="04090019">
+      <w:start w:val="1"/>
+      <w:numFmt w:val="lowerLetter"/>
+      <w:lvlText w:val="%1."/>
+      <w:lvlJc w:val="left"/>
+      <w:pPr>
+        <w:ind w:left="720" w:hanging="360"/>
+      </w:pPr>
+      <w:rPr>
+        <w:rFonts w:hint="default"/>
+      </w:rPr>
+    </w:lvl>
+    <w:lvl w:ilvl="1" w:tplc="04090019" w:tentative="1">
+      <w:start w:val="1"/>
+      <w:numFmt w:val="lowerLetter"/>
+      <w:lvlText w:val="%2."/>
+      <w:lvlJc w:val="left"/>
+      <w:pPr>
+        <w:ind w:left="1440" w:hanging="360"/>
+      </w:pPr>
+    </w:lvl>
+    <w:lvl w:ilvl="2" w:tplc="0409001B" w:tentative="1">
+      <w:start w:val="1"/>
+      <w:numFmt w:val="lowerRoman"/>
+      <w:lvlText w:val="%3."/>
+      <w:lvlJc w:val="right"/>
+      <w:pPr>
+        <w:ind w:left="2160" w:hanging="180"/>
+      </w:pPr>
+    </w:lvl>
+    <w:lvl w:ilvl="3" w:tplc="0409000F" w:tentative="1">
+      <w:start w:val="1"/>
+      <w:numFmt w:val="decimal"/>
+      <w:lvlText w:val="%4."/>
+      <w:lvlJc w:val="left"/>
+      <w:pPr>
+        <w:ind w:left="2880" w:hanging="360"/>
+      </w:pPr>
+    </w:lvl>
+    <w:lvl w:ilvl="4" w:tplc="04090019" w:tentative="1">
+      <w:start w:val="1"/>
+      <w:numFmt w:val="lowerLetter"/>
+      <w:lvlText w:val="%5."/>
+      <w:lvlJc w:val="left"/>
+      <w:pPr>
+        <w:ind w:left="3600" w:hanging="360"/>
+      </w:pPr>
+    </w:lvl>
+    <w:lvl w:ilvl="5" w:tplc="0409001B" w:tentative="1">
+      <w:start w:val="1"/>
+      <w:numFmt w:val="lowerRoman"/>
+      <w:lvlText w:val="%6."/>
+      <w:lvlJc w:val="right"/>
+      <w:pPr>
+        <w:ind w:left="4320" w:hanging="180"/>
+      </w:pPr>
+    </w:lvl>
+    <w:lvl w:ilvl="6" w:tplc="0409000F" w:tentative="1">
+      <w:start w:val="1"/>
+      <w:numFmt w:val="decimal"/>
+      <w:lvlText w:val="%7."/>
+      <w:lvlJc w:val="left"/>
+      <w:pPr>
+        <w:ind w:left="5040" w:hanging="360"/>
+      </w:pPr>
+    </w:lvl>
+    <w:lvl w:ilvl="7" w:tplc="04090019" w:tentative="1">
+      <w:start w:val="1"/>
+      <w:numFmt w:val="lowerLetter"/>
+      <w:lvlText w:val="%8."/>
+      <w:lvlJc w:val="left"/>
+      <w:pPr>
+        <w:ind w:left="5760" w:hanging="360"/>
+      </w:pPr>
+    </w:lvl>
+    <w:lvl w:ilvl="8" w:tplc="0409001B" w:tentative="1">
+      <w:start w:val="1"/>
+      <w:numFmt w:val="lowerRoman"/>
+      <w:lvlText w:val="%9."/>
+      <w:lvlJc w:val="right"/>
+      <w:pPr>
+        <w:ind w:left="6480" w:hanging="180"/>
+      </w:pPr>
+    </w:lvl>
+  </w:abstractNum>
+  <w:abstractNum w:abstractNumId="6" w15:restartNumberingAfterBreak="0">
+    <w:nsid w:val="6B3D4084"/>
+    <w:multiLevelType w:val="hybridMultilevel"/>
+    <w:tmpl w:val="6F7C5180"/>
+    <w:lvl w:ilvl="0" w:tplc="0409000F">
+      <w:start w:val="1"/>
+      <w:numFmt w:val="decimal"/>
+      <w:lvlText w:val="%1."/>
+      <w:lvlJc w:val="left"/>
+      <w:pPr>
+        <w:ind w:left="720" w:hanging="360"/>
+      </w:pPr>
+      <w:rPr>
+        <w:rFonts w:hint="default"/>
+      </w:rPr>
+    </w:lvl>
+    <w:lvl w:ilvl="1" w:tplc="04090019" w:tentative="1">
+      <w:start w:val="1"/>
+      <w:numFmt w:val="lowerLetter"/>
+      <w:lvlText w:val="%2."/>
+      <w:lvlJc w:val="left"/>
+      <w:pPr>
+        <w:ind w:left="1440" w:hanging="360"/>
+      </w:pPr>
+    </w:lvl>
+    <w:lvl w:ilvl="2" w:tplc="0409001B" w:tentative="1">
+      <w:start w:val="1"/>
+      <w:numFmt w:val="lowerRoman"/>
+      <w:lvlText w:val="%3."/>
+      <w:lvlJc w:val="right"/>
+      <w:pPr>
+        <w:ind w:left="2160" w:hanging="180"/>
+      </w:pPr>
+    </w:lvl>
+    <w:lvl w:ilvl="3" w:tplc="0409000F" w:tentative="1">
+      <w:start w:val="1"/>
+      <w:numFmt w:val="decimal"/>
+      <w:lvlText w:val="%4."/>
+      <w:lvlJc w:val="left"/>
+      <w:pPr>
+        <w:ind w:left="2880" w:hanging="360"/>
+      </w:pPr>
+    </w:lvl>
+    <w:lvl w:ilvl="4" w:tplc="04090019" w:tentative="1">
+      <w:start w:val="1"/>
+      <w:numFmt w:val="lowerLetter"/>
+      <w:lvlText w:val="%5."/>
+      <w:lvlJc w:val="left"/>
+      <w:pPr>
+        <w:ind w:left="3600" w:hanging="360"/>
+      </w:pPr>
+    </w:lvl>
+    <w:lvl w:ilvl="5" w:tplc="0409001B" w:tentative="1">
+      <w:start w:val="1"/>
+      <w:numFmt w:val="lowerRoman"/>
+      <w:lvlText w:val="%6."/>
+      <w:lvlJc w:val="right"/>
+      <w:pPr>
+        <w:ind w:left="4320" w:hanging="180"/>
+      </w:pPr>
+    </w:lvl>
+    <w:lvl w:ilvl="6" w:tplc="0409000F" w:tentative="1">
+      <w:start w:val="1"/>
+      <w:numFmt w:val="decimal"/>
+      <w:lvlText w:val="%7."/>
+      <w:lvlJc w:val="left"/>
+      <w:pPr>
+        <w:ind w:left="5040" w:hanging="360"/>
+      </w:pPr>
+    </w:lvl>
+    <w:lvl w:ilvl="7" w:tplc="04090019" w:tentative="1">
+      <w:start w:val="1"/>
+      <w:numFmt w:val="lowerLetter"/>
+      <w:lvlText w:val="%8."/>
+      <w:lvlJc w:val="left"/>
+      <w:pPr>
+        <w:ind w:left="5760" w:hanging="360"/>
+      </w:pPr>
+    </w:lvl>
+    <w:lvl w:ilvl="8" w:tplc="0409001B" w:tentative="1">
+      <w:start w:val="1"/>
+      <w:numFmt w:val="lowerRoman"/>
+      <w:lvlText w:val="%9."/>
+      <w:lvlJc w:val="right"/>
+      <w:pPr>
+        <w:ind w:left="6480" w:hanging="180"/>
+      </w:pPr>
+    </w:lvl>
+  </w:abstractNum>
+  <w:num w:numId="1">
+    <w:abstractNumId w:val="0"/>
+  </w:num>
+  <w:num w:numId="2">
+    <w:abstractNumId w:val="6"/>
+  </w:num>
+  <w:num w:numId="3">
+    <w:abstractNumId w:val="2"/>
+  </w:num>
+  <w:num w:numId="4">
+    <w:abstractNumId w:val="3"/>
+  </w:num>
+  <w:num w:numId="5">
+    <w:abstractNumId w:val="1"/>
+  </w:num>
+  <w:num w:numId="6">
+    <w:abstractNumId w:val="5"/>
+  </w:num>
+  <w:num w:numId="7">
+    <w:abstractNumId w:val="4"/>
+  </w:num>
+</w:numbering>
 </file>
 
 <file path=word/styles.xml><?xml version="1.0" encoding="utf-8"?>
@@ -436,6 +3186,7 @@
     <w:lsdException w:name="HTML Sample" w:semiHidden="1" w:unhideWhenUsed="1"/>
     <w:lsdException w:name="HTML Typewriter" w:semiHidden="1" w:unhideWhenUsed="1"/>
     <w:lsdException w:name="HTML Variable" w:semiHidden="1" w:unhideWhenUsed="1"/>
+    <w:lsdException w:name="Normal Table" w:semiHidden="1" w:unhideWhenUsed="1"/>
     <w:lsdException w:name="annotation subject" w:semiHidden="1" w:unhideWhenUsed="1"/>
     <w:lsdException w:name="No List" w:semiHidden="1" w:unhideWhenUsed="1"/>
     <w:lsdException w:name="Outline List 1" w:semiHidden="1" w:unhideWhenUsed="1"/>
@@ -482,8 +3233,10 @@
     <w:lsdException w:name="Table Subtle 2" w:semiHidden="1" w:unhideWhenUsed="1"/>
     <w:lsdException w:name="Table Web 1" w:semiHidden="1" w:unhideWhenUsed="1"/>
     <w:lsdException w:name="Table Web 2" w:semiHidden="1" w:unhideWhenUsed="1"/>
+    <w:lsdException w:name="Table Web 3" w:semiHidden="1" w:unhideWhenUsed="1"/>
     <w:lsdException w:name="Balloon Text" w:semiHidden="1" w:unhideWhenUsed="1"/>
     <w:lsdException w:name="Table Grid" w:uiPriority="39"/>
+    <w:lsdException w:name="Table Theme" w:semiHidden="1" w:unhideWhenUsed="1"/>
     <w:lsdException w:name="Placeholder Text" w:semiHidden="1"/>
     <w:lsdException w:name="No Spacing" w:uiPriority="1" w:qFormat="1"/>
     <w:lsdException w:name="Light Shading" w:uiPriority="60"/>
@@ -731,6 +3484,28 @@
       <w:szCs w:val="32"/>
     </w:rPr>
   </w:style>
+  <w:style w:type="paragraph" w:styleId="Heading2">
+    <w:name w:val="heading 2"/>
+    <w:basedOn w:val="Normal"/>
+    <w:next w:val="Normal"/>
+    <w:link w:val="Heading2Char"/>
+    <w:uiPriority w:val="9"/>
+    <w:unhideWhenUsed/>
+    <w:qFormat/>
+    <w:rsid w:val="009150EF"/>
+    <w:pPr>
+      <w:keepNext/>
+      <w:keepLines/>
+      <w:spacing w:before="40" w:after="0"/>
+      <w:outlineLvl w:val="1"/>
+    </w:pPr>
+    <w:rPr>
+      <w:rFonts w:asciiTheme="majorHAnsi" w:eastAsiaTheme="majorEastAsia" w:hAnsiTheme="majorHAnsi" w:cstheme="majorBidi"/>
+      <w:color w:val="2F5496" w:themeColor="accent1" w:themeShade="BF"/>
+      <w:sz w:val="26"/>
+      <w:szCs w:val="26"/>
+    </w:rPr>
+  </w:style>
   <w:style w:type="character" w:default="1" w:styleId="DefaultParagraphFont">
     <w:name w:val="Default Paragraph Font"/>
     <w:uiPriority w:val="1"/>
@@ -780,6 +3555,41 @@
     <w:rPr>
       <w:i/>
       <w:iCs/>
+    </w:rPr>
+  </w:style>
+  <w:style w:type="character" w:customStyle="1" w:styleId="Heading2Char">
+    <w:name w:val="Heading 2 Char"/>
+    <w:basedOn w:val="DefaultParagraphFont"/>
+    <w:link w:val="Heading2"/>
+    <w:uiPriority w:val="9"/>
+    <w:rsid w:val="009150EF"/>
+    <w:rPr>
+      <w:rFonts w:asciiTheme="majorHAnsi" w:eastAsiaTheme="majorEastAsia" w:hAnsiTheme="majorHAnsi" w:cstheme="majorBidi"/>
+      <w:color w:val="2F5496" w:themeColor="accent1" w:themeShade="BF"/>
+      <w:sz w:val="26"/>
+      <w:szCs w:val="26"/>
+    </w:rPr>
+  </w:style>
+  <w:style w:type="paragraph" w:styleId="ListParagraph">
+    <w:name w:val="List Paragraph"/>
+    <w:basedOn w:val="Normal"/>
+    <w:uiPriority w:val="34"/>
+    <w:qFormat/>
+    <w:rsid w:val="009150EF"/>
+    <w:pPr>
+      <w:ind w:left="720"/>
+      <w:contextualSpacing/>
+    </w:pPr>
+  </w:style>
+  <w:style w:type="character" w:styleId="Hyperlink">
+    <w:name w:val="Hyperlink"/>
+    <w:basedOn w:val="DefaultParagraphFont"/>
+    <w:uiPriority w:val="99"/>
+    <w:unhideWhenUsed/>
+    <w:rsid w:val="009150EF"/>
+    <w:rPr>
+      <w:color w:val="0000FF"/>
+      <w:u w:val="single"/>
     </w:rPr>
   </w:style>
 </w:styles>

</xml_diff>

<commit_message>
fourth question is done
</commit_message>
<xml_diff>
--- a/Lecture one assignment.docx
+++ b/Lecture one assignment.docx
@@ -6077,9 +6077,1442 @@
       </w:hyperlink>
     </w:p>
     <w:p/>
-    <w:p>
-      <w:bookmarkStart w:id="20" w:name="_GoBack"/>
+    <w:p/>
+    <w:p/>
+    <w:p/>
+    <w:p/>
+    <w:p/>
+    <w:p/>
+    <w:p/>
+    <w:p/>
+    <w:p/>
+    <w:p>
+      <w:pPr>
+        <w:pStyle w:val="Heading1"/>
+        <w:spacing w:before="120" w:after="120"/>
+        <w:rPr>
+          <w:shd w:val="clear" w:color="auto" w:fill="FCFCFC"/>
+        </w:rPr>
+      </w:pPr>
+      <w:bookmarkStart w:id="20" w:name="_Toc34406752"/>
+      <w:r>
+        <w:rPr>
+          <w:shd w:val="clear" w:color="auto" w:fill="FCFCFC"/>
+        </w:rPr>
+        <w:lastRenderedPageBreak/>
+        <w:t>guidelines for evaluating the value of a Web site</w:t>
+      </w:r>
       <w:bookmarkEnd w:id="20"/>
+    </w:p>
+    <w:p>
+      <w:pPr>
+        <w:spacing w:before="120" w:after="120" w:line="360" w:lineRule="auto"/>
+        <w:jc w:val="both"/>
+        <w:rPr>
+          <w:rFonts w:ascii="Times New Roman" w:hAnsi="Times New Roman" w:cs="Times New Roman"/>
+          <w:sz w:val="24"/>
+          <w:szCs w:val="24"/>
+          <w:shd w:val="clear" w:color="auto" w:fill="FFFFFF"/>
+        </w:rPr>
+      </w:pPr>
+      <w:r>
+        <w:rPr>
+          <w:rFonts w:ascii="Times New Roman" w:hAnsi="Times New Roman" w:cs="Times New Roman"/>
+          <w:sz w:val="24"/>
+          <w:szCs w:val="24"/>
+          <w:shd w:val="clear" w:color="auto" w:fill="FFFFFF"/>
+        </w:rPr>
+        <w:t>Evaluating information sources is a</w:t>
+      </w:r>
+      <w:r>
+        <w:rPr>
+          <w:rFonts w:ascii="Times New Roman" w:hAnsi="Times New Roman" w:cs="Times New Roman"/>
+          <w:sz w:val="24"/>
+          <w:szCs w:val="24"/>
+          <w:shd w:val="clear" w:color="auto" w:fill="FFFFFF"/>
+        </w:rPr>
+        <w:t>n</w:t>
+      </w:r>
+      <w:r>
+        <w:rPr>
+          <w:rFonts w:ascii="Times New Roman" w:hAnsi="Times New Roman" w:cs="Times New Roman"/>
+          <w:sz w:val="24"/>
+          <w:szCs w:val="24"/>
+          <w:shd w:val="clear" w:color="auto" w:fill="FFFFFF"/>
+        </w:rPr>
+        <w:t> important part of the research process. Not all information is reliable or true, nor will all information be suitable for your paper or project. Print and Internet sources vary widely in their authority, accuracy, objectivity, currency, and coverage</w:t>
+      </w:r>
+      <w:r>
+        <w:rPr>
+          <w:rFonts w:ascii="Times New Roman" w:hAnsi="Times New Roman" w:cs="Times New Roman"/>
+          <w:sz w:val="24"/>
+          <w:szCs w:val="24"/>
+          <w:shd w:val="clear" w:color="auto" w:fill="FFFFFF"/>
+        </w:rPr>
+        <w:t>.</w:t>
+      </w:r>
+    </w:p>
+    <w:p>
+      <w:pPr>
+        <w:spacing w:before="120" w:after="120" w:line="360" w:lineRule="auto"/>
+        <w:jc w:val="both"/>
+        <w:rPr>
+          <w:rFonts w:ascii="Times New Roman" w:hAnsi="Times New Roman" w:cs="Times New Roman"/>
+          <w:sz w:val="24"/>
+          <w:szCs w:val="24"/>
+        </w:rPr>
+      </w:pPr>
+      <w:r>
+        <w:rPr>
+          <w:rFonts w:ascii="Times New Roman" w:hAnsi="Times New Roman" w:cs="Times New Roman"/>
+          <w:sz w:val="24"/>
+          <w:szCs w:val="24"/>
+        </w:rPr>
+        <w:t xml:space="preserve">The following 5 criteria will help us in evaluating standardly. </w:t>
+      </w:r>
+    </w:p>
+    <w:p>
+      <w:pPr>
+        <w:pStyle w:val="ListParagraph"/>
+        <w:numPr>
+          <w:ilvl w:val="0"/>
+          <w:numId w:val="21"/>
+        </w:numPr>
+        <w:spacing w:before="120" w:after="120" w:line="360" w:lineRule="auto"/>
+        <w:jc w:val="both"/>
+        <w:rPr>
+          <w:rFonts w:ascii="Times New Roman" w:hAnsi="Times New Roman" w:cs="Times New Roman"/>
+          <w:sz w:val="24"/>
+          <w:szCs w:val="24"/>
+        </w:rPr>
+      </w:pPr>
+      <w:r>
+        <w:rPr>
+          <w:rFonts w:ascii="Times New Roman" w:hAnsi="Times New Roman" w:cs="Times New Roman"/>
+          <w:sz w:val="24"/>
+          <w:szCs w:val="24"/>
+        </w:rPr>
+        <w:t>Authority</w:t>
+      </w:r>
+    </w:p>
+    <w:p>
+      <w:pPr>
+        <w:spacing w:before="120" w:after="120" w:line="360" w:lineRule="auto"/>
+        <w:ind w:left="360"/>
+        <w:jc w:val="both"/>
+        <w:rPr>
+          <w:rFonts w:ascii="Times New Roman" w:hAnsi="Times New Roman" w:cs="Times New Roman"/>
+          <w:sz w:val="24"/>
+          <w:szCs w:val="24"/>
+        </w:rPr>
+      </w:pPr>
+      <w:r>
+        <w:rPr>
+          <w:rFonts w:ascii="Times New Roman" w:hAnsi="Times New Roman" w:cs="Times New Roman"/>
+          <w:sz w:val="24"/>
+          <w:szCs w:val="24"/>
+        </w:rPr>
+        <w:t>Authority is all about the owner and responsible body of the website. While we are evaluating for the authorship of the website, we should see the followings,</w:t>
+      </w:r>
+    </w:p>
+    <w:p>
+      <w:pPr>
+        <w:pStyle w:val="ListParagraph"/>
+        <w:numPr>
+          <w:ilvl w:val="0"/>
+          <w:numId w:val="22"/>
+        </w:numPr>
+        <w:spacing w:before="120" w:after="120" w:line="360" w:lineRule="auto"/>
+        <w:jc w:val="both"/>
+        <w:rPr>
+          <w:rFonts w:ascii="Times New Roman" w:hAnsi="Times New Roman" w:cs="Times New Roman"/>
+          <w:sz w:val="24"/>
+          <w:szCs w:val="24"/>
+        </w:rPr>
+      </w:pPr>
+      <w:r>
+        <w:rPr>
+          <w:rFonts w:ascii="Times New Roman" w:hAnsi="Times New Roman" w:cs="Times New Roman"/>
+          <w:sz w:val="24"/>
+          <w:szCs w:val="24"/>
+        </w:rPr>
+        <w:t>It should be clear who developed the site.</w:t>
+      </w:r>
+    </w:p>
+    <w:p>
+      <w:pPr>
+        <w:pStyle w:val="ListParagraph"/>
+        <w:numPr>
+          <w:ilvl w:val="0"/>
+          <w:numId w:val="22"/>
+        </w:numPr>
+        <w:spacing w:before="120" w:after="120" w:line="360" w:lineRule="auto"/>
+        <w:jc w:val="both"/>
+        <w:rPr>
+          <w:rFonts w:ascii="Times New Roman" w:hAnsi="Times New Roman" w:cs="Times New Roman"/>
+          <w:sz w:val="24"/>
+          <w:szCs w:val="24"/>
+        </w:rPr>
+      </w:pPr>
+      <w:r>
+        <w:rPr>
+          <w:rFonts w:ascii="Times New Roman" w:hAnsi="Times New Roman" w:cs="Times New Roman"/>
+          <w:sz w:val="24"/>
+          <w:szCs w:val="24"/>
+        </w:rPr>
+        <w:t>Contact information should be clearly provided.</w:t>
+      </w:r>
+    </w:p>
+    <w:p>
+      <w:pPr>
+        <w:pStyle w:val="ListParagraph"/>
+        <w:numPr>
+          <w:ilvl w:val="0"/>
+          <w:numId w:val="22"/>
+        </w:numPr>
+        <w:spacing w:before="120" w:after="120" w:line="360" w:lineRule="auto"/>
+        <w:jc w:val="both"/>
+        <w:rPr>
+          <w:rFonts w:ascii="Times New Roman" w:hAnsi="Times New Roman" w:cs="Times New Roman"/>
+          <w:sz w:val="24"/>
+          <w:szCs w:val="24"/>
+        </w:rPr>
+      </w:pPr>
+      <w:r>
+        <w:rPr>
+          <w:rFonts w:ascii="Times New Roman" w:hAnsi="Times New Roman" w:cs="Times New Roman"/>
+          <w:sz w:val="24"/>
+          <w:szCs w:val="24"/>
+        </w:rPr>
+        <w:t>Check to see if the site supported by an organization or commercial body</w:t>
+      </w:r>
+    </w:p>
+    <w:p>
+      <w:pPr>
+        <w:pStyle w:val="ListParagraph"/>
+        <w:numPr>
+          <w:ilvl w:val="0"/>
+          <w:numId w:val="21"/>
+        </w:numPr>
+        <w:spacing w:before="120" w:after="120" w:line="360" w:lineRule="auto"/>
+        <w:jc w:val="both"/>
+        <w:rPr>
+          <w:rFonts w:ascii="Times New Roman" w:hAnsi="Times New Roman" w:cs="Times New Roman"/>
+          <w:sz w:val="24"/>
+          <w:szCs w:val="24"/>
+        </w:rPr>
+      </w:pPr>
+      <w:r>
+        <w:rPr>
+          <w:rFonts w:ascii="Times New Roman" w:hAnsi="Times New Roman" w:cs="Times New Roman"/>
+          <w:sz w:val="24"/>
+          <w:szCs w:val="24"/>
+        </w:rPr>
+        <w:t>Purpose</w:t>
+      </w:r>
+    </w:p>
+    <w:p>
+      <w:pPr>
+        <w:spacing w:before="120" w:after="120" w:line="360" w:lineRule="auto"/>
+        <w:ind w:left="360"/>
+        <w:jc w:val="both"/>
+        <w:rPr>
+          <w:rFonts w:ascii="Times New Roman" w:hAnsi="Times New Roman" w:cs="Times New Roman"/>
+          <w:sz w:val="24"/>
+          <w:szCs w:val="24"/>
+        </w:rPr>
+      </w:pPr>
+      <w:r>
+        <w:rPr>
+          <w:rFonts w:ascii="Times New Roman" w:hAnsi="Times New Roman" w:cs="Times New Roman"/>
+          <w:sz w:val="24"/>
+          <w:szCs w:val="24"/>
+        </w:rPr>
+        <w:t>Information presented in the site should be clear such that they will be in accord to their purpose. While we are evaluating for the purpose of the website, we should see,</w:t>
+      </w:r>
+    </w:p>
+    <w:p>
+      <w:pPr>
+        <w:pStyle w:val="ListParagraph"/>
+        <w:numPr>
+          <w:ilvl w:val="0"/>
+          <w:numId w:val="23"/>
+        </w:numPr>
+        <w:spacing w:before="120" w:after="120" w:line="360" w:lineRule="auto"/>
+        <w:jc w:val="both"/>
+        <w:rPr>
+          <w:rFonts w:ascii="Times New Roman" w:hAnsi="Times New Roman" w:cs="Times New Roman"/>
+          <w:sz w:val="24"/>
+          <w:szCs w:val="24"/>
+        </w:rPr>
+      </w:pPr>
+      <w:r>
+        <w:rPr>
+          <w:rFonts w:ascii="Times New Roman" w:hAnsi="Times New Roman" w:cs="Times New Roman"/>
+          <w:sz w:val="24"/>
+          <w:szCs w:val="24"/>
+        </w:rPr>
+        <w:t>Does the content support the purpose of the site?</w:t>
+      </w:r>
+    </w:p>
+    <w:p>
+      <w:pPr>
+        <w:pStyle w:val="ListParagraph"/>
+        <w:numPr>
+          <w:ilvl w:val="0"/>
+          <w:numId w:val="23"/>
+        </w:numPr>
+        <w:spacing w:before="120" w:after="120" w:line="360" w:lineRule="auto"/>
+        <w:jc w:val="both"/>
+        <w:rPr>
+          <w:rFonts w:ascii="Times New Roman" w:hAnsi="Times New Roman" w:cs="Times New Roman"/>
+          <w:sz w:val="24"/>
+          <w:szCs w:val="24"/>
+        </w:rPr>
+      </w:pPr>
+      <w:r>
+        <w:rPr>
+          <w:rFonts w:ascii="Times New Roman" w:hAnsi="Times New Roman" w:cs="Times New Roman"/>
+          <w:sz w:val="24"/>
+          <w:szCs w:val="24"/>
+        </w:rPr>
+        <w:t>Is the information geared to a specific audience (students, general readers…)?</w:t>
+      </w:r>
+    </w:p>
+    <w:p>
+      <w:pPr>
+        <w:pStyle w:val="ListParagraph"/>
+        <w:numPr>
+          <w:ilvl w:val="0"/>
+          <w:numId w:val="21"/>
+        </w:numPr>
+        <w:spacing w:before="120" w:after="120" w:line="360" w:lineRule="auto"/>
+        <w:jc w:val="both"/>
+        <w:rPr>
+          <w:rFonts w:ascii="Times New Roman" w:hAnsi="Times New Roman" w:cs="Times New Roman"/>
+          <w:sz w:val="24"/>
+          <w:szCs w:val="24"/>
+        </w:rPr>
+      </w:pPr>
+      <w:r>
+        <w:rPr>
+          <w:rFonts w:ascii="Times New Roman" w:hAnsi="Times New Roman" w:cs="Times New Roman"/>
+          <w:sz w:val="24"/>
+          <w:szCs w:val="24"/>
+        </w:rPr>
+        <w:t>Currency</w:t>
+      </w:r>
+    </w:p>
+    <w:p>
+      <w:pPr>
+        <w:spacing w:before="120" w:after="120" w:line="360" w:lineRule="auto"/>
+        <w:ind w:left="360"/>
+        <w:jc w:val="both"/>
+        <w:rPr>
+          <w:rFonts w:ascii="Times New Roman" w:hAnsi="Times New Roman" w:cs="Times New Roman"/>
+          <w:sz w:val="24"/>
+          <w:szCs w:val="24"/>
+        </w:rPr>
+      </w:pPr>
+      <w:r>
+        <w:rPr>
+          <w:rFonts w:ascii="Times New Roman" w:hAnsi="Times New Roman" w:cs="Times New Roman"/>
+          <w:sz w:val="24"/>
+          <w:szCs w:val="24"/>
+        </w:rPr>
+        <w:t>Currency of the site refers to how current the information presented is and how often the site is updated and maintained. It also gives clue how the website is created and last update of the website in addition it helps us in checking whether all the inks are current. Evaluating for the currency of the website involves,</w:t>
+      </w:r>
+    </w:p>
+    <w:p>
+      <w:pPr>
+        <w:pStyle w:val="ListParagraph"/>
+        <w:numPr>
+          <w:ilvl w:val="0"/>
+          <w:numId w:val="24"/>
+        </w:numPr>
+        <w:spacing w:before="120" w:after="120" w:line="360" w:lineRule="auto"/>
+        <w:jc w:val="both"/>
+        <w:rPr>
+          <w:rFonts w:ascii="Times New Roman" w:hAnsi="Times New Roman" w:cs="Times New Roman"/>
+          <w:sz w:val="24"/>
+          <w:szCs w:val="24"/>
+        </w:rPr>
+      </w:pPr>
+      <w:r>
+        <w:rPr>
+          <w:rFonts w:ascii="Times New Roman" w:hAnsi="Times New Roman" w:cs="Times New Roman"/>
+          <w:sz w:val="24"/>
+          <w:szCs w:val="24"/>
+        </w:rPr>
+        <w:t>First written</w:t>
+      </w:r>
+    </w:p>
+    <w:p>
+      <w:pPr>
+        <w:pStyle w:val="ListParagraph"/>
+        <w:numPr>
+          <w:ilvl w:val="0"/>
+          <w:numId w:val="24"/>
+        </w:numPr>
+        <w:spacing w:before="120" w:after="120" w:line="360" w:lineRule="auto"/>
+        <w:jc w:val="both"/>
+        <w:rPr>
+          <w:rFonts w:ascii="Times New Roman" w:hAnsi="Times New Roman" w:cs="Times New Roman"/>
+          <w:sz w:val="24"/>
+          <w:szCs w:val="24"/>
+        </w:rPr>
+      </w:pPr>
+      <w:r>
+        <w:rPr>
+          <w:rFonts w:ascii="Times New Roman" w:hAnsi="Times New Roman" w:cs="Times New Roman"/>
+          <w:sz w:val="24"/>
+          <w:szCs w:val="24"/>
+        </w:rPr>
+        <w:t>Last update</w:t>
+      </w:r>
+    </w:p>
+    <w:p>
+      <w:pPr>
+        <w:pStyle w:val="ListParagraph"/>
+        <w:numPr>
+          <w:ilvl w:val="0"/>
+          <w:numId w:val="21"/>
+        </w:numPr>
+        <w:spacing w:before="120" w:after="120" w:line="360" w:lineRule="auto"/>
+        <w:jc w:val="both"/>
+        <w:rPr>
+          <w:rFonts w:ascii="Times New Roman" w:hAnsi="Times New Roman" w:cs="Times New Roman"/>
+          <w:sz w:val="24"/>
+          <w:szCs w:val="24"/>
+        </w:rPr>
+      </w:pPr>
+      <w:r>
+        <w:rPr>
+          <w:rFonts w:ascii="Times New Roman" w:hAnsi="Times New Roman" w:cs="Times New Roman"/>
+          <w:sz w:val="24"/>
+          <w:szCs w:val="24"/>
+        </w:rPr>
+        <w:t>Objectivity</w:t>
+      </w:r>
+    </w:p>
+    <w:p>
+      <w:pPr>
+        <w:spacing w:before="120" w:after="120" w:line="360" w:lineRule="auto"/>
+        <w:ind w:left="360"/>
+        <w:jc w:val="both"/>
+        <w:rPr>
+          <w:rFonts w:ascii="Times New Roman" w:hAnsi="Times New Roman" w:cs="Times New Roman"/>
+          <w:color w:val="222222"/>
+          <w:sz w:val="24"/>
+          <w:szCs w:val="24"/>
+          <w:shd w:val="clear" w:color="auto" w:fill="FFFFFF"/>
+        </w:rPr>
+      </w:pPr>
+      <w:r>
+        <w:rPr>
+          <w:rFonts w:ascii="Times New Roman" w:hAnsi="Times New Roman" w:cs="Times New Roman"/>
+          <w:color w:val="222222"/>
+          <w:sz w:val="24"/>
+          <w:szCs w:val="24"/>
+          <w:shd w:val="clear" w:color="auto" w:fill="FFFFFF"/>
+        </w:rPr>
+        <w:t>whether or not the information is presented in a fair and balanced way, by offering different points of view. But before you can decide whether or not a website is objective or not, you need to make sure you understand the purpose of the website.</w:t>
+      </w:r>
+      <w:r>
+        <w:rPr>
+          <w:rFonts w:ascii="Times New Roman" w:hAnsi="Times New Roman" w:cs="Times New Roman"/>
+          <w:color w:val="222222"/>
+          <w:sz w:val="24"/>
+          <w:szCs w:val="24"/>
+          <w:shd w:val="clear" w:color="auto" w:fill="FFFFFF"/>
+        </w:rPr>
+        <w:t xml:space="preserve"> While checking for the objectivity of the website, we should answer the following,</w:t>
+      </w:r>
+    </w:p>
+    <w:p>
+      <w:pPr>
+        <w:pStyle w:val="ListParagraph"/>
+        <w:numPr>
+          <w:ilvl w:val="0"/>
+          <w:numId w:val="25"/>
+        </w:numPr>
+        <w:spacing w:before="120" w:after="120" w:line="360" w:lineRule="auto"/>
+        <w:jc w:val="both"/>
+        <w:rPr>
+          <w:rFonts w:ascii="Times New Roman" w:hAnsi="Times New Roman" w:cs="Times New Roman"/>
+          <w:sz w:val="24"/>
+          <w:szCs w:val="24"/>
+        </w:rPr>
+      </w:pPr>
+      <w:r>
+        <w:rPr>
+          <w:rFonts w:ascii="Times New Roman" w:hAnsi="Times New Roman" w:cs="Times New Roman"/>
+          <w:sz w:val="24"/>
+          <w:szCs w:val="24"/>
+        </w:rPr>
+        <w:t>Is the site t</w:t>
+      </w:r>
+      <w:r>
+        <w:rPr>
+          <w:rFonts w:ascii="Times New Roman" w:hAnsi="Times New Roman" w:cs="Times New Roman"/>
+          <w:sz w:val="24"/>
+          <w:szCs w:val="24"/>
+        </w:rPr>
+        <w:t>rying to explain, inform, persuade, or sell something?</w:t>
+      </w:r>
+    </w:p>
+    <w:p>
+      <w:pPr>
+        <w:pStyle w:val="ListParagraph"/>
+        <w:numPr>
+          <w:ilvl w:val="0"/>
+          <w:numId w:val="25"/>
+        </w:numPr>
+        <w:spacing w:before="120" w:after="120" w:line="360" w:lineRule="auto"/>
+        <w:jc w:val="both"/>
+        <w:rPr>
+          <w:rFonts w:ascii="Times New Roman" w:hAnsi="Times New Roman" w:cs="Times New Roman"/>
+          <w:sz w:val="24"/>
+          <w:szCs w:val="24"/>
+        </w:rPr>
+      </w:pPr>
+      <w:r>
+        <w:rPr>
+          <w:rFonts w:ascii="Times New Roman" w:hAnsi="Times New Roman" w:cs="Times New Roman"/>
+          <w:sz w:val="24"/>
+          <w:szCs w:val="24"/>
+        </w:rPr>
+        <w:t>Does the information try to sway the audience?</w:t>
+      </w:r>
+    </w:p>
+    <w:p>
+      <w:pPr>
+        <w:pStyle w:val="ListParagraph"/>
+        <w:numPr>
+          <w:ilvl w:val="0"/>
+          <w:numId w:val="21"/>
+        </w:numPr>
+        <w:spacing w:before="120" w:after="120" w:line="360" w:lineRule="auto"/>
+        <w:jc w:val="both"/>
+        <w:rPr>
+          <w:rFonts w:ascii="Times New Roman" w:hAnsi="Times New Roman" w:cs="Times New Roman"/>
+          <w:sz w:val="24"/>
+          <w:szCs w:val="24"/>
+        </w:rPr>
+      </w:pPr>
+      <w:r>
+        <w:rPr>
+          <w:rFonts w:ascii="Times New Roman" w:hAnsi="Times New Roman" w:cs="Times New Roman"/>
+          <w:sz w:val="24"/>
+          <w:szCs w:val="24"/>
+        </w:rPr>
+        <w:lastRenderedPageBreak/>
+        <w:t>Accuracy</w:t>
+      </w:r>
+    </w:p>
+    <w:p>
+      <w:pPr>
+        <w:spacing w:before="120" w:after="120" w:line="360" w:lineRule="auto"/>
+        <w:ind w:left="360"/>
+        <w:jc w:val="both"/>
+        <w:rPr>
+          <w:rFonts w:ascii="Times New Roman" w:hAnsi="Times New Roman" w:cs="Times New Roman"/>
+          <w:sz w:val="24"/>
+          <w:szCs w:val="24"/>
+        </w:rPr>
+      </w:pPr>
+      <w:r>
+        <w:rPr>
+          <w:rFonts w:ascii="Times New Roman" w:hAnsi="Times New Roman" w:cs="Times New Roman"/>
+          <w:sz w:val="24"/>
+          <w:szCs w:val="24"/>
+        </w:rPr>
+        <w:t>It checks how accurate the website is. To do so, there are some standards to verify the accuracy of the information on the web. These are,</w:t>
+      </w:r>
+    </w:p>
+    <w:p>
+      <w:pPr>
+        <w:pStyle w:val="ListParagraph"/>
+        <w:numPr>
+          <w:ilvl w:val="0"/>
+          <w:numId w:val="26"/>
+        </w:numPr>
+        <w:spacing w:before="120" w:after="120" w:line="360" w:lineRule="auto"/>
+        <w:jc w:val="both"/>
+        <w:rPr>
+          <w:rFonts w:ascii="Times New Roman" w:hAnsi="Times New Roman" w:cs="Times New Roman"/>
+          <w:sz w:val="24"/>
+          <w:szCs w:val="24"/>
+        </w:rPr>
+      </w:pPr>
+      <w:r>
+        <w:rPr>
+          <w:rFonts w:ascii="Times New Roman" w:hAnsi="Times New Roman" w:cs="Times New Roman"/>
+          <w:sz w:val="24"/>
+          <w:szCs w:val="24"/>
+        </w:rPr>
+        <w:t>Reliability, is the author affiliated with a known, respectable institution?</w:t>
+      </w:r>
+    </w:p>
+    <w:p>
+      <w:pPr>
+        <w:pStyle w:val="ListParagraph"/>
+        <w:numPr>
+          <w:ilvl w:val="0"/>
+          <w:numId w:val="26"/>
+        </w:numPr>
+        <w:spacing w:before="120" w:after="120" w:line="360" w:lineRule="auto"/>
+        <w:jc w:val="both"/>
+        <w:rPr>
+          <w:rFonts w:ascii="Times New Roman" w:hAnsi="Times New Roman" w:cs="Times New Roman"/>
+          <w:sz w:val="24"/>
+          <w:szCs w:val="24"/>
+        </w:rPr>
+      </w:pPr>
+      <w:r>
+        <w:rPr>
+          <w:rFonts w:ascii="Times New Roman" w:hAnsi="Times New Roman" w:cs="Times New Roman"/>
+          <w:sz w:val="24"/>
+          <w:szCs w:val="24"/>
+        </w:rPr>
+        <w:t>Does the reading you have already done on the subject make the information seem accurate?</w:t>
+      </w:r>
+    </w:p>
+    <w:p>
+      <w:pPr>
+        <w:pStyle w:val="ListParagraph"/>
+        <w:numPr>
+          <w:ilvl w:val="0"/>
+          <w:numId w:val="26"/>
+        </w:numPr>
+        <w:spacing w:before="120" w:after="120" w:line="360" w:lineRule="auto"/>
+        <w:jc w:val="both"/>
+        <w:rPr>
+          <w:rFonts w:ascii="Times New Roman" w:hAnsi="Times New Roman" w:cs="Times New Roman"/>
+          <w:sz w:val="24"/>
+          <w:szCs w:val="24"/>
+        </w:rPr>
+      </w:pPr>
+      <w:r>
+        <w:rPr>
+          <w:rFonts w:ascii="Times New Roman" w:hAnsi="Times New Roman" w:cs="Times New Roman"/>
+          <w:sz w:val="24"/>
+          <w:szCs w:val="24"/>
+        </w:rPr>
+        <w:t xml:space="preserve">Does the text follow basic rules of grammar, Spelling and composition? </w:t>
+      </w:r>
+    </w:p>
+    <w:p>
+      <w:pPr>
+        <w:spacing w:before="120" w:after="120" w:line="360" w:lineRule="auto"/>
+        <w:ind w:left="360"/>
+        <w:jc w:val="both"/>
+        <w:rPr>
+          <w:rFonts w:ascii="Times New Roman" w:hAnsi="Times New Roman" w:cs="Times New Roman"/>
+          <w:sz w:val="24"/>
+          <w:szCs w:val="24"/>
+        </w:rPr>
+      </w:pPr>
+      <w:r>
+        <w:rPr>
+          <w:rFonts w:ascii="Times New Roman" w:hAnsi="Times New Roman" w:cs="Times New Roman"/>
+          <w:sz w:val="24"/>
+          <w:szCs w:val="24"/>
+        </w:rPr>
+        <w:t>Based on the above criteria, I evaluated two websites.</w:t>
+      </w:r>
+    </w:p>
+    <w:p>
+      <w:pPr>
+        <w:pStyle w:val="ListParagraph"/>
+        <w:numPr>
+          <w:ilvl w:val="0"/>
+          <w:numId w:val="27"/>
+        </w:numPr>
+        <w:spacing w:before="120" w:after="120" w:line="360" w:lineRule="auto"/>
+        <w:jc w:val="both"/>
+        <w:rPr>
+          <w:rFonts w:ascii="Times New Roman" w:hAnsi="Times New Roman" w:cs="Times New Roman"/>
+          <w:sz w:val="24"/>
+          <w:szCs w:val="24"/>
+        </w:rPr>
+      </w:pPr>
+      <w:r>
+        <w:rPr>
+          <w:rFonts w:ascii="Times New Roman" w:hAnsi="Times New Roman" w:cs="Times New Roman"/>
+          <w:sz w:val="24"/>
+          <w:szCs w:val="24"/>
+        </w:rPr>
+        <w:t>CR7 (Cristiano Ronaldo Official Website)</w:t>
+      </w:r>
+    </w:p>
+    <w:p>
+      <w:pPr>
+        <w:pStyle w:val="ListParagraph"/>
+        <w:numPr>
+          <w:ilvl w:val="0"/>
+          <w:numId w:val="27"/>
+        </w:numPr>
+        <w:spacing w:before="120" w:after="120" w:line="360" w:lineRule="auto"/>
+        <w:jc w:val="both"/>
+        <w:rPr>
+          <w:rFonts w:ascii="Times New Roman" w:hAnsi="Times New Roman" w:cs="Times New Roman"/>
+          <w:sz w:val="24"/>
+          <w:szCs w:val="24"/>
+        </w:rPr>
+      </w:pPr>
+      <w:r>
+        <w:rPr>
+          <w:rFonts w:ascii="Times New Roman" w:hAnsi="Times New Roman" w:cs="Times New Roman"/>
+          <w:sz w:val="24"/>
+          <w:szCs w:val="24"/>
+        </w:rPr>
+        <w:t xml:space="preserve">Geeks for Geeks </w:t>
+      </w:r>
+      <w:r>
+        <w:rPr>
+          <w:rFonts w:ascii="Times New Roman" w:hAnsi="Times New Roman" w:cs="Times New Roman"/>
+          <w:sz w:val="24"/>
+          <w:szCs w:val="24"/>
+        </w:rPr>
+        <w:t>(</w:t>
+      </w:r>
+      <w:hyperlink r:id="rId73" w:history="1">
+        <w:r>
+          <w:rPr>
+            <w:rStyle w:val="Hyperlink"/>
+            <w:rFonts w:ascii="Times New Roman" w:hAnsi="Times New Roman" w:cs="Times New Roman"/>
+            <w:sz w:val="24"/>
+            <w:szCs w:val="24"/>
+          </w:rPr>
+          <w:t>https://www.geeksforgeeks.org/</w:t>
+        </w:r>
+      </w:hyperlink>
+      <w:r>
+        <w:t>)</w:t>
+      </w:r>
+    </w:p>
+    <w:p>
+      <w:pPr>
+        <w:pStyle w:val="Heading2"/>
+      </w:pPr>
+      <w:bookmarkStart w:id="21" w:name="_Toc34406753"/>
+      <w:r>
+        <w:t>CR7</w:t>
+      </w:r>
+      <w:bookmarkEnd w:id="21"/>
+    </w:p>
+    <w:p>
+      <w:pPr>
+        <w:pStyle w:val="ListParagraph"/>
+        <w:numPr>
+          <w:ilvl w:val="0"/>
+          <w:numId w:val="28"/>
+        </w:numPr>
+        <w:spacing w:before="120" w:after="120" w:line="360" w:lineRule="auto"/>
+        <w:jc w:val="both"/>
+        <w:rPr>
+          <w:rFonts w:ascii="Times New Roman" w:hAnsi="Times New Roman" w:cs="Times New Roman"/>
+          <w:sz w:val="24"/>
+          <w:szCs w:val="24"/>
+        </w:rPr>
+      </w:pPr>
+      <w:r>
+        <w:rPr>
+          <w:rFonts w:ascii="Times New Roman" w:hAnsi="Times New Roman" w:cs="Times New Roman"/>
+          <w:sz w:val="24"/>
+          <w:szCs w:val="24"/>
+        </w:rPr>
+        <w:t>Authorship</w:t>
+      </w:r>
+    </w:p>
+    <w:p>
+      <w:pPr>
+        <w:pStyle w:val="ListParagraph"/>
+        <w:numPr>
+          <w:ilvl w:val="0"/>
+          <w:numId w:val="29"/>
+        </w:numPr>
+        <w:spacing w:before="120" w:after="120" w:line="360" w:lineRule="auto"/>
+        <w:jc w:val="both"/>
+        <w:rPr>
+          <w:rFonts w:ascii="Times New Roman" w:hAnsi="Times New Roman" w:cs="Times New Roman"/>
+          <w:sz w:val="24"/>
+          <w:szCs w:val="24"/>
+        </w:rPr>
+      </w:pPr>
+      <w:r>
+        <w:rPr>
+          <w:rFonts w:ascii="Times New Roman" w:hAnsi="Times New Roman" w:cs="Times New Roman"/>
+          <w:sz w:val="24"/>
+          <w:szCs w:val="24"/>
+        </w:rPr>
+        <w:t>Powered or developed by 7EGEND</w:t>
+      </w:r>
+    </w:p>
+    <w:p>
+      <w:pPr>
+        <w:pStyle w:val="ListParagraph"/>
+        <w:numPr>
+          <w:ilvl w:val="0"/>
+          <w:numId w:val="29"/>
+        </w:numPr>
+        <w:spacing w:before="120" w:after="120" w:line="360" w:lineRule="auto"/>
+        <w:jc w:val="both"/>
+        <w:rPr>
+          <w:rFonts w:ascii="Times New Roman" w:hAnsi="Times New Roman" w:cs="Times New Roman"/>
+          <w:sz w:val="24"/>
+          <w:szCs w:val="24"/>
+        </w:rPr>
+      </w:pPr>
+      <w:r>
+        <w:rPr>
+          <w:rFonts w:ascii="Times New Roman" w:hAnsi="Times New Roman" w:cs="Times New Roman"/>
+          <w:sz w:val="24"/>
+          <w:szCs w:val="24"/>
+        </w:rPr>
+        <w:t>Owned by Cristiano Ronaldo</w:t>
+      </w:r>
+    </w:p>
+    <w:p>
+      <w:pPr>
+        <w:pStyle w:val="ListParagraph"/>
+        <w:numPr>
+          <w:ilvl w:val="0"/>
+          <w:numId w:val="29"/>
+        </w:numPr>
+        <w:spacing w:before="120" w:after="120" w:line="360" w:lineRule="auto"/>
+        <w:jc w:val="both"/>
+        <w:rPr>
+          <w:rFonts w:ascii="Times New Roman" w:hAnsi="Times New Roman" w:cs="Times New Roman"/>
+          <w:sz w:val="24"/>
+          <w:szCs w:val="24"/>
+        </w:rPr>
+      </w:pPr>
+      <w:r>
+        <w:rPr>
+          <w:rFonts w:ascii="Times New Roman" w:hAnsi="Times New Roman" w:cs="Times New Roman"/>
+          <w:sz w:val="24"/>
+          <w:szCs w:val="24"/>
+        </w:rPr>
+        <w:t>Contact is clearly available which is the official twitter, Instagram, and Facebook page of Cristiano Ronaldo.</w:t>
+      </w:r>
+    </w:p>
+    <w:p>
+      <w:pPr>
+        <w:pStyle w:val="ListParagraph"/>
+        <w:numPr>
+          <w:ilvl w:val="0"/>
+          <w:numId w:val="29"/>
+        </w:numPr>
+        <w:spacing w:before="120" w:after="120" w:line="360" w:lineRule="auto"/>
+        <w:jc w:val="both"/>
+        <w:rPr>
+          <w:rFonts w:ascii="Times New Roman" w:hAnsi="Times New Roman" w:cs="Times New Roman"/>
+          <w:sz w:val="24"/>
+          <w:szCs w:val="24"/>
+        </w:rPr>
+      </w:pPr>
+      <w:r>
+        <w:rPr>
+          <w:rFonts w:ascii="Times New Roman" w:hAnsi="Times New Roman" w:cs="Times New Roman"/>
+          <w:sz w:val="24"/>
+          <w:szCs w:val="24"/>
+        </w:rPr>
+        <w:t>Organizations like Nike, MTG, CLEAR, and others works together with him.</w:t>
+      </w:r>
+    </w:p>
+    <w:p>
+      <w:pPr>
+        <w:pStyle w:val="ListParagraph"/>
+        <w:numPr>
+          <w:ilvl w:val="0"/>
+          <w:numId w:val="28"/>
+        </w:numPr>
+        <w:spacing w:before="120" w:after="120" w:line="360" w:lineRule="auto"/>
+        <w:jc w:val="both"/>
+        <w:rPr>
+          <w:rFonts w:ascii="Times New Roman" w:hAnsi="Times New Roman" w:cs="Times New Roman"/>
+          <w:sz w:val="24"/>
+          <w:szCs w:val="24"/>
+        </w:rPr>
+      </w:pPr>
+      <w:r>
+        <w:rPr>
+          <w:rFonts w:ascii="Times New Roman" w:hAnsi="Times New Roman" w:cs="Times New Roman"/>
+          <w:sz w:val="24"/>
+          <w:szCs w:val="24"/>
+        </w:rPr>
+        <w:t>Purpose</w:t>
+      </w:r>
+    </w:p>
+    <w:p>
+      <w:pPr>
+        <w:spacing w:before="120" w:after="120" w:line="360" w:lineRule="auto"/>
+        <w:ind w:left="360"/>
+        <w:jc w:val="both"/>
+        <w:rPr>
+          <w:rFonts w:ascii="Times New Roman" w:hAnsi="Times New Roman" w:cs="Times New Roman"/>
+          <w:color w:val="222222"/>
+          <w:sz w:val="24"/>
+          <w:szCs w:val="24"/>
+          <w:shd w:val="clear" w:color="auto" w:fill="FFFFFF"/>
+        </w:rPr>
+      </w:pPr>
+      <w:r>
+        <w:rPr>
+          <w:rFonts w:ascii="Times New Roman" w:hAnsi="Times New Roman" w:cs="Times New Roman"/>
+          <w:sz w:val="24"/>
+          <w:szCs w:val="24"/>
+        </w:rPr>
+        <w:t xml:space="preserve">As a personal website, it is </w:t>
+      </w:r>
+      <w:r>
+        <w:rPr>
+          <w:rFonts w:ascii="Times New Roman" w:hAnsi="Times New Roman" w:cs="Times New Roman"/>
+          <w:color w:val="222222"/>
+          <w:sz w:val="24"/>
+          <w:szCs w:val="24"/>
+          <w:shd w:val="clear" w:color="auto" w:fill="FFFFFF"/>
+        </w:rPr>
+        <w:t>primarily used for informative or entertainment purposes</w:t>
+      </w:r>
+      <w:r>
+        <w:rPr>
+          <w:rFonts w:ascii="Times New Roman" w:hAnsi="Times New Roman" w:cs="Times New Roman"/>
+          <w:color w:val="222222"/>
+          <w:sz w:val="24"/>
+          <w:szCs w:val="24"/>
+          <w:shd w:val="clear" w:color="auto" w:fill="FFFFFF"/>
+        </w:rPr>
+        <w:t>. It introduces C. Ronaldo to the world by far more than He is known in football matches. It showed his career, business involvement, advertisement, and biography.</w:t>
+      </w:r>
+    </w:p>
+    <w:p>
+      <w:pPr>
+        <w:pStyle w:val="ListParagraph"/>
+        <w:numPr>
+          <w:ilvl w:val="0"/>
+          <w:numId w:val="28"/>
+        </w:numPr>
+        <w:spacing w:before="120" w:after="120" w:line="360" w:lineRule="auto"/>
+        <w:jc w:val="both"/>
+        <w:rPr>
+          <w:rFonts w:ascii="Times New Roman" w:hAnsi="Times New Roman" w:cs="Times New Roman"/>
+          <w:sz w:val="28"/>
+          <w:szCs w:val="28"/>
+        </w:rPr>
+      </w:pPr>
+      <w:r>
+        <w:rPr>
+          <w:rFonts w:ascii="Times New Roman" w:hAnsi="Times New Roman" w:cs="Times New Roman"/>
+          <w:color w:val="222222"/>
+          <w:sz w:val="24"/>
+          <w:szCs w:val="24"/>
+          <w:shd w:val="clear" w:color="auto" w:fill="FFFFFF"/>
+        </w:rPr>
+        <w:t>Currency</w:t>
+      </w:r>
+    </w:p>
+    <w:p>
+      <w:pPr>
+        <w:spacing w:before="120" w:after="120" w:line="360" w:lineRule="auto"/>
+        <w:ind w:left="360"/>
+        <w:jc w:val="both"/>
+        <w:rPr>
+          <w:rFonts w:ascii="Times New Roman" w:hAnsi="Times New Roman" w:cs="Times New Roman"/>
+          <w:color w:val="222222"/>
+          <w:sz w:val="24"/>
+          <w:szCs w:val="24"/>
+          <w:shd w:val="clear" w:color="auto" w:fill="FFFFFF"/>
+        </w:rPr>
+      </w:pPr>
+      <w:r>
+        <w:rPr>
+          <w:rFonts w:ascii="Times New Roman" w:hAnsi="Times New Roman" w:cs="Times New Roman"/>
+          <w:color w:val="222222"/>
+          <w:sz w:val="24"/>
+          <w:szCs w:val="24"/>
+          <w:shd w:val="clear" w:color="auto" w:fill="FFFFFF"/>
+        </w:rPr>
+        <w:t>It was almost the same from its creation until its first update in 2018, and last update was made in 2020.</w:t>
+      </w:r>
+    </w:p>
+    <w:p>
+      <w:pPr>
+        <w:pStyle w:val="ListParagraph"/>
+        <w:numPr>
+          <w:ilvl w:val="0"/>
+          <w:numId w:val="28"/>
+        </w:numPr>
+        <w:spacing w:before="120" w:after="120" w:line="360" w:lineRule="auto"/>
+        <w:jc w:val="both"/>
+        <w:rPr>
+          <w:rFonts w:ascii="Times New Roman" w:hAnsi="Times New Roman" w:cs="Times New Roman"/>
+          <w:sz w:val="28"/>
+          <w:szCs w:val="28"/>
+        </w:rPr>
+      </w:pPr>
+      <w:r>
+        <w:rPr>
+          <w:rFonts w:ascii="Times New Roman" w:hAnsi="Times New Roman" w:cs="Times New Roman"/>
+          <w:color w:val="222222"/>
+          <w:sz w:val="24"/>
+          <w:szCs w:val="24"/>
+          <w:shd w:val="clear" w:color="auto" w:fill="FFFFFF"/>
+        </w:rPr>
+        <w:t>Objectivity</w:t>
+      </w:r>
+    </w:p>
+    <w:p>
+      <w:pPr>
+        <w:spacing w:before="120" w:after="120" w:line="360" w:lineRule="auto"/>
+        <w:ind w:left="360"/>
+        <w:jc w:val="both"/>
+        <w:rPr>
+          <w:rFonts w:ascii="Times New Roman" w:hAnsi="Times New Roman" w:cs="Times New Roman"/>
+          <w:color w:val="222222"/>
+          <w:sz w:val="24"/>
+          <w:szCs w:val="24"/>
+          <w:shd w:val="clear" w:color="auto" w:fill="FFFFFF"/>
+        </w:rPr>
+      </w:pPr>
+      <w:r>
+        <w:rPr>
+          <w:rFonts w:ascii="Times New Roman" w:hAnsi="Times New Roman" w:cs="Times New Roman"/>
+          <w:color w:val="222222"/>
+          <w:sz w:val="24"/>
+          <w:szCs w:val="24"/>
+          <w:shd w:val="clear" w:color="auto" w:fill="FFFFFF"/>
+        </w:rPr>
+        <w:t>The site informs who Ronaldo is and in what business is he involved. I observed no bias with the site.</w:t>
+      </w:r>
+    </w:p>
+    <w:p>
+      <w:pPr>
+        <w:pStyle w:val="ListParagraph"/>
+        <w:numPr>
+          <w:ilvl w:val="0"/>
+          <w:numId w:val="28"/>
+        </w:numPr>
+        <w:spacing w:before="120" w:after="120" w:line="360" w:lineRule="auto"/>
+        <w:jc w:val="both"/>
+        <w:rPr>
+          <w:rFonts w:ascii="Times New Roman" w:hAnsi="Times New Roman" w:cs="Times New Roman"/>
+          <w:sz w:val="28"/>
+          <w:szCs w:val="28"/>
+        </w:rPr>
+      </w:pPr>
+      <w:r>
+        <w:rPr>
+          <w:rFonts w:ascii="Times New Roman" w:hAnsi="Times New Roman" w:cs="Times New Roman"/>
+          <w:color w:val="222222"/>
+          <w:sz w:val="24"/>
+          <w:szCs w:val="24"/>
+          <w:shd w:val="clear" w:color="auto" w:fill="FFFFFF"/>
+        </w:rPr>
+        <w:t>Accuracy</w:t>
+      </w:r>
+    </w:p>
+    <w:p>
+      <w:pPr>
+        <w:spacing w:before="120" w:after="120" w:line="360" w:lineRule="auto"/>
+        <w:ind w:left="360"/>
+        <w:jc w:val="both"/>
+        <w:rPr>
+          <w:rFonts w:ascii="Times New Roman" w:hAnsi="Times New Roman" w:cs="Times New Roman"/>
+          <w:color w:val="222222"/>
+          <w:sz w:val="24"/>
+          <w:szCs w:val="24"/>
+          <w:shd w:val="clear" w:color="auto" w:fill="FFFFFF"/>
+        </w:rPr>
+      </w:pPr>
+      <w:r>
+        <w:rPr>
+          <w:rFonts w:ascii="Times New Roman" w:hAnsi="Times New Roman" w:cs="Times New Roman"/>
+          <w:color w:val="222222"/>
+          <w:sz w:val="24"/>
+          <w:szCs w:val="24"/>
+          <w:shd w:val="clear" w:color="auto" w:fill="FFFFFF"/>
+        </w:rPr>
+        <w:t>The site is affiliated with the most known company like Nike. The information also makes sense and I found it Accurate.</w:t>
+      </w:r>
+    </w:p>
+    <w:p>
+      <w:pPr>
+        <w:pStyle w:val="Heading2"/>
+        <w:rPr>
+          <w:sz w:val="28"/>
+          <w:szCs w:val="28"/>
+        </w:rPr>
+      </w:pPr>
+      <w:bookmarkStart w:id="22" w:name="_Toc34406754"/>
+      <w:r>
+        <w:rPr>
+          <w:color w:val="222222"/>
+          <w:shd w:val="clear" w:color="auto" w:fill="FFFFFF"/>
+        </w:rPr>
+        <w:lastRenderedPageBreak/>
+        <w:t>Geeks for Geeks (</w:t>
+      </w:r>
+      <w:hyperlink r:id="rId74" w:history="1">
+        <w:r>
+          <w:rPr>
+            <w:rStyle w:val="Hyperlink"/>
+            <w:rFonts w:ascii="Times New Roman" w:hAnsi="Times New Roman" w:cs="Times New Roman"/>
+            <w:sz w:val="24"/>
+            <w:szCs w:val="24"/>
+          </w:rPr>
+          <w:t>https://www.geeksforgeeks.org/</w:t>
+        </w:r>
+      </w:hyperlink>
+      <w:r>
+        <w:t>)</w:t>
+      </w:r>
+      <w:bookmarkEnd w:id="22"/>
+    </w:p>
+    <w:p>
+      <w:pPr>
+        <w:pStyle w:val="ListParagraph"/>
+        <w:numPr>
+          <w:ilvl w:val="0"/>
+          <w:numId w:val="30"/>
+        </w:numPr>
+        <w:spacing w:before="120" w:after="120" w:line="360" w:lineRule="auto"/>
+        <w:jc w:val="both"/>
+        <w:rPr>
+          <w:rFonts w:ascii="Times New Roman" w:hAnsi="Times New Roman" w:cs="Times New Roman"/>
+          <w:sz w:val="28"/>
+          <w:szCs w:val="28"/>
+        </w:rPr>
+      </w:pPr>
+      <w:r>
+        <w:rPr>
+          <w:rFonts w:ascii="Times New Roman" w:hAnsi="Times New Roman" w:cs="Times New Roman"/>
+          <w:color w:val="222222"/>
+          <w:sz w:val="24"/>
+          <w:szCs w:val="24"/>
+          <w:shd w:val="clear" w:color="auto" w:fill="FFFFFF"/>
+        </w:rPr>
+        <w:t>Authorship</w:t>
+      </w:r>
+    </w:p>
+    <w:p>
+      <w:pPr>
+        <w:pStyle w:val="ListParagraph"/>
+        <w:numPr>
+          <w:ilvl w:val="0"/>
+          <w:numId w:val="31"/>
+        </w:numPr>
+        <w:spacing w:before="120" w:after="120" w:line="360" w:lineRule="auto"/>
+        <w:jc w:val="both"/>
+        <w:rPr>
+          <w:rFonts w:ascii="Times New Roman" w:hAnsi="Times New Roman" w:cs="Times New Roman"/>
+          <w:sz w:val="28"/>
+          <w:szCs w:val="28"/>
+        </w:rPr>
+      </w:pPr>
+      <w:r>
+        <w:rPr>
+          <w:rFonts w:ascii="Times New Roman" w:hAnsi="Times New Roman" w:cs="Times New Roman"/>
+          <w:color w:val="222222"/>
+          <w:sz w:val="24"/>
+          <w:szCs w:val="24"/>
+          <w:shd w:val="clear" w:color="auto" w:fill="FFFFFF"/>
+        </w:rPr>
+        <w:t xml:space="preserve">The website is owned by </w:t>
+      </w:r>
+      <w:r>
+        <w:rPr>
+          <w:rFonts w:ascii="Times New Roman" w:hAnsi="Times New Roman" w:cs="Times New Roman"/>
+          <w:color w:val="222222"/>
+          <w:sz w:val="24"/>
+          <w:szCs w:val="24"/>
+          <w:shd w:val="clear" w:color="auto" w:fill="FFFFFF"/>
+        </w:rPr>
+        <w:t>IIT Roorkee alumnus and founder of Geeks</w:t>
+      </w:r>
+      <w:r>
+        <w:rPr>
+          <w:rFonts w:ascii="Times New Roman" w:hAnsi="Times New Roman" w:cs="Times New Roman"/>
+          <w:color w:val="222222"/>
+          <w:sz w:val="24"/>
+          <w:szCs w:val="24"/>
+          <w:shd w:val="clear" w:color="auto" w:fill="FFFFFF"/>
+        </w:rPr>
+        <w:t xml:space="preserve"> </w:t>
+      </w:r>
+      <w:r>
+        <w:rPr>
+          <w:rFonts w:ascii="Times New Roman" w:hAnsi="Times New Roman" w:cs="Times New Roman"/>
+          <w:color w:val="222222"/>
+          <w:sz w:val="24"/>
+          <w:szCs w:val="24"/>
+          <w:shd w:val="clear" w:color="auto" w:fill="FFFFFF"/>
+        </w:rPr>
+        <w:t>for</w:t>
+      </w:r>
+      <w:r>
+        <w:rPr>
+          <w:rFonts w:ascii="Times New Roman" w:hAnsi="Times New Roman" w:cs="Times New Roman"/>
+          <w:color w:val="222222"/>
+          <w:sz w:val="24"/>
+          <w:szCs w:val="24"/>
+          <w:shd w:val="clear" w:color="auto" w:fill="FFFFFF"/>
+        </w:rPr>
+        <w:t xml:space="preserve"> </w:t>
+      </w:r>
+      <w:r>
+        <w:rPr>
+          <w:rFonts w:ascii="Times New Roman" w:hAnsi="Times New Roman" w:cs="Times New Roman"/>
+          <w:color w:val="222222"/>
+          <w:sz w:val="24"/>
+          <w:szCs w:val="24"/>
+          <w:shd w:val="clear" w:color="auto" w:fill="FFFFFF"/>
+        </w:rPr>
+        <w:t>Geeks</w:t>
+      </w:r>
+      <w:r>
+        <w:rPr>
+          <w:rFonts w:ascii="Times New Roman" w:hAnsi="Times New Roman" w:cs="Times New Roman"/>
+          <w:color w:val="222222"/>
+          <w:sz w:val="24"/>
+          <w:szCs w:val="24"/>
+          <w:shd w:val="clear" w:color="auto" w:fill="FFFFFF"/>
+        </w:rPr>
+        <w:t>.</w:t>
+      </w:r>
+    </w:p>
+    <w:p>
+      <w:pPr>
+        <w:pStyle w:val="ListParagraph"/>
+        <w:numPr>
+          <w:ilvl w:val="0"/>
+          <w:numId w:val="31"/>
+        </w:numPr>
+        <w:spacing w:before="120" w:after="120" w:line="360" w:lineRule="auto"/>
+        <w:jc w:val="both"/>
+        <w:rPr>
+          <w:rFonts w:ascii="Times New Roman" w:hAnsi="Times New Roman" w:cs="Times New Roman"/>
+          <w:sz w:val="28"/>
+          <w:szCs w:val="28"/>
+        </w:rPr>
+      </w:pPr>
+      <w:r>
+        <w:rPr>
+          <w:rFonts w:ascii="Times New Roman" w:hAnsi="Times New Roman" w:cs="Times New Roman"/>
+          <w:color w:val="222222"/>
+          <w:sz w:val="24"/>
+          <w:szCs w:val="24"/>
+          <w:shd w:val="clear" w:color="auto" w:fill="FFFFFF"/>
+        </w:rPr>
+        <w:t>Contact is clearly identified, Facebook, Instagram, twitter, and YouTube of their own.</w:t>
+      </w:r>
+    </w:p>
+    <w:p>
+      <w:pPr>
+        <w:pStyle w:val="ListParagraph"/>
+        <w:numPr>
+          <w:ilvl w:val="0"/>
+          <w:numId w:val="30"/>
+        </w:numPr>
+        <w:spacing w:before="120" w:after="120" w:line="360" w:lineRule="auto"/>
+        <w:jc w:val="both"/>
+        <w:rPr>
+          <w:rFonts w:ascii="Times New Roman" w:hAnsi="Times New Roman" w:cs="Times New Roman"/>
+          <w:sz w:val="28"/>
+          <w:szCs w:val="28"/>
+        </w:rPr>
+      </w:pPr>
+      <w:r>
+        <w:rPr>
+          <w:rFonts w:ascii="Times New Roman" w:hAnsi="Times New Roman" w:cs="Times New Roman"/>
+          <w:sz w:val="24"/>
+          <w:szCs w:val="24"/>
+        </w:rPr>
+        <w:t>Purpose</w:t>
+      </w:r>
+    </w:p>
+    <w:p>
+      <w:pPr>
+        <w:spacing w:before="120" w:after="120" w:line="360" w:lineRule="auto"/>
+        <w:ind w:left="360"/>
+        <w:jc w:val="both"/>
+        <w:rPr>
+          <w:rFonts w:ascii="Times New Roman" w:hAnsi="Times New Roman" w:cs="Times New Roman"/>
+          <w:sz w:val="24"/>
+          <w:szCs w:val="24"/>
+        </w:rPr>
+      </w:pPr>
+      <w:r>
+        <w:rPr>
+          <w:rFonts w:ascii="Times New Roman" w:hAnsi="Times New Roman" w:cs="Times New Roman"/>
+          <w:sz w:val="24"/>
+          <w:szCs w:val="24"/>
+        </w:rPr>
+        <w:t>As educational website,</w:t>
+      </w:r>
+      <w:r>
+        <w:rPr>
+          <w:rFonts w:ascii="Times New Roman" w:hAnsi="Times New Roman" w:cs="Times New Roman"/>
+          <w:sz w:val="24"/>
+          <w:szCs w:val="24"/>
+        </w:rPr>
+        <w:t xml:space="preserve"> it’s major purpose of enhancing learning. The information and materials provided by the site help in facilitating and enhancing learning. So, it meets its purpose.</w:t>
+      </w:r>
+    </w:p>
+    <w:p>
+      <w:pPr>
+        <w:pStyle w:val="ListParagraph"/>
+        <w:numPr>
+          <w:ilvl w:val="0"/>
+          <w:numId w:val="30"/>
+        </w:numPr>
+        <w:spacing w:before="120" w:after="120" w:line="360" w:lineRule="auto"/>
+        <w:jc w:val="both"/>
+        <w:rPr>
+          <w:rFonts w:ascii="Times New Roman" w:hAnsi="Times New Roman" w:cs="Times New Roman"/>
+          <w:sz w:val="24"/>
+          <w:szCs w:val="24"/>
+        </w:rPr>
+      </w:pPr>
+      <w:r>
+        <w:rPr>
+          <w:rFonts w:ascii="Times New Roman" w:hAnsi="Times New Roman" w:cs="Times New Roman"/>
+          <w:sz w:val="24"/>
+          <w:szCs w:val="24"/>
+        </w:rPr>
+        <w:t>Currency</w:t>
+      </w:r>
+    </w:p>
+    <w:p>
+      <w:pPr>
+        <w:spacing w:before="120" w:after="120" w:line="360" w:lineRule="auto"/>
+        <w:ind w:left="360"/>
+        <w:jc w:val="both"/>
+        <w:rPr>
+          <w:rFonts w:ascii="Times New Roman" w:hAnsi="Times New Roman" w:cs="Times New Roman"/>
+          <w:sz w:val="24"/>
+          <w:szCs w:val="24"/>
+        </w:rPr>
+      </w:pPr>
+      <w:r>
+        <w:rPr>
+          <w:rFonts w:ascii="Times New Roman" w:hAnsi="Times New Roman" w:cs="Times New Roman"/>
+          <w:sz w:val="24"/>
+          <w:szCs w:val="24"/>
+        </w:rPr>
+        <w:t>It has been updating since its start until its last update in 2020.</w:t>
+      </w:r>
+    </w:p>
+    <w:p>
+      <w:pPr>
+        <w:pStyle w:val="ListParagraph"/>
+        <w:numPr>
+          <w:ilvl w:val="0"/>
+          <w:numId w:val="30"/>
+        </w:numPr>
+        <w:spacing w:before="120" w:after="120" w:line="360" w:lineRule="auto"/>
+        <w:jc w:val="both"/>
+        <w:rPr>
+          <w:rFonts w:ascii="Times New Roman" w:hAnsi="Times New Roman" w:cs="Times New Roman"/>
+          <w:sz w:val="24"/>
+          <w:szCs w:val="24"/>
+        </w:rPr>
+      </w:pPr>
+      <w:r>
+        <w:rPr>
+          <w:rFonts w:ascii="Times New Roman" w:hAnsi="Times New Roman" w:cs="Times New Roman"/>
+          <w:sz w:val="24"/>
+          <w:szCs w:val="24"/>
+        </w:rPr>
+        <w:t>Objective</w:t>
+      </w:r>
+    </w:p>
+    <w:p>
+      <w:pPr>
+        <w:spacing w:before="120" w:after="120" w:line="360" w:lineRule="auto"/>
+        <w:ind w:left="360"/>
+        <w:jc w:val="both"/>
+        <w:rPr>
+          <w:rFonts w:ascii="Times New Roman" w:hAnsi="Times New Roman" w:cs="Times New Roman"/>
+          <w:sz w:val="24"/>
+          <w:szCs w:val="24"/>
+        </w:rPr>
+      </w:pPr>
+      <w:r>
+        <w:rPr>
+          <w:rFonts w:ascii="Times New Roman" w:hAnsi="Times New Roman" w:cs="Times New Roman"/>
+          <w:sz w:val="24"/>
+          <w:szCs w:val="24"/>
+        </w:rPr>
+        <w:t>The site is not biased as I observed. It just offer</w:t>
+      </w:r>
+      <w:r>
+        <w:rPr>
+          <w:rFonts w:ascii="Times New Roman" w:hAnsi="Times New Roman" w:cs="Times New Roman"/>
+          <w:sz w:val="24"/>
+          <w:szCs w:val="24"/>
+        </w:rPr>
+        <w:t>s</w:t>
+      </w:r>
+      <w:r>
+        <w:rPr>
+          <w:rFonts w:ascii="Times New Roman" w:hAnsi="Times New Roman" w:cs="Times New Roman"/>
+          <w:sz w:val="24"/>
+          <w:szCs w:val="24"/>
+        </w:rPr>
+        <w:t xml:space="preserve"> courses and information.</w:t>
+      </w:r>
+    </w:p>
+    <w:p>
+      <w:pPr>
+        <w:pStyle w:val="ListParagraph"/>
+        <w:numPr>
+          <w:ilvl w:val="0"/>
+          <w:numId w:val="30"/>
+        </w:numPr>
+        <w:spacing w:before="120" w:after="120" w:line="360" w:lineRule="auto"/>
+        <w:jc w:val="both"/>
+        <w:rPr>
+          <w:rFonts w:ascii="Times New Roman" w:hAnsi="Times New Roman" w:cs="Times New Roman"/>
+          <w:sz w:val="24"/>
+          <w:szCs w:val="24"/>
+        </w:rPr>
+      </w:pPr>
+      <w:r>
+        <w:rPr>
+          <w:rFonts w:ascii="Times New Roman" w:hAnsi="Times New Roman" w:cs="Times New Roman"/>
+          <w:sz w:val="24"/>
+          <w:szCs w:val="24"/>
+        </w:rPr>
+        <w:t>Accuracy</w:t>
+      </w:r>
+    </w:p>
+    <w:p>
+      <w:pPr>
+        <w:spacing w:before="120" w:after="120" w:line="360" w:lineRule="auto"/>
+        <w:ind w:left="360"/>
+        <w:jc w:val="both"/>
+        <w:rPr>
+          <w:rFonts w:ascii="Times New Roman" w:hAnsi="Times New Roman" w:cs="Times New Roman"/>
+          <w:sz w:val="24"/>
+          <w:szCs w:val="24"/>
+        </w:rPr>
+      </w:pPr>
+      <w:r>
+        <w:rPr>
+          <w:rFonts w:ascii="Times New Roman" w:hAnsi="Times New Roman" w:cs="Times New Roman"/>
+          <w:sz w:val="24"/>
+          <w:szCs w:val="24"/>
+        </w:rPr>
+        <w:t>As educational website, it provides sounding ideas and solutions for questions.</w:t>
+      </w:r>
+    </w:p>
+    <w:p/>
+    <w:p>
+      <w:bookmarkStart w:id="23" w:name="_GoBack"/>
+      <w:bookmarkEnd w:id="23"/>
     </w:p>
     <w:sectPr>
       <w:pgSz w:w="11906" w:h="16838"/>
@@ -6094,6 +7527,97 @@
 <file path=word/numbering.xml><?xml version="1.0" encoding="utf-8"?>
 <w:numbering xmlns:wpc="http://schemas.microsoft.com/office/word/2010/wordprocessingCanvas" xmlns:cx="http://schemas.microsoft.com/office/drawing/2014/chartex" xmlns:cx1="http://schemas.microsoft.com/office/drawing/2015/9/8/chartex" xmlns:cx2="http://schemas.microsoft.com/office/drawing/2015/10/21/chartex" xmlns:cx3="http://schemas.microsoft.com/office/drawing/2016/5/9/chartex" xmlns:cx4="http://schemas.microsoft.com/office/drawing/2016/5/10/chartex" xmlns:cx5="http://schemas.microsoft.com/office/drawing/2016/5/11/chartex" xmlns:cx6="http://schemas.microsoft.com/office/drawing/2016/5/12/chartex" xmlns:cx7="http://schemas.microsoft.com/office/drawing/2016/5/13/chartex" xmlns:cx8="http://schemas.microsoft.com/office/drawing/2016/5/14/chartex" xmlns:mc="http://schemas.openxmlformats.org/markup-compatibility/2006" xmlns:aink="http://schemas.microsoft.com/office/drawing/2016/ink" xmlns:am3d="http://schemas.microsoft.com/office/drawing/2017/model3d" xmlns:o="urn:schemas-microsoft-com:office:office" xmlns:r="http://schemas.openxmlformats.org/officeDocument/2006/relationships" xmlns:m="http://schemas.openxmlformats.org/officeDocument/2006/math" xmlns:v="urn:schemas-microsoft-com:vml" xmlns:wp14="http://schemas.microsoft.com/office/word/2010/wordprocessingDrawing" xmlns:wp="http://schemas.openxmlformats.org/drawingml/2006/wordprocessingDrawing" xmlns:w10="urn:schemas-microsoft-com:office:word" xmlns:w="http://schemas.openxmlformats.org/wordprocessingml/2006/main" xmlns:w14="http://schemas.microsoft.com/office/word/2010/wordml" xmlns:w15="http://schemas.microsoft.com/office/word/2012/wordml" xmlns:w16cid="http://schemas.microsoft.com/office/word/2016/wordml/cid" xmlns:w16se="http://schemas.microsoft.com/office/word/2015/wordml/symex" xmlns:wpg="http://schemas.microsoft.com/office/word/2010/wordprocessingGroup" xmlns:wpi="http://schemas.microsoft.com/office/word/2010/wordprocessingInk" xmlns:wne="http://schemas.microsoft.com/office/word/2006/wordml" xmlns:wps="http://schemas.microsoft.com/office/word/2010/wordprocessingShape" mc:Ignorable="w14 w15 w16se w16cid wp14">
   <w:abstractNum w:abstractNumId="0" w15:restartNumberingAfterBreak="0">
+    <w:nsid w:val="0006024E"/>
+    <w:multiLevelType w:val="hybridMultilevel"/>
+    <w:tmpl w:val="12A47C74"/>
+    <w:lvl w:ilvl="0" w:tplc="2484255E">
+      <w:start w:val="1"/>
+      <w:numFmt w:val="upperLetter"/>
+      <w:lvlText w:val="%1."/>
+      <w:lvlJc w:val="left"/>
+      <w:pPr>
+        <w:ind w:left="720" w:hanging="360"/>
+      </w:pPr>
+      <w:rPr>
+        <w:rFonts w:hint="default"/>
+        <w:color w:val="222222"/>
+        <w:sz w:val="24"/>
+      </w:rPr>
+    </w:lvl>
+    <w:lvl w:ilvl="1" w:tplc="04090019" w:tentative="1">
+      <w:start w:val="1"/>
+      <w:numFmt w:val="lowerLetter"/>
+      <w:lvlText w:val="%2."/>
+      <w:lvlJc w:val="left"/>
+      <w:pPr>
+        <w:ind w:left="1440" w:hanging="360"/>
+      </w:pPr>
+    </w:lvl>
+    <w:lvl w:ilvl="2" w:tplc="0409001B" w:tentative="1">
+      <w:start w:val="1"/>
+      <w:numFmt w:val="lowerRoman"/>
+      <w:lvlText w:val="%3."/>
+      <w:lvlJc w:val="right"/>
+      <w:pPr>
+        <w:ind w:left="2160" w:hanging="180"/>
+      </w:pPr>
+    </w:lvl>
+    <w:lvl w:ilvl="3" w:tplc="0409000F" w:tentative="1">
+      <w:start w:val="1"/>
+      <w:numFmt w:val="decimal"/>
+      <w:lvlText w:val="%4."/>
+      <w:lvlJc w:val="left"/>
+      <w:pPr>
+        <w:ind w:left="2880" w:hanging="360"/>
+      </w:pPr>
+    </w:lvl>
+    <w:lvl w:ilvl="4" w:tplc="04090019" w:tentative="1">
+      <w:start w:val="1"/>
+      <w:numFmt w:val="lowerLetter"/>
+      <w:lvlText w:val="%5."/>
+      <w:lvlJc w:val="left"/>
+      <w:pPr>
+        <w:ind w:left="3600" w:hanging="360"/>
+      </w:pPr>
+    </w:lvl>
+    <w:lvl w:ilvl="5" w:tplc="0409001B" w:tentative="1">
+      <w:start w:val="1"/>
+      <w:numFmt w:val="lowerRoman"/>
+      <w:lvlText w:val="%6."/>
+      <w:lvlJc w:val="right"/>
+      <w:pPr>
+        <w:ind w:left="4320" w:hanging="180"/>
+      </w:pPr>
+    </w:lvl>
+    <w:lvl w:ilvl="6" w:tplc="0409000F" w:tentative="1">
+      <w:start w:val="1"/>
+      <w:numFmt w:val="decimal"/>
+      <w:lvlText w:val="%7."/>
+      <w:lvlJc w:val="left"/>
+      <w:pPr>
+        <w:ind w:left="5040" w:hanging="360"/>
+      </w:pPr>
+    </w:lvl>
+    <w:lvl w:ilvl="7" w:tplc="04090019" w:tentative="1">
+      <w:start w:val="1"/>
+      <w:numFmt w:val="lowerLetter"/>
+      <w:lvlText w:val="%8."/>
+      <w:lvlJc w:val="left"/>
+      <w:pPr>
+        <w:ind w:left="5760" w:hanging="360"/>
+      </w:pPr>
+    </w:lvl>
+    <w:lvl w:ilvl="8" w:tplc="0409001B" w:tentative="1">
+      <w:start w:val="1"/>
+      <w:numFmt w:val="lowerRoman"/>
+      <w:lvlText w:val="%9."/>
+      <w:lvlJc w:val="right"/>
+      <w:pPr>
+        <w:ind w:left="6480" w:hanging="180"/>
+      </w:pPr>
+    </w:lvl>
+  </w:abstractNum>
+  <w:abstractNum w:abstractNumId="1" w15:restartNumberingAfterBreak="0">
     <w:nsid w:val="02982269"/>
     <w:multiLevelType w:val="hybridMultilevel"/>
     <w:tmpl w:val="A99C7822"/>
@@ -6206,7 +7730,7 @@
       </w:rPr>
     </w:lvl>
   </w:abstractNum>
-  <w:abstractNum w:abstractNumId="1" w15:restartNumberingAfterBreak="0">
+  <w:abstractNum w:abstractNumId="2" w15:restartNumberingAfterBreak="0">
     <w:nsid w:val="02A52A22"/>
     <w:multiLevelType w:val="hybridMultilevel"/>
     <w:tmpl w:val="18107102"/>
@@ -6319,7 +7843,7 @@
       </w:rPr>
     </w:lvl>
   </w:abstractNum>
-  <w:abstractNum w:abstractNumId="2" w15:restartNumberingAfterBreak="0">
+  <w:abstractNum w:abstractNumId="3" w15:restartNumberingAfterBreak="0">
     <w:nsid w:val="087D5DEE"/>
     <w:multiLevelType w:val="hybridMultilevel"/>
     <w:tmpl w:val="79366C96"/>
@@ -6432,7 +7956,7 @@
       </w:rPr>
     </w:lvl>
   </w:abstractNum>
-  <w:abstractNum w:abstractNumId="3" w15:restartNumberingAfterBreak="0">
+  <w:abstractNum w:abstractNumId="4" w15:restartNumberingAfterBreak="0">
     <w:nsid w:val="091C379E"/>
     <w:multiLevelType w:val="hybridMultilevel"/>
     <w:tmpl w:val="AC7825B6"/>
@@ -6545,7 +8069,7 @@
       </w:rPr>
     </w:lvl>
   </w:abstractNum>
-  <w:abstractNum w:abstractNumId="4" w15:restartNumberingAfterBreak="0">
+  <w:abstractNum w:abstractNumId="5" w15:restartNumberingAfterBreak="0">
     <w:nsid w:val="0F212319"/>
     <w:multiLevelType w:val="hybridMultilevel"/>
     <w:tmpl w:val="7FD453D4"/>
@@ -6658,7 +8182,7 @@
       </w:rPr>
     </w:lvl>
   </w:abstractNum>
-  <w:abstractNum w:abstractNumId="5" w15:restartNumberingAfterBreak="0">
+  <w:abstractNum w:abstractNumId="6" w15:restartNumberingAfterBreak="0">
     <w:nsid w:val="10387401"/>
     <w:multiLevelType w:val="hybridMultilevel"/>
     <w:tmpl w:val="3D5C4F84"/>
@@ -6771,7 +8295,96 @@
       </w:rPr>
     </w:lvl>
   </w:abstractNum>
-  <w:abstractNum w:abstractNumId="6" w15:restartNumberingAfterBreak="0">
+  <w:abstractNum w:abstractNumId="7" w15:restartNumberingAfterBreak="0">
+    <w:nsid w:val="12237FDD"/>
+    <w:multiLevelType w:val="hybridMultilevel"/>
+    <w:tmpl w:val="3DE4BDC4"/>
+    <w:lvl w:ilvl="0" w:tplc="0409000F">
+      <w:start w:val="1"/>
+      <w:numFmt w:val="decimal"/>
+      <w:lvlText w:val="%1."/>
+      <w:lvlJc w:val="left"/>
+      <w:pPr>
+        <w:ind w:left="720" w:hanging="360"/>
+      </w:pPr>
+      <w:rPr>
+        <w:rFonts w:hint="default"/>
+      </w:rPr>
+    </w:lvl>
+    <w:lvl w:ilvl="1" w:tplc="04090019" w:tentative="1">
+      <w:start w:val="1"/>
+      <w:numFmt w:val="lowerLetter"/>
+      <w:lvlText w:val="%2."/>
+      <w:lvlJc w:val="left"/>
+      <w:pPr>
+        <w:ind w:left="1440" w:hanging="360"/>
+      </w:pPr>
+    </w:lvl>
+    <w:lvl w:ilvl="2" w:tplc="0409001B" w:tentative="1">
+      <w:start w:val="1"/>
+      <w:numFmt w:val="lowerRoman"/>
+      <w:lvlText w:val="%3."/>
+      <w:lvlJc w:val="right"/>
+      <w:pPr>
+        <w:ind w:left="2160" w:hanging="180"/>
+      </w:pPr>
+    </w:lvl>
+    <w:lvl w:ilvl="3" w:tplc="0409000F" w:tentative="1">
+      <w:start w:val="1"/>
+      <w:numFmt w:val="decimal"/>
+      <w:lvlText w:val="%4."/>
+      <w:lvlJc w:val="left"/>
+      <w:pPr>
+        <w:ind w:left="2880" w:hanging="360"/>
+      </w:pPr>
+    </w:lvl>
+    <w:lvl w:ilvl="4" w:tplc="04090019" w:tentative="1">
+      <w:start w:val="1"/>
+      <w:numFmt w:val="lowerLetter"/>
+      <w:lvlText w:val="%5."/>
+      <w:lvlJc w:val="left"/>
+      <w:pPr>
+        <w:ind w:left="3600" w:hanging="360"/>
+      </w:pPr>
+    </w:lvl>
+    <w:lvl w:ilvl="5" w:tplc="0409001B" w:tentative="1">
+      <w:start w:val="1"/>
+      <w:numFmt w:val="lowerRoman"/>
+      <w:lvlText w:val="%6."/>
+      <w:lvlJc w:val="right"/>
+      <w:pPr>
+        <w:ind w:left="4320" w:hanging="180"/>
+      </w:pPr>
+    </w:lvl>
+    <w:lvl w:ilvl="6" w:tplc="0409000F" w:tentative="1">
+      <w:start w:val="1"/>
+      <w:numFmt w:val="decimal"/>
+      <w:lvlText w:val="%7."/>
+      <w:lvlJc w:val="left"/>
+      <w:pPr>
+        <w:ind w:left="5040" w:hanging="360"/>
+      </w:pPr>
+    </w:lvl>
+    <w:lvl w:ilvl="7" w:tplc="04090019" w:tentative="1">
+      <w:start w:val="1"/>
+      <w:numFmt w:val="lowerLetter"/>
+      <w:lvlText w:val="%8."/>
+      <w:lvlJc w:val="left"/>
+      <w:pPr>
+        <w:ind w:left="5760" w:hanging="360"/>
+      </w:pPr>
+    </w:lvl>
+    <w:lvl w:ilvl="8" w:tplc="0409001B" w:tentative="1">
+      <w:start w:val="1"/>
+      <w:numFmt w:val="lowerRoman"/>
+      <w:lvlText w:val="%9."/>
+      <w:lvlJc w:val="right"/>
+      <w:pPr>
+        <w:ind w:left="6480" w:hanging="180"/>
+      </w:pPr>
+    </w:lvl>
+  </w:abstractNum>
+  <w:abstractNum w:abstractNumId="8" w15:restartNumberingAfterBreak="0">
     <w:nsid w:val="146647A6"/>
     <w:multiLevelType w:val="hybridMultilevel"/>
     <w:tmpl w:val="F222B87E"/>
@@ -6884,7 +8497,120 @@
       </w:rPr>
     </w:lvl>
   </w:abstractNum>
-  <w:abstractNum w:abstractNumId="7" w15:restartNumberingAfterBreak="0">
+  <w:abstractNum w:abstractNumId="9" w15:restartNumberingAfterBreak="0">
+    <w:nsid w:val="1EF72F54"/>
+    <w:multiLevelType w:val="hybridMultilevel"/>
+    <w:tmpl w:val="AD18F584"/>
+    <w:lvl w:ilvl="0" w:tplc="04090001">
+      <w:start w:val="1"/>
+      <w:numFmt w:val="bullet"/>
+      <w:lvlText w:val=""/>
+      <w:lvlJc w:val="left"/>
+      <w:pPr>
+        <w:ind w:left="1080" w:hanging="360"/>
+      </w:pPr>
+      <w:rPr>
+        <w:rFonts w:ascii="Symbol" w:hAnsi="Symbol" w:hint="default"/>
+      </w:rPr>
+    </w:lvl>
+    <w:lvl w:ilvl="1" w:tplc="04090003" w:tentative="1">
+      <w:start w:val="1"/>
+      <w:numFmt w:val="bullet"/>
+      <w:lvlText w:val="o"/>
+      <w:lvlJc w:val="left"/>
+      <w:pPr>
+        <w:ind w:left="1800" w:hanging="360"/>
+      </w:pPr>
+      <w:rPr>
+        <w:rFonts w:ascii="Courier New" w:hAnsi="Courier New" w:cs="Courier New" w:hint="default"/>
+      </w:rPr>
+    </w:lvl>
+    <w:lvl w:ilvl="2" w:tplc="04090005" w:tentative="1">
+      <w:start w:val="1"/>
+      <w:numFmt w:val="bullet"/>
+      <w:lvlText w:val=""/>
+      <w:lvlJc w:val="left"/>
+      <w:pPr>
+        <w:ind w:left="2520" w:hanging="360"/>
+      </w:pPr>
+      <w:rPr>
+        <w:rFonts w:ascii="Wingdings" w:hAnsi="Wingdings" w:hint="default"/>
+      </w:rPr>
+    </w:lvl>
+    <w:lvl w:ilvl="3" w:tplc="04090001" w:tentative="1">
+      <w:start w:val="1"/>
+      <w:numFmt w:val="bullet"/>
+      <w:lvlText w:val=""/>
+      <w:lvlJc w:val="left"/>
+      <w:pPr>
+        <w:ind w:left="3240" w:hanging="360"/>
+      </w:pPr>
+      <w:rPr>
+        <w:rFonts w:ascii="Symbol" w:hAnsi="Symbol" w:hint="default"/>
+      </w:rPr>
+    </w:lvl>
+    <w:lvl w:ilvl="4" w:tplc="04090003" w:tentative="1">
+      <w:start w:val="1"/>
+      <w:numFmt w:val="bullet"/>
+      <w:lvlText w:val="o"/>
+      <w:lvlJc w:val="left"/>
+      <w:pPr>
+        <w:ind w:left="3960" w:hanging="360"/>
+      </w:pPr>
+      <w:rPr>
+        <w:rFonts w:ascii="Courier New" w:hAnsi="Courier New" w:cs="Courier New" w:hint="default"/>
+      </w:rPr>
+    </w:lvl>
+    <w:lvl w:ilvl="5" w:tplc="04090005" w:tentative="1">
+      <w:start w:val="1"/>
+      <w:numFmt w:val="bullet"/>
+      <w:lvlText w:val=""/>
+      <w:lvlJc w:val="left"/>
+      <w:pPr>
+        <w:ind w:left="4680" w:hanging="360"/>
+      </w:pPr>
+      <w:rPr>
+        <w:rFonts w:ascii="Wingdings" w:hAnsi="Wingdings" w:hint="default"/>
+      </w:rPr>
+    </w:lvl>
+    <w:lvl w:ilvl="6" w:tplc="04090001" w:tentative="1">
+      <w:start w:val="1"/>
+      <w:numFmt w:val="bullet"/>
+      <w:lvlText w:val=""/>
+      <w:lvlJc w:val="left"/>
+      <w:pPr>
+        <w:ind w:left="5400" w:hanging="360"/>
+      </w:pPr>
+      <w:rPr>
+        <w:rFonts w:ascii="Symbol" w:hAnsi="Symbol" w:hint="default"/>
+      </w:rPr>
+    </w:lvl>
+    <w:lvl w:ilvl="7" w:tplc="04090003" w:tentative="1">
+      <w:start w:val="1"/>
+      <w:numFmt w:val="bullet"/>
+      <w:lvlText w:val="o"/>
+      <w:lvlJc w:val="left"/>
+      <w:pPr>
+        <w:ind w:left="6120" w:hanging="360"/>
+      </w:pPr>
+      <w:rPr>
+        <w:rFonts w:ascii="Courier New" w:hAnsi="Courier New" w:cs="Courier New" w:hint="default"/>
+      </w:rPr>
+    </w:lvl>
+    <w:lvl w:ilvl="8" w:tplc="04090005" w:tentative="1">
+      <w:start w:val="1"/>
+      <w:numFmt w:val="bullet"/>
+      <w:lvlText w:val=""/>
+      <w:lvlJc w:val="left"/>
+      <w:pPr>
+        <w:ind w:left="6840" w:hanging="360"/>
+      </w:pPr>
+      <w:rPr>
+        <w:rFonts w:ascii="Wingdings" w:hAnsi="Wingdings" w:hint="default"/>
+      </w:rPr>
+    </w:lvl>
+  </w:abstractNum>
+  <w:abstractNum w:abstractNumId="10" w15:restartNumberingAfterBreak="0">
     <w:nsid w:val="215323B4"/>
     <w:multiLevelType w:val="hybridMultilevel"/>
     <w:tmpl w:val="D1B6F1F2"/>
@@ -6997,7 +8723,7 @@
       </w:rPr>
     </w:lvl>
   </w:abstractNum>
-  <w:abstractNum w:abstractNumId="8" w15:restartNumberingAfterBreak="0">
+  <w:abstractNum w:abstractNumId="11" w15:restartNumberingAfterBreak="0">
     <w:nsid w:val="226B0FD9"/>
     <w:multiLevelType w:val="hybridMultilevel"/>
     <w:tmpl w:val="5D50241E"/>
@@ -7110,7 +8836,209 @@
       </w:rPr>
     </w:lvl>
   </w:abstractNum>
-  <w:abstractNum w:abstractNumId="9" w15:restartNumberingAfterBreak="0">
+  <w:abstractNum w:abstractNumId="12" w15:restartNumberingAfterBreak="0">
+    <w:nsid w:val="26DB5ACD"/>
+    <w:multiLevelType w:val="hybridMultilevel"/>
+    <w:tmpl w:val="BC14DEEA"/>
+    <w:lvl w:ilvl="0" w:tplc="0409000F">
+      <w:start w:val="1"/>
+      <w:numFmt w:val="decimal"/>
+      <w:lvlText w:val="%1."/>
+      <w:lvlJc w:val="left"/>
+      <w:pPr>
+        <w:ind w:left="720" w:hanging="360"/>
+      </w:pPr>
+      <w:rPr>
+        <w:rFonts w:hint="default"/>
+      </w:rPr>
+    </w:lvl>
+    <w:lvl w:ilvl="1" w:tplc="04090019" w:tentative="1">
+      <w:start w:val="1"/>
+      <w:numFmt w:val="lowerLetter"/>
+      <w:lvlText w:val="%2."/>
+      <w:lvlJc w:val="left"/>
+      <w:pPr>
+        <w:ind w:left="1440" w:hanging="360"/>
+      </w:pPr>
+    </w:lvl>
+    <w:lvl w:ilvl="2" w:tplc="0409001B" w:tentative="1">
+      <w:start w:val="1"/>
+      <w:numFmt w:val="lowerRoman"/>
+      <w:lvlText w:val="%3."/>
+      <w:lvlJc w:val="right"/>
+      <w:pPr>
+        <w:ind w:left="2160" w:hanging="180"/>
+      </w:pPr>
+    </w:lvl>
+    <w:lvl w:ilvl="3" w:tplc="0409000F" w:tentative="1">
+      <w:start w:val="1"/>
+      <w:numFmt w:val="decimal"/>
+      <w:lvlText w:val="%4."/>
+      <w:lvlJc w:val="left"/>
+      <w:pPr>
+        <w:ind w:left="2880" w:hanging="360"/>
+      </w:pPr>
+    </w:lvl>
+    <w:lvl w:ilvl="4" w:tplc="04090019" w:tentative="1">
+      <w:start w:val="1"/>
+      <w:numFmt w:val="lowerLetter"/>
+      <w:lvlText w:val="%5."/>
+      <w:lvlJc w:val="left"/>
+      <w:pPr>
+        <w:ind w:left="3600" w:hanging="360"/>
+      </w:pPr>
+    </w:lvl>
+    <w:lvl w:ilvl="5" w:tplc="0409001B" w:tentative="1">
+      <w:start w:val="1"/>
+      <w:numFmt w:val="lowerRoman"/>
+      <w:lvlText w:val="%6."/>
+      <w:lvlJc w:val="right"/>
+      <w:pPr>
+        <w:ind w:left="4320" w:hanging="180"/>
+      </w:pPr>
+    </w:lvl>
+    <w:lvl w:ilvl="6" w:tplc="0409000F" w:tentative="1">
+      <w:start w:val="1"/>
+      <w:numFmt w:val="decimal"/>
+      <w:lvlText w:val="%7."/>
+      <w:lvlJc w:val="left"/>
+      <w:pPr>
+        <w:ind w:left="5040" w:hanging="360"/>
+      </w:pPr>
+    </w:lvl>
+    <w:lvl w:ilvl="7" w:tplc="04090019" w:tentative="1">
+      <w:start w:val="1"/>
+      <w:numFmt w:val="lowerLetter"/>
+      <w:lvlText w:val="%8."/>
+      <w:lvlJc w:val="left"/>
+      <w:pPr>
+        <w:ind w:left="5760" w:hanging="360"/>
+      </w:pPr>
+    </w:lvl>
+    <w:lvl w:ilvl="8" w:tplc="0409001B" w:tentative="1">
+      <w:start w:val="1"/>
+      <w:numFmt w:val="lowerRoman"/>
+      <w:lvlText w:val="%9."/>
+      <w:lvlJc w:val="right"/>
+      <w:pPr>
+        <w:ind w:left="6480" w:hanging="180"/>
+      </w:pPr>
+    </w:lvl>
+  </w:abstractNum>
+  <w:abstractNum w:abstractNumId="13" w15:restartNumberingAfterBreak="0">
+    <w:nsid w:val="28394CA5"/>
+    <w:multiLevelType w:val="hybridMultilevel"/>
+    <w:tmpl w:val="12E64B38"/>
+    <w:lvl w:ilvl="0" w:tplc="04090001">
+      <w:start w:val="1"/>
+      <w:numFmt w:val="bullet"/>
+      <w:lvlText w:val=""/>
+      <w:lvlJc w:val="left"/>
+      <w:pPr>
+        <w:ind w:left="1080" w:hanging="360"/>
+      </w:pPr>
+      <w:rPr>
+        <w:rFonts w:ascii="Symbol" w:hAnsi="Symbol" w:hint="default"/>
+      </w:rPr>
+    </w:lvl>
+    <w:lvl w:ilvl="1" w:tplc="04090003" w:tentative="1">
+      <w:start w:val="1"/>
+      <w:numFmt w:val="bullet"/>
+      <w:lvlText w:val="o"/>
+      <w:lvlJc w:val="left"/>
+      <w:pPr>
+        <w:ind w:left="1800" w:hanging="360"/>
+      </w:pPr>
+      <w:rPr>
+        <w:rFonts w:ascii="Courier New" w:hAnsi="Courier New" w:cs="Courier New" w:hint="default"/>
+      </w:rPr>
+    </w:lvl>
+    <w:lvl w:ilvl="2" w:tplc="04090005" w:tentative="1">
+      <w:start w:val="1"/>
+      <w:numFmt w:val="bullet"/>
+      <w:lvlText w:val=""/>
+      <w:lvlJc w:val="left"/>
+      <w:pPr>
+        <w:ind w:left="2520" w:hanging="360"/>
+      </w:pPr>
+      <w:rPr>
+        <w:rFonts w:ascii="Wingdings" w:hAnsi="Wingdings" w:hint="default"/>
+      </w:rPr>
+    </w:lvl>
+    <w:lvl w:ilvl="3" w:tplc="04090001" w:tentative="1">
+      <w:start w:val="1"/>
+      <w:numFmt w:val="bullet"/>
+      <w:lvlText w:val=""/>
+      <w:lvlJc w:val="left"/>
+      <w:pPr>
+        <w:ind w:left="3240" w:hanging="360"/>
+      </w:pPr>
+      <w:rPr>
+        <w:rFonts w:ascii="Symbol" w:hAnsi="Symbol" w:hint="default"/>
+      </w:rPr>
+    </w:lvl>
+    <w:lvl w:ilvl="4" w:tplc="04090003" w:tentative="1">
+      <w:start w:val="1"/>
+      <w:numFmt w:val="bullet"/>
+      <w:lvlText w:val="o"/>
+      <w:lvlJc w:val="left"/>
+      <w:pPr>
+        <w:ind w:left="3960" w:hanging="360"/>
+      </w:pPr>
+      <w:rPr>
+        <w:rFonts w:ascii="Courier New" w:hAnsi="Courier New" w:cs="Courier New" w:hint="default"/>
+      </w:rPr>
+    </w:lvl>
+    <w:lvl w:ilvl="5" w:tplc="04090005" w:tentative="1">
+      <w:start w:val="1"/>
+      <w:numFmt w:val="bullet"/>
+      <w:lvlText w:val=""/>
+      <w:lvlJc w:val="left"/>
+      <w:pPr>
+        <w:ind w:left="4680" w:hanging="360"/>
+      </w:pPr>
+      <w:rPr>
+        <w:rFonts w:ascii="Wingdings" w:hAnsi="Wingdings" w:hint="default"/>
+      </w:rPr>
+    </w:lvl>
+    <w:lvl w:ilvl="6" w:tplc="04090001" w:tentative="1">
+      <w:start w:val="1"/>
+      <w:numFmt w:val="bullet"/>
+      <w:lvlText w:val=""/>
+      <w:lvlJc w:val="left"/>
+      <w:pPr>
+        <w:ind w:left="5400" w:hanging="360"/>
+      </w:pPr>
+      <w:rPr>
+        <w:rFonts w:ascii="Symbol" w:hAnsi="Symbol" w:hint="default"/>
+      </w:rPr>
+    </w:lvl>
+    <w:lvl w:ilvl="7" w:tplc="04090003" w:tentative="1">
+      <w:start w:val="1"/>
+      <w:numFmt w:val="bullet"/>
+      <w:lvlText w:val="o"/>
+      <w:lvlJc w:val="left"/>
+      <w:pPr>
+        <w:ind w:left="6120" w:hanging="360"/>
+      </w:pPr>
+      <w:rPr>
+        <w:rFonts w:ascii="Courier New" w:hAnsi="Courier New" w:cs="Courier New" w:hint="default"/>
+      </w:rPr>
+    </w:lvl>
+    <w:lvl w:ilvl="8" w:tplc="04090005" w:tentative="1">
+      <w:start w:val="1"/>
+      <w:numFmt w:val="bullet"/>
+      <w:lvlText w:val=""/>
+      <w:lvlJc w:val="left"/>
+      <w:pPr>
+        <w:ind w:left="6840" w:hanging="360"/>
+      </w:pPr>
+      <w:rPr>
+        <w:rFonts w:ascii="Wingdings" w:hAnsi="Wingdings" w:hint="default"/>
+      </w:rPr>
+    </w:lvl>
+  </w:abstractNum>
+  <w:abstractNum w:abstractNumId="14" w15:restartNumberingAfterBreak="0">
     <w:nsid w:val="28B3152E"/>
     <w:multiLevelType w:val="hybridMultilevel"/>
     <w:tmpl w:val="897019BC"/>
@@ -7223,7 +9151,324 @@
       </w:rPr>
     </w:lvl>
   </w:abstractNum>
-  <w:abstractNum w:abstractNumId="10" w15:restartNumberingAfterBreak="0">
+  <w:abstractNum w:abstractNumId="15" w15:restartNumberingAfterBreak="0">
+    <w:nsid w:val="32483AD6"/>
+    <w:multiLevelType w:val="hybridMultilevel"/>
+    <w:tmpl w:val="A3C0759A"/>
+    <w:lvl w:ilvl="0" w:tplc="C9EABAFA">
+      <w:start w:val="1"/>
+      <w:numFmt w:val="lowerLetter"/>
+      <w:lvlText w:val="%1."/>
+      <w:lvlJc w:val="left"/>
+      <w:pPr>
+        <w:ind w:left="720" w:hanging="360"/>
+      </w:pPr>
+      <w:rPr>
+        <w:rFonts w:hint="default"/>
+        <w:color w:val="222222"/>
+        <w:sz w:val="24"/>
+      </w:rPr>
+    </w:lvl>
+    <w:lvl w:ilvl="1" w:tplc="04090019" w:tentative="1">
+      <w:start w:val="1"/>
+      <w:numFmt w:val="lowerLetter"/>
+      <w:lvlText w:val="%2."/>
+      <w:lvlJc w:val="left"/>
+      <w:pPr>
+        <w:ind w:left="1440" w:hanging="360"/>
+      </w:pPr>
+    </w:lvl>
+    <w:lvl w:ilvl="2" w:tplc="0409001B" w:tentative="1">
+      <w:start w:val="1"/>
+      <w:numFmt w:val="lowerRoman"/>
+      <w:lvlText w:val="%3."/>
+      <w:lvlJc w:val="right"/>
+      <w:pPr>
+        <w:ind w:left="2160" w:hanging="180"/>
+      </w:pPr>
+    </w:lvl>
+    <w:lvl w:ilvl="3" w:tplc="0409000F" w:tentative="1">
+      <w:start w:val="1"/>
+      <w:numFmt w:val="decimal"/>
+      <w:lvlText w:val="%4."/>
+      <w:lvlJc w:val="left"/>
+      <w:pPr>
+        <w:ind w:left="2880" w:hanging="360"/>
+      </w:pPr>
+    </w:lvl>
+    <w:lvl w:ilvl="4" w:tplc="04090019" w:tentative="1">
+      <w:start w:val="1"/>
+      <w:numFmt w:val="lowerLetter"/>
+      <w:lvlText w:val="%5."/>
+      <w:lvlJc w:val="left"/>
+      <w:pPr>
+        <w:ind w:left="3600" w:hanging="360"/>
+      </w:pPr>
+    </w:lvl>
+    <w:lvl w:ilvl="5" w:tplc="0409001B" w:tentative="1">
+      <w:start w:val="1"/>
+      <w:numFmt w:val="lowerRoman"/>
+      <w:lvlText w:val="%6."/>
+      <w:lvlJc w:val="right"/>
+      <w:pPr>
+        <w:ind w:left="4320" w:hanging="180"/>
+      </w:pPr>
+    </w:lvl>
+    <w:lvl w:ilvl="6" w:tplc="0409000F" w:tentative="1">
+      <w:start w:val="1"/>
+      <w:numFmt w:val="decimal"/>
+      <w:lvlText w:val="%7."/>
+      <w:lvlJc w:val="left"/>
+      <w:pPr>
+        <w:ind w:left="5040" w:hanging="360"/>
+      </w:pPr>
+    </w:lvl>
+    <w:lvl w:ilvl="7" w:tplc="04090019" w:tentative="1">
+      <w:start w:val="1"/>
+      <w:numFmt w:val="lowerLetter"/>
+      <w:lvlText w:val="%8."/>
+      <w:lvlJc w:val="left"/>
+      <w:pPr>
+        <w:ind w:left="5760" w:hanging="360"/>
+      </w:pPr>
+    </w:lvl>
+    <w:lvl w:ilvl="8" w:tplc="0409001B" w:tentative="1">
+      <w:start w:val="1"/>
+      <w:numFmt w:val="lowerRoman"/>
+      <w:lvlText w:val="%9."/>
+      <w:lvlJc w:val="right"/>
+      <w:pPr>
+        <w:ind w:left="6480" w:hanging="180"/>
+      </w:pPr>
+    </w:lvl>
+  </w:abstractNum>
+  <w:abstractNum w:abstractNumId="16" w15:restartNumberingAfterBreak="0">
+    <w:nsid w:val="39C626FD"/>
+    <w:multiLevelType w:val="hybridMultilevel"/>
+    <w:tmpl w:val="D0F6EB48"/>
+    <w:lvl w:ilvl="0" w:tplc="04090001">
+      <w:start w:val="1"/>
+      <w:numFmt w:val="bullet"/>
+      <w:lvlText w:val=""/>
+      <w:lvlJc w:val="left"/>
+      <w:pPr>
+        <w:ind w:left="1080" w:hanging="360"/>
+      </w:pPr>
+      <w:rPr>
+        <w:rFonts w:ascii="Symbol" w:hAnsi="Symbol" w:hint="default"/>
+      </w:rPr>
+    </w:lvl>
+    <w:lvl w:ilvl="1" w:tplc="04090003" w:tentative="1">
+      <w:start w:val="1"/>
+      <w:numFmt w:val="bullet"/>
+      <w:lvlText w:val="o"/>
+      <w:lvlJc w:val="left"/>
+      <w:pPr>
+        <w:ind w:left="1800" w:hanging="360"/>
+      </w:pPr>
+      <w:rPr>
+        <w:rFonts w:ascii="Courier New" w:hAnsi="Courier New" w:cs="Courier New" w:hint="default"/>
+      </w:rPr>
+    </w:lvl>
+    <w:lvl w:ilvl="2" w:tplc="04090005" w:tentative="1">
+      <w:start w:val="1"/>
+      <w:numFmt w:val="bullet"/>
+      <w:lvlText w:val=""/>
+      <w:lvlJc w:val="left"/>
+      <w:pPr>
+        <w:ind w:left="2520" w:hanging="360"/>
+      </w:pPr>
+      <w:rPr>
+        <w:rFonts w:ascii="Wingdings" w:hAnsi="Wingdings" w:hint="default"/>
+      </w:rPr>
+    </w:lvl>
+    <w:lvl w:ilvl="3" w:tplc="04090001" w:tentative="1">
+      <w:start w:val="1"/>
+      <w:numFmt w:val="bullet"/>
+      <w:lvlText w:val=""/>
+      <w:lvlJc w:val="left"/>
+      <w:pPr>
+        <w:ind w:left="3240" w:hanging="360"/>
+      </w:pPr>
+      <w:rPr>
+        <w:rFonts w:ascii="Symbol" w:hAnsi="Symbol" w:hint="default"/>
+      </w:rPr>
+    </w:lvl>
+    <w:lvl w:ilvl="4" w:tplc="04090003" w:tentative="1">
+      <w:start w:val="1"/>
+      <w:numFmt w:val="bullet"/>
+      <w:lvlText w:val="o"/>
+      <w:lvlJc w:val="left"/>
+      <w:pPr>
+        <w:ind w:left="3960" w:hanging="360"/>
+      </w:pPr>
+      <w:rPr>
+        <w:rFonts w:ascii="Courier New" w:hAnsi="Courier New" w:cs="Courier New" w:hint="default"/>
+      </w:rPr>
+    </w:lvl>
+    <w:lvl w:ilvl="5" w:tplc="04090005" w:tentative="1">
+      <w:start w:val="1"/>
+      <w:numFmt w:val="bullet"/>
+      <w:lvlText w:val=""/>
+      <w:lvlJc w:val="left"/>
+      <w:pPr>
+        <w:ind w:left="4680" w:hanging="360"/>
+      </w:pPr>
+      <w:rPr>
+        <w:rFonts w:ascii="Wingdings" w:hAnsi="Wingdings" w:hint="default"/>
+      </w:rPr>
+    </w:lvl>
+    <w:lvl w:ilvl="6" w:tplc="04090001" w:tentative="1">
+      <w:start w:val="1"/>
+      <w:numFmt w:val="bullet"/>
+      <w:lvlText w:val=""/>
+      <w:lvlJc w:val="left"/>
+      <w:pPr>
+        <w:ind w:left="5400" w:hanging="360"/>
+      </w:pPr>
+      <w:rPr>
+        <w:rFonts w:ascii="Symbol" w:hAnsi="Symbol" w:hint="default"/>
+      </w:rPr>
+    </w:lvl>
+    <w:lvl w:ilvl="7" w:tplc="04090003" w:tentative="1">
+      <w:start w:val="1"/>
+      <w:numFmt w:val="bullet"/>
+      <w:lvlText w:val="o"/>
+      <w:lvlJc w:val="left"/>
+      <w:pPr>
+        <w:ind w:left="6120" w:hanging="360"/>
+      </w:pPr>
+      <w:rPr>
+        <w:rFonts w:ascii="Courier New" w:hAnsi="Courier New" w:cs="Courier New" w:hint="default"/>
+      </w:rPr>
+    </w:lvl>
+    <w:lvl w:ilvl="8" w:tplc="04090005" w:tentative="1">
+      <w:start w:val="1"/>
+      <w:numFmt w:val="bullet"/>
+      <w:lvlText w:val=""/>
+      <w:lvlJc w:val="left"/>
+      <w:pPr>
+        <w:ind w:left="6840" w:hanging="360"/>
+      </w:pPr>
+      <w:rPr>
+        <w:rFonts w:ascii="Wingdings" w:hAnsi="Wingdings" w:hint="default"/>
+      </w:rPr>
+    </w:lvl>
+  </w:abstractNum>
+  <w:abstractNum w:abstractNumId="17" w15:restartNumberingAfterBreak="0">
+    <w:nsid w:val="3F59057D"/>
+    <w:multiLevelType w:val="hybridMultilevel"/>
+    <w:tmpl w:val="7726808E"/>
+    <w:lvl w:ilvl="0" w:tplc="04090001">
+      <w:start w:val="1"/>
+      <w:numFmt w:val="bullet"/>
+      <w:lvlText w:val=""/>
+      <w:lvlJc w:val="left"/>
+      <w:pPr>
+        <w:ind w:left="1145" w:hanging="360"/>
+      </w:pPr>
+      <w:rPr>
+        <w:rFonts w:ascii="Symbol" w:hAnsi="Symbol" w:hint="default"/>
+      </w:rPr>
+    </w:lvl>
+    <w:lvl w:ilvl="1" w:tplc="04090003" w:tentative="1">
+      <w:start w:val="1"/>
+      <w:numFmt w:val="bullet"/>
+      <w:lvlText w:val="o"/>
+      <w:lvlJc w:val="left"/>
+      <w:pPr>
+        <w:ind w:left="1865" w:hanging="360"/>
+      </w:pPr>
+      <w:rPr>
+        <w:rFonts w:ascii="Courier New" w:hAnsi="Courier New" w:cs="Courier New" w:hint="default"/>
+      </w:rPr>
+    </w:lvl>
+    <w:lvl w:ilvl="2" w:tplc="04090005" w:tentative="1">
+      <w:start w:val="1"/>
+      <w:numFmt w:val="bullet"/>
+      <w:lvlText w:val=""/>
+      <w:lvlJc w:val="left"/>
+      <w:pPr>
+        <w:ind w:left="2585" w:hanging="360"/>
+      </w:pPr>
+      <w:rPr>
+        <w:rFonts w:ascii="Wingdings" w:hAnsi="Wingdings" w:hint="default"/>
+      </w:rPr>
+    </w:lvl>
+    <w:lvl w:ilvl="3" w:tplc="04090001" w:tentative="1">
+      <w:start w:val="1"/>
+      <w:numFmt w:val="bullet"/>
+      <w:lvlText w:val=""/>
+      <w:lvlJc w:val="left"/>
+      <w:pPr>
+        <w:ind w:left="3305" w:hanging="360"/>
+      </w:pPr>
+      <w:rPr>
+        <w:rFonts w:ascii="Symbol" w:hAnsi="Symbol" w:hint="default"/>
+      </w:rPr>
+    </w:lvl>
+    <w:lvl w:ilvl="4" w:tplc="04090003" w:tentative="1">
+      <w:start w:val="1"/>
+      <w:numFmt w:val="bullet"/>
+      <w:lvlText w:val="o"/>
+      <w:lvlJc w:val="left"/>
+      <w:pPr>
+        <w:ind w:left="4025" w:hanging="360"/>
+      </w:pPr>
+      <w:rPr>
+        <w:rFonts w:ascii="Courier New" w:hAnsi="Courier New" w:cs="Courier New" w:hint="default"/>
+      </w:rPr>
+    </w:lvl>
+    <w:lvl w:ilvl="5" w:tplc="04090005" w:tentative="1">
+      <w:start w:val="1"/>
+      <w:numFmt w:val="bullet"/>
+      <w:lvlText w:val=""/>
+      <w:lvlJc w:val="left"/>
+      <w:pPr>
+        <w:ind w:left="4745" w:hanging="360"/>
+      </w:pPr>
+      <w:rPr>
+        <w:rFonts w:ascii="Wingdings" w:hAnsi="Wingdings" w:hint="default"/>
+      </w:rPr>
+    </w:lvl>
+    <w:lvl w:ilvl="6" w:tplc="04090001" w:tentative="1">
+      <w:start w:val="1"/>
+      <w:numFmt w:val="bullet"/>
+      <w:lvlText w:val=""/>
+      <w:lvlJc w:val="left"/>
+      <w:pPr>
+        <w:ind w:left="5465" w:hanging="360"/>
+      </w:pPr>
+      <w:rPr>
+        <w:rFonts w:ascii="Symbol" w:hAnsi="Symbol" w:hint="default"/>
+      </w:rPr>
+    </w:lvl>
+    <w:lvl w:ilvl="7" w:tplc="04090003" w:tentative="1">
+      <w:start w:val="1"/>
+      <w:numFmt w:val="bullet"/>
+      <w:lvlText w:val="o"/>
+      <w:lvlJc w:val="left"/>
+      <w:pPr>
+        <w:ind w:left="6185" w:hanging="360"/>
+      </w:pPr>
+      <w:rPr>
+        <w:rFonts w:ascii="Courier New" w:hAnsi="Courier New" w:cs="Courier New" w:hint="default"/>
+      </w:rPr>
+    </w:lvl>
+    <w:lvl w:ilvl="8" w:tplc="04090005" w:tentative="1">
+      <w:start w:val="1"/>
+      <w:numFmt w:val="bullet"/>
+      <w:lvlText w:val=""/>
+      <w:lvlJc w:val="left"/>
+      <w:pPr>
+        <w:ind w:left="6905" w:hanging="360"/>
+      </w:pPr>
+      <w:rPr>
+        <w:rFonts w:ascii="Wingdings" w:hAnsi="Wingdings" w:hint="default"/>
+      </w:rPr>
+    </w:lvl>
+  </w:abstractNum>
+  <w:abstractNum w:abstractNumId="18" w15:restartNumberingAfterBreak="0">
     <w:nsid w:val="424A5E3B"/>
     <w:multiLevelType w:val="hybridMultilevel"/>
     <w:tmpl w:val="E4368AEC"/>
@@ -7312,7 +9557,7 @@
       </w:pPr>
     </w:lvl>
   </w:abstractNum>
-  <w:abstractNum w:abstractNumId="11" w15:restartNumberingAfterBreak="0">
+  <w:abstractNum w:abstractNumId="19" w15:restartNumberingAfterBreak="0">
     <w:nsid w:val="46FB591C"/>
     <w:multiLevelType w:val="hybridMultilevel"/>
     <w:tmpl w:val="9364E422"/>
@@ -7425,7 +9670,7 @@
       </w:rPr>
     </w:lvl>
   </w:abstractNum>
-  <w:abstractNum w:abstractNumId="12" w15:restartNumberingAfterBreak="0">
+  <w:abstractNum w:abstractNumId="20" w15:restartNumberingAfterBreak="0">
     <w:nsid w:val="47E6057C"/>
     <w:multiLevelType w:val="hybridMultilevel"/>
     <w:tmpl w:val="505668A6"/>
@@ -7514,7 +9759,7 @@
       </w:pPr>
     </w:lvl>
   </w:abstractNum>
-  <w:abstractNum w:abstractNumId="13" w15:restartNumberingAfterBreak="0">
+  <w:abstractNum w:abstractNumId="21" w15:restartNumberingAfterBreak="0">
     <w:nsid w:val="4AD93CA1"/>
     <w:multiLevelType w:val="hybridMultilevel"/>
     <w:tmpl w:val="669CE9D4"/>
@@ -7627,7 +9872,7 @@
       </w:rPr>
     </w:lvl>
   </w:abstractNum>
-  <w:abstractNum w:abstractNumId="14" w15:restartNumberingAfterBreak="0">
+  <w:abstractNum w:abstractNumId="22" w15:restartNumberingAfterBreak="0">
     <w:nsid w:val="50BC143A"/>
     <w:multiLevelType w:val="hybridMultilevel"/>
     <w:tmpl w:val="CA5A5D0E"/>
@@ -7717,7 +9962,7 @@
       </w:pPr>
     </w:lvl>
   </w:abstractNum>
-  <w:abstractNum w:abstractNumId="15" w15:restartNumberingAfterBreak="0">
+  <w:abstractNum w:abstractNumId="23" w15:restartNumberingAfterBreak="0">
     <w:nsid w:val="524C6BD7"/>
     <w:multiLevelType w:val="hybridMultilevel"/>
     <w:tmpl w:val="ABEADE08"/>
@@ -7830,7 +10075,7 @@
       </w:rPr>
     </w:lvl>
   </w:abstractNum>
-  <w:abstractNum w:abstractNumId="16" w15:restartNumberingAfterBreak="0">
+  <w:abstractNum w:abstractNumId="24" w15:restartNumberingAfterBreak="0">
     <w:nsid w:val="52C76DBD"/>
     <w:multiLevelType w:val="hybridMultilevel"/>
     <w:tmpl w:val="DCFE759A"/>
@@ -7919,7 +10164,7 @@
       </w:pPr>
     </w:lvl>
   </w:abstractNum>
-  <w:abstractNum w:abstractNumId="17" w15:restartNumberingAfterBreak="0">
+  <w:abstractNum w:abstractNumId="25" w15:restartNumberingAfterBreak="0">
     <w:nsid w:val="52E3033F"/>
     <w:multiLevelType w:val="hybridMultilevel"/>
     <w:tmpl w:val="F8D49684"/>
@@ -8008,7 +10253,185 @@
       </w:pPr>
     </w:lvl>
   </w:abstractNum>
-  <w:abstractNum w:abstractNumId="18" w15:restartNumberingAfterBreak="0">
+  <w:abstractNum w:abstractNumId="26" w15:restartNumberingAfterBreak="0">
+    <w:nsid w:val="540F0B2F"/>
+    <w:multiLevelType w:val="hybridMultilevel"/>
+    <w:tmpl w:val="E786AD0A"/>
+    <w:lvl w:ilvl="0" w:tplc="04090019">
+      <w:start w:val="1"/>
+      <w:numFmt w:val="lowerLetter"/>
+      <w:lvlText w:val="%1."/>
+      <w:lvlJc w:val="left"/>
+      <w:pPr>
+        <w:ind w:left="720" w:hanging="360"/>
+      </w:pPr>
+      <w:rPr>
+        <w:rFonts w:hint="default"/>
+      </w:rPr>
+    </w:lvl>
+    <w:lvl w:ilvl="1" w:tplc="04090019" w:tentative="1">
+      <w:start w:val="1"/>
+      <w:numFmt w:val="lowerLetter"/>
+      <w:lvlText w:val="%2."/>
+      <w:lvlJc w:val="left"/>
+      <w:pPr>
+        <w:ind w:left="1440" w:hanging="360"/>
+      </w:pPr>
+    </w:lvl>
+    <w:lvl w:ilvl="2" w:tplc="0409001B" w:tentative="1">
+      <w:start w:val="1"/>
+      <w:numFmt w:val="lowerRoman"/>
+      <w:lvlText w:val="%3."/>
+      <w:lvlJc w:val="right"/>
+      <w:pPr>
+        <w:ind w:left="2160" w:hanging="180"/>
+      </w:pPr>
+    </w:lvl>
+    <w:lvl w:ilvl="3" w:tplc="0409000F" w:tentative="1">
+      <w:start w:val="1"/>
+      <w:numFmt w:val="decimal"/>
+      <w:lvlText w:val="%4."/>
+      <w:lvlJc w:val="left"/>
+      <w:pPr>
+        <w:ind w:left="2880" w:hanging="360"/>
+      </w:pPr>
+    </w:lvl>
+    <w:lvl w:ilvl="4" w:tplc="04090019" w:tentative="1">
+      <w:start w:val="1"/>
+      <w:numFmt w:val="lowerLetter"/>
+      <w:lvlText w:val="%5."/>
+      <w:lvlJc w:val="left"/>
+      <w:pPr>
+        <w:ind w:left="3600" w:hanging="360"/>
+      </w:pPr>
+    </w:lvl>
+    <w:lvl w:ilvl="5" w:tplc="0409001B" w:tentative="1">
+      <w:start w:val="1"/>
+      <w:numFmt w:val="lowerRoman"/>
+      <w:lvlText w:val="%6."/>
+      <w:lvlJc w:val="right"/>
+      <w:pPr>
+        <w:ind w:left="4320" w:hanging="180"/>
+      </w:pPr>
+    </w:lvl>
+    <w:lvl w:ilvl="6" w:tplc="0409000F" w:tentative="1">
+      <w:start w:val="1"/>
+      <w:numFmt w:val="decimal"/>
+      <w:lvlText w:val="%7."/>
+      <w:lvlJc w:val="left"/>
+      <w:pPr>
+        <w:ind w:left="5040" w:hanging="360"/>
+      </w:pPr>
+    </w:lvl>
+    <w:lvl w:ilvl="7" w:tplc="04090019" w:tentative="1">
+      <w:start w:val="1"/>
+      <w:numFmt w:val="lowerLetter"/>
+      <w:lvlText w:val="%8."/>
+      <w:lvlJc w:val="left"/>
+      <w:pPr>
+        <w:ind w:left="5760" w:hanging="360"/>
+      </w:pPr>
+    </w:lvl>
+    <w:lvl w:ilvl="8" w:tplc="0409001B" w:tentative="1">
+      <w:start w:val="1"/>
+      <w:numFmt w:val="lowerRoman"/>
+      <w:lvlText w:val="%9."/>
+      <w:lvlJc w:val="right"/>
+      <w:pPr>
+        <w:ind w:left="6480" w:hanging="180"/>
+      </w:pPr>
+    </w:lvl>
+  </w:abstractNum>
+  <w:abstractNum w:abstractNumId="27" w15:restartNumberingAfterBreak="0">
+    <w:nsid w:val="567F0C4C"/>
+    <w:multiLevelType w:val="hybridMultilevel"/>
+    <w:tmpl w:val="19A63928"/>
+    <w:lvl w:ilvl="0" w:tplc="04090015">
+      <w:start w:val="1"/>
+      <w:numFmt w:val="upperLetter"/>
+      <w:lvlText w:val="%1."/>
+      <w:lvlJc w:val="left"/>
+      <w:pPr>
+        <w:ind w:left="720" w:hanging="360"/>
+      </w:pPr>
+      <w:rPr>
+        <w:rFonts w:hint="default"/>
+      </w:rPr>
+    </w:lvl>
+    <w:lvl w:ilvl="1" w:tplc="04090019" w:tentative="1">
+      <w:start w:val="1"/>
+      <w:numFmt w:val="lowerLetter"/>
+      <w:lvlText w:val="%2."/>
+      <w:lvlJc w:val="left"/>
+      <w:pPr>
+        <w:ind w:left="1440" w:hanging="360"/>
+      </w:pPr>
+    </w:lvl>
+    <w:lvl w:ilvl="2" w:tplc="0409001B" w:tentative="1">
+      <w:start w:val="1"/>
+      <w:numFmt w:val="lowerRoman"/>
+      <w:lvlText w:val="%3."/>
+      <w:lvlJc w:val="right"/>
+      <w:pPr>
+        <w:ind w:left="2160" w:hanging="180"/>
+      </w:pPr>
+    </w:lvl>
+    <w:lvl w:ilvl="3" w:tplc="0409000F" w:tentative="1">
+      <w:start w:val="1"/>
+      <w:numFmt w:val="decimal"/>
+      <w:lvlText w:val="%4."/>
+      <w:lvlJc w:val="left"/>
+      <w:pPr>
+        <w:ind w:left="2880" w:hanging="360"/>
+      </w:pPr>
+    </w:lvl>
+    <w:lvl w:ilvl="4" w:tplc="04090019" w:tentative="1">
+      <w:start w:val="1"/>
+      <w:numFmt w:val="lowerLetter"/>
+      <w:lvlText w:val="%5."/>
+      <w:lvlJc w:val="left"/>
+      <w:pPr>
+        <w:ind w:left="3600" w:hanging="360"/>
+      </w:pPr>
+    </w:lvl>
+    <w:lvl w:ilvl="5" w:tplc="0409001B" w:tentative="1">
+      <w:start w:val="1"/>
+      <w:numFmt w:val="lowerRoman"/>
+      <w:lvlText w:val="%6."/>
+      <w:lvlJc w:val="right"/>
+      <w:pPr>
+        <w:ind w:left="4320" w:hanging="180"/>
+      </w:pPr>
+    </w:lvl>
+    <w:lvl w:ilvl="6" w:tplc="0409000F" w:tentative="1">
+      <w:start w:val="1"/>
+      <w:numFmt w:val="decimal"/>
+      <w:lvlText w:val="%7."/>
+      <w:lvlJc w:val="left"/>
+      <w:pPr>
+        <w:ind w:left="5040" w:hanging="360"/>
+      </w:pPr>
+    </w:lvl>
+    <w:lvl w:ilvl="7" w:tplc="04090019" w:tentative="1">
+      <w:start w:val="1"/>
+      <w:numFmt w:val="lowerLetter"/>
+      <w:lvlText w:val="%8."/>
+      <w:lvlJc w:val="left"/>
+      <w:pPr>
+        <w:ind w:left="5760" w:hanging="360"/>
+      </w:pPr>
+    </w:lvl>
+    <w:lvl w:ilvl="8" w:tplc="0409001B" w:tentative="1">
+      <w:start w:val="1"/>
+      <w:numFmt w:val="lowerRoman"/>
+      <w:lvlText w:val="%9."/>
+      <w:lvlJc w:val="right"/>
+      <w:pPr>
+        <w:ind w:left="6480" w:hanging="180"/>
+      </w:pPr>
+    </w:lvl>
+  </w:abstractNum>
+  <w:abstractNum w:abstractNumId="28" w15:restartNumberingAfterBreak="0">
     <w:nsid w:val="651827D3"/>
     <w:multiLevelType w:val="hybridMultilevel"/>
     <w:tmpl w:val="E5A0D78C"/>
@@ -8121,7 +10544,7 @@
       </w:rPr>
     </w:lvl>
   </w:abstractNum>
-  <w:abstractNum w:abstractNumId="19" w15:restartNumberingAfterBreak="0">
+  <w:abstractNum w:abstractNumId="29" w15:restartNumberingAfterBreak="0">
     <w:nsid w:val="6B3D4084"/>
     <w:multiLevelType w:val="hybridMultilevel"/>
     <w:tmpl w:val="6F7C5180"/>
@@ -8210,65 +10633,211 @@
       </w:pPr>
     </w:lvl>
   </w:abstractNum>
+  <w:abstractNum w:abstractNumId="30" w15:restartNumberingAfterBreak="0">
+    <w:nsid w:val="7C383FA1"/>
+    <w:multiLevelType w:val="hybridMultilevel"/>
+    <w:tmpl w:val="951E3F5A"/>
+    <w:lvl w:ilvl="0" w:tplc="04090001">
+      <w:start w:val="1"/>
+      <w:numFmt w:val="bullet"/>
+      <w:lvlText w:val=""/>
+      <w:lvlJc w:val="left"/>
+      <w:pPr>
+        <w:ind w:left="1080" w:hanging="360"/>
+      </w:pPr>
+      <w:rPr>
+        <w:rFonts w:ascii="Symbol" w:hAnsi="Symbol" w:hint="default"/>
+      </w:rPr>
+    </w:lvl>
+    <w:lvl w:ilvl="1" w:tplc="04090003" w:tentative="1">
+      <w:start w:val="1"/>
+      <w:numFmt w:val="bullet"/>
+      <w:lvlText w:val="o"/>
+      <w:lvlJc w:val="left"/>
+      <w:pPr>
+        <w:ind w:left="1800" w:hanging="360"/>
+      </w:pPr>
+      <w:rPr>
+        <w:rFonts w:ascii="Courier New" w:hAnsi="Courier New" w:cs="Courier New" w:hint="default"/>
+      </w:rPr>
+    </w:lvl>
+    <w:lvl w:ilvl="2" w:tplc="04090005" w:tentative="1">
+      <w:start w:val="1"/>
+      <w:numFmt w:val="bullet"/>
+      <w:lvlText w:val=""/>
+      <w:lvlJc w:val="left"/>
+      <w:pPr>
+        <w:ind w:left="2520" w:hanging="360"/>
+      </w:pPr>
+      <w:rPr>
+        <w:rFonts w:ascii="Wingdings" w:hAnsi="Wingdings" w:hint="default"/>
+      </w:rPr>
+    </w:lvl>
+    <w:lvl w:ilvl="3" w:tplc="04090001" w:tentative="1">
+      <w:start w:val="1"/>
+      <w:numFmt w:val="bullet"/>
+      <w:lvlText w:val=""/>
+      <w:lvlJc w:val="left"/>
+      <w:pPr>
+        <w:ind w:left="3240" w:hanging="360"/>
+      </w:pPr>
+      <w:rPr>
+        <w:rFonts w:ascii="Symbol" w:hAnsi="Symbol" w:hint="default"/>
+      </w:rPr>
+    </w:lvl>
+    <w:lvl w:ilvl="4" w:tplc="04090003" w:tentative="1">
+      <w:start w:val="1"/>
+      <w:numFmt w:val="bullet"/>
+      <w:lvlText w:val="o"/>
+      <w:lvlJc w:val="left"/>
+      <w:pPr>
+        <w:ind w:left="3960" w:hanging="360"/>
+      </w:pPr>
+      <w:rPr>
+        <w:rFonts w:ascii="Courier New" w:hAnsi="Courier New" w:cs="Courier New" w:hint="default"/>
+      </w:rPr>
+    </w:lvl>
+    <w:lvl w:ilvl="5" w:tplc="04090005" w:tentative="1">
+      <w:start w:val="1"/>
+      <w:numFmt w:val="bullet"/>
+      <w:lvlText w:val=""/>
+      <w:lvlJc w:val="left"/>
+      <w:pPr>
+        <w:ind w:left="4680" w:hanging="360"/>
+      </w:pPr>
+      <w:rPr>
+        <w:rFonts w:ascii="Wingdings" w:hAnsi="Wingdings" w:hint="default"/>
+      </w:rPr>
+    </w:lvl>
+    <w:lvl w:ilvl="6" w:tplc="04090001" w:tentative="1">
+      <w:start w:val="1"/>
+      <w:numFmt w:val="bullet"/>
+      <w:lvlText w:val=""/>
+      <w:lvlJc w:val="left"/>
+      <w:pPr>
+        <w:ind w:left="5400" w:hanging="360"/>
+      </w:pPr>
+      <w:rPr>
+        <w:rFonts w:ascii="Symbol" w:hAnsi="Symbol" w:hint="default"/>
+      </w:rPr>
+    </w:lvl>
+    <w:lvl w:ilvl="7" w:tplc="04090003" w:tentative="1">
+      <w:start w:val="1"/>
+      <w:numFmt w:val="bullet"/>
+      <w:lvlText w:val="o"/>
+      <w:lvlJc w:val="left"/>
+      <w:pPr>
+        <w:ind w:left="6120" w:hanging="360"/>
+      </w:pPr>
+      <w:rPr>
+        <w:rFonts w:ascii="Courier New" w:hAnsi="Courier New" w:cs="Courier New" w:hint="default"/>
+      </w:rPr>
+    </w:lvl>
+    <w:lvl w:ilvl="8" w:tplc="04090005" w:tentative="1">
+      <w:start w:val="1"/>
+      <w:numFmt w:val="bullet"/>
+      <w:lvlText w:val=""/>
+      <w:lvlJc w:val="left"/>
+      <w:pPr>
+        <w:ind w:left="6840" w:hanging="360"/>
+      </w:pPr>
+      <w:rPr>
+        <w:rFonts w:ascii="Wingdings" w:hAnsi="Wingdings" w:hint="default"/>
+      </w:rPr>
+    </w:lvl>
+  </w:abstractNum>
   <w:num w:numId="1">
+    <w:abstractNumId w:val="8"/>
+  </w:num>
+  <w:num w:numId="2">
+    <w:abstractNumId w:val="29"/>
+  </w:num>
+  <w:num w:numId="3">
+    <w:abstractNumId w:val="20"/>
+  </w:num>
+  <w:num w:numId="4">
+    <w:abstractNumId w:val="22"/>
+  </w:num>
+  <w:num w:numId="5">
+    <w:abstractNumId w:val="18"/>
+  </w:num>
+  <w:num w:numId="6">
+    <w:abstractNumId w:val="25"/>
+  </w:num>
+  <w:num w:numId="7">
+    <w:abstractNumId w:val="24"/>
+  </w:num>
+  <w:num w:numId="8">
+    <w:abstractNumId w:val="21"/>
+  </w:num>
+  <w:num w:numId="9">
+    <w:abstractNumId w:val="3"/>
+  </w:num>
+  <w:num w:numId="10">
+    <w:abstractNumId w:val="23"/>
+  </w:num>
+  <w:num w:numId="11">
+    <w:abstractNumId w:val="2"/>
+  </w:num>
+  <w:num w:numId="12">
     <w:abstractNumId w:val="6"/>
   </w:num>
-  <w:num w:numId="2">
+  <w:num w:numId="13">
+    <w:abstractNumId w:val="10"/>
+  </w:num>
+  <w:num w:numId="14">
     <w:abstractNumId w:val="19"/>
   </w:num>
-  <w:num w:numId="3">
+  <w:num w:numId="15">
+    <w:abstractNumId w:val="1"/>
+  </w:num>
+  <w:num w:numId="16">
+    <w:abstractNumId w:val="4"/>
+  </w:num>
+  <w:num w:numId="17">
+    <w:abstractNumId w:val="28"/>
+  </w:num>
+  <w:num w:numId="18">
+    <w:abstractNumId w:val="11"/>
+  </w:num>
+  <w:num w:numId="19">
+    <w:abstractNumId w:val="5"/>
+  </w:num>
+  <w:num w:numId="20">
+    <w:abstractNumId w:val="14"/>
+  </w:num>
+  <w:num w:numId="21">
     <w:abstractNumId w:val="12"/>
   </w:num>
-  <w:num w:numId="4">
-    <w:abstractNumId w:val="14"/>
-  </w:num>
-  <w:num w:numId="5">
-    <w:abstractNumId w:val="10"/>
-  </w:num>
-  <w:num w:numId="6">
+  <w:num w:numId="22">
     <w:abstractNumId w:val="17"/>
   </w:num>
-  <w:num w:numId="7">
+  <w:num w:numId="23">
+    <w:abstractNumId w:val="13"/>
+  </w:num>
+  <w:num w:numId="24">
+    <w:abstractNumId w:val="30"/>
+  </w:num>
+  <w:num w:numId="25">
+    <w:abstractNumId w:val="9"/>
+  </w:num>
+  <w:num w:numId="26">
     <w:abstractNumId w:val="16"/>
   </w:num>
-  <w:num w:numId="8">
-    <w:abstractNumId w:val="13"/>
-  </w:num>
-  <w:num w:numId="9">
-    <w:abstractNumId w:val="2"/>
-  </w:num>
-  <w:num w:numId="10">
-    <w:abstractNumId w:val="15"/>
-  </w:num>
-  <w:num w:numId="11">
-    <w:abstractNumId w:val="1"/>
-  </w:num>
-  <w:num w:numId="12">
-    <w:abstractNumId w:val="5"/>
-  </w:num>
-  <w:num w:numId="13">
+  <w:num w:numId="27">
     <w:abstractNumId w:val="7"/>
   </w:num>
-  <w:num w:numId="14">
-    <w:abstractNumId w:val="11"/>
+  <w:num w:numId="28">
+    <w:abstractNumId w:val="27"/>
   </w:num>
-  <w:num w:numId="15">
+  <w:num w:numId="29">
+    <w:abstractNumId w:val="26"/>
+  </w:num>
+  <w:num w:numId="30">
     <w:abstractNumId w:val="0"/>
   </w:num>
-  <w:num w:numId="16">
-    <w:abstractNumId w:val="3"/>
-  </w:num>
-  <w:num w:numId="17">
-    <w:abstractNumId w:val="18"/>
-  </w:num>
-  <w:num w:numId="18">
-    <w:abstractNumId w:val="8"/>
-  </w:num>
-  <w:num w:numId="19">
-    <w:abstractNumId w:val="4"/>
-  </w:num>
-  <w:num w:numId="20">
-    <w:abstractNumId w:val="9"/>
+  <w:num w:numId="31">
+    <w:abstractNumId w:val="15"/>
   </w:num>
 </w:numbering>
 </file>

</xml_diff>